<commit_message>
drop sparklines from briefing tables
</commit_message>
<xml_diff>
--- a/data-raw/briefing_doc.docx
+++ b/data-raw/briefing_doc.docx
@@ -65,7 +65,7 @@
         <w:pStyle w:val="Date"/>
       </w:pPr>
       <w:r>
-        <w:t xml:space="preserve">20</w:t>
+        <w:t xml:space="preserve">21</w:t>
       </w:r>
       <w:r>
         <w:t xml:space="preserve"> </w:t>
@@ -141,10 +141,10 @@
             </w:pPr>
             <w:r xmlns:w="http://schemas.openxmlformats.org/wordprocessingml/2006/main" xmlns:wp="http://schemas.openxmlformats.org/drawingml/2006/wordprocessingDrawing" xmlns:r="http://schemas.openxmlformats.org/officeDocument/2006/relationships" xmlns:w14="http://schemas.microsoft.com/office/word/2010/wordml">
               <w:rPr>
-                <w:rFonts w:ascii="Roboto" w:hAnsi="Roboto" w:eastAsia="Roboto" w:cs="Roboto"/>
+                <w:rFonts w:ascii="Arial" w:hAnsi="Arial" w:eastAsia="Arial" w:cs="Arial"/>
                 <w:b/>
-                <w:sz w:val="21"/>
-                <w:szCs w:val="21"/>
+                <w:sz w:val="18"/>
+                <w:szCs w:val="18"/>
                 <w:color w:val="000000"/>
               </w:rPr>
               <w:t xml:space="preserve"/>
@@ -173,13 +173,13 @@
             </w:pPr>
             <w:r xmlns:w="http://schemas.openxmlformats.org/wordprocessingml/2006/main" xmlns:wp="http://schemas.openxmlformats.org/drawingml/2006/wordprocessingDrawing" xmlns:r="http://schemas.openxmlformats.org/officeDocument/2006/relationships" xmlns:w14="http://schemas.microsoft.com/office/word/2010/wordml">
               <w:rPr>
-                <w:rFonts w:ascii="Roboto" w:hAnsi="Roboto" w:eastAsia="Roboto" w:cs="Roboto"/>
+                <w:rFonts w:ascii="Arial" w:hAnsi="Arial" w:eastAsia="Arial" w:cs="Arial"/>
                 <w:b/>
-                <w:sz w:val="21"/>
-                <w:szCs w:val="21"/>
-                <w:color w:val="000000"/>
-              </w:rPr>
-              <w:t xml:space="preserve">Recent trend</w:t>
+                <w:sz w:val="18"/>
+                <w:szCs w:val="18"/>
+                <w:color w:val="000000"/>
+              </w:rPr>
+              <w:t xml:space="preserve">Current figures</w:t>
             </w:r>
           </w:p>
         </w:tc>
@@ -205,13 +205,13 @@
             </w:pPr>
             <w:r xmlns:w="http://schemas.openxmlformats.org/wordprocessingml/2006/main" xmlns:wp="http://schemas.openxmlformats.org/drawingml/2006/wordprocessingDrawing" xmlns:r="http://schemas.openxmlformats.org/officeDocument/2006/relationships" xmlns:w14="http://schemas.microsoft.com/office/word/2010/wordml">
               <w:rPr>
-                <w:rFonts w:ascii="Roboto" w:hAnsi="Roboto" w:eastAsia="Roboto" w:cs="Roboto"/>
+                <w:rFonts w:ascii="Arial" w:hAnsi="Arial" w:eastAsia="Arial" w:cs="Arial"/>
                 <w:b/>
-                <w:sz w:val="21"/>
-                <w:szCs w:val="21"/>
-                <w:color w:val="000000"/>
-              </w:rPr>
-              <w:t xml:space="preserve">Current figures</w:t>
+                <w:sz w:val="18"/>
+                <w:szCs w:val="18"/>
+                <w:color w:val="000000"/>
+              </w:rPr>
+              <w:t xml:space="preserve">Change in past month</w:t>
             </w:r>
           </w:p>
         </w:tc>
@@ -237,13 +237,13 @@
             </w:pPr>
             <w:r xmlns:w="http://schemas.openxmlformats.org/wordprocessingml/2006/main" xmlns:wp="http://schemas.openxmlformats.org/drawingml/2006/wordprocessingDrawing" xmlns:r="http://schemas.openxmlformats.org/officeDocument/2006/relationships" xmlns:w14="http://schemas.microsoft.com/office/word/2010/wordml">
               <w:rPr>
-                <w:rFonts w:ascii="Roboto" w:hAnsi="Roboto" w:eastAsia="Roboto" w:cs="Roboto"/>
+                <w:rFonts w:ascii="Arial" w:hAnsi="Arial" w:eastAsia="Arial" w:cs="Arial"/>
                 <w:b/>
-                <w:sz w:val="21"/>
-                <w:szCs w:val="21"/>
-                <w:color w:val="000000"/>
-              </w:rPr>
-              <w:t xml:space="preserve">Change in past month</w:t>
+                <w:sz w:val="18"/>
+                <w:szCs w:val="18"/>
+                <w:color w:val="000000"/>
+              </w:rPr>
+              <w:t xml:space="preserve">Change in past year</w:t>
             </w:r>
           </w:p>
         </w:tc>
@@ -269,42 +269,10 @@
             </w:pPr>
             <w:r xmlns:w="http://schemas.openxmlformats.org/wordprocessingml/2006/main" xmlns:wp="http://schemas.openxmlformats.org/drawingml/2006/wordprocessingDrawing" xmlns:r="http://schemas.openxmlformats.org/officeDocument/2006/relationships" xmlns:w14="http://schemas.microsoft.com/office/word/2010/wordml">
               <w:rPr>
-                <w:rFonts w:ascii="Roboto" w:hAnsi="Roboto" w:eastAsia="Roboto" w:cs="Roboto"/>
+                <w:rFonts w:ascii="Arial" w:hAnsi="Arial" w:eastAsia="Arial" w:cs="Arial"/>
                 <w:b/>
-                <w:sz w:val="21"/>
-                <w:szCs w:val="21"/>
-                <w:color w:val="000000"/>
-              </w:rPr>
-              <w:t xml:space="preserve">Change in past year</w:t>
-            </w:r>
-          </w:p>
-        </w:tc>
-        <w:tc>
-          <w:tcPr>
-            <w:tcBorders>
-              <w:top w:val="single" w:sz="8" w:space="0" w:color="666666"/>
-            </w:tcBorders>
-            <w:shd w:val="clear" w:color="auto" w:fill="FFFFFF"/>
-            <w:tcMar>
-              <w:top w:w="0" w:type="dxa"/>
-              <w:bottom w:w="0" w:type="dxa"/>
-              <w:left w:w="0" w:type="dxa"/>
-              <w:right w:w="0" w:type="dxa"/>
-            </w:tcMar>
-            <w:vAlign w:val="center"/>
-          </w:tcPr>
-          <w:p>
-            <w:pPr>
-              <w:jc w:val="right"/>
-              <w:spacing w:after="100" w:before="100" w:line="240"/>
-              <w:ind w:firstLine="0" w:left="100" w:right="100"/>
-            </w:pPr>
-            <w:r xmlns:w="http://schemas.openxmlformats.org/wordprocessingml/2006/main" xmlns:wp="http://schemas.openxmlformats.org/drawingml/2006/wordprocessingDrawing" xmlns:r="http://schemas.openxmlformats.org/officeDocument/2006/relationships" xmlns:w14="http://schemas.microsoft.com/office/word/2010/wordml">
-              <w:rPr>
-                <w:rFonts w:ascii="Roboto" w:hAnsi="Roboto" w:eastAsia="Roboto" w:cs="Roboto"/>
-                <w:b/>
-                <w:sz w:val="21"/>
-                <w:szCs w:val="21"/>
+                <w:sz w:val="18"/>
+                <w:szCs w:val="18"/>
                 <w:color w:val="000000"/>
               </w:rPr>
               <w:t xml:space="preserve">Change during govt</w:t>
@@ -338,9 +306,9 @@
             </w:pPr>
             <w:r xmlns:w="http://schemas.openxmlformats.org/wordprocessingml/2006/main" xmlns:wp="http://schemas.openxmlformats.org/drawingml/2006/wordprocessingDrawing" xmlns:r="http://schemas.openxmlformats.org/officeDocument/2006/relationships" xmlns:w14="http://schemas.microsoft.com/office/word/2010/wordml">
               <w:rPr>
-                <w:rFonts w:ascii="Roboto" w:hAnsi="Roboto" w:eastAsia="Roboto" w:cs="Roboto"/>
-                <w:sz w:val="18"/>
-                <w:szCs w:val="18"/>
+                <w:rFonts w:ascii="Arial" w:hAnsi="Arial" w:eastAsia="Arial" w:cs="Arial"/>
+                <w:sz w:val="16"/>
+                <w:szCs w:val="16"/>
                 <w:color w:val="000000"/>
               </w:rPr>
               <w:t xml:space="preserve"> </w:t>
@@ -367,38 +335,9 @@
             </w:pPr>
             <w:r xmlns:w="http://schemas.openxmlformats.org/wordprocessingml/2006/main" xmlns:wp="http://schemas.openxmlformats.org/drawingml/2006/wordprocessingDrawing" xmlns:r="http://schemas.openxmlformats.org/officeDocument/2006/relationships" xmlns:w14="http://schemas.microsoft.com/office/word/2010/wordml">
               <w:rPr>
-                <w:rFonts w:ascii="Roboto" w:hAnsi="Roboto" w:eastAsia="Roboto" w:cs="Roboto"/>
-                <w:sz w:val="18"/>
-                <w:szCs w:val="18"/>
-                <w:color w:val="000000"/>
-              </w:rPr>
-              <w:t xml:space="preserve">LAST 2 YEARS</w:t>
-            </w:r>
-          </w:p>
-        </w:tc>
-        <w:tc>
-          <w:tcPr>
-            <w:tcBorders/>
-            <w:shd w:val="clear" w:color="auto" w:fill="FFFFFF"/>
-            <w:tcMar>
-              <w:top w:w="0" w:type="dxa"/>
-              <w:bottom w:w="0" w:type="dxa"/>
-              <w:left w:w="0" w:type="dxa"/>
-              <w:right w:w="0" w:type="dxa"/>
-            </w:tcMar>
-            <w:vAlign w:val="center"/>
-          </w:tcPr>
-          <w:p>
-            <w:pPr>
-              <w:jc w:val="right"/>
-              <w:spacing w:after="100" w:before="100" w:line="240"/>
-              <w:ind w:firstLine="0" w:left="100" w:right="100"/>
-            </w:pPr>
-            <w:r xmlns:w="http://schemas.openxmlformats.org/wordprocessingml/2006/main" xmlns:wp="http://schemas.openxmlformats.org/drawingml/2006/wordprocessingDrawing" xmlns:r="http://schemas.openxmlformats.org/officeDocument/2006/relationships" xmlns:w14="http://schemas.microsoft.com/office/word/2010/wordml">
-              <w:rPr>
-                <w:rFonts w:ascii="Roboto" w:hAnsi="Roboto" w:eastAsia="Roboto" w:cs="Roboto"/>
-                <w:sz w:val="18"/>
-                <w:szCs w:val="18"/>
+                <w:rFonts w:ascii="Arial" w:hAnsi="Arial" w:eastAsia="Arial" w:cs="Arial"/>
+                <w:sz w:val="16"/>
+                <w:szCs w:val="16"/>
                 <w:color w:val="000000"/>
               </w:rPr>
               <w:t xml:space="preserve">JUN 2021</w:t>
@@ -425,9 +364,9 @@
             </w:pPr>
             <w:r xmlns:w="http://schemas.openxmlformats.org/wordprocessingml/2006/main" xmlns:wp="http://schemas.openxmlformats.org/drawingml/2006/wordprocessingDrawing" xmlns:r="http://schemas.openxmlformats.org/officeDocument/2006/relationships" xmlns:w14="http://schemas.microsoft.com/office/word/2010/wordml">
               <w:rPr>
-                <w:rFonts w:ascii="Roboto" w:hAnsi="Roboto" w:eastAsia="Roboto" w:cs="Roboto"/>
-                <w:sz w:val="18"/>
-                <w:szCs w:val="18"/>
+                <w:rFonts w:ascii="Arial" w:hAnsi="Arial" w:eastAsia="Arial" w:cs="Arial"/>
+                <w:sz w:val="16"/>
+                <w:szCs w:val="16"/>
                 <w:color w:val="000000"/>
               </w:rPr>
               <w:t xml:space="preserve">SINCE MAY 2021</w:t>
@@ -454,9 +393,9 @@
             </w:pPr>
             <w:r xmlns:w="http://schemas.openxmlformats.org/wordprocessingml/2006/main" xmlns:wp="http://schemas.openxmlformats.org/drawingml/2006/wordprocessingDrawing" xmlns:r="http://schemas.openxmlformats.org/officeDocument/2006/relationships" xmlns:w14="http://schemas.microsoft.com/office/word/2010/wordml">
               <w:rPr>
-                <w:rFonts w:ascii="Roboto" w:hAnsi="Roboto" w:eastAsia="Roboto" w:cs="Roboto"/>
-                <w:sz w:val="18"/>
-                <w:szCs w:val="18"/>
+                <w:rFonts w:ascii="Arial" w:hAnsi="Arial" w:eastAsia="Arial" w:cs="Arial"/>
+                <w:sz w:val="16"/>
+                <w:szCs w:val="16"/>
                 <w:color w:val="000000"/>
               </w:rPr>
               <w:t xml:space="preserve">SINCE JUN 2020</w:t>
@@ -483,9 +422,9 @@
             </w:pPr>
             <w:r xmlns:w="http://schemas.openxmlformats.org/wordprocessingml/2006/main" xmlns:wp="http://schemas.openxmlformats.org/drawingml/2006/wordprocessingDrawing" xmlns:r="http://schemas.openxmlformats.org/officeDocument/2006/relationships" xmlns:w14="http://schemas.microsoft.com/office/word/2010/wordml">
               <w:rPr>
-                <w:rFonts w:ascii="Roboto" w:hAnsi="Roboto" w:eastAsia="Roboto" w:cs="Roboto"/>
-                <w:sz w:val="18"/>
-                <w:szCs w:val="18"/>
+                <w:rFonts w:ascii="Arial" w:hAnsi="Arial" w:eastAsia="Arial" w:cs="Arial"/>
+                <w:sz w:val="16"/>
+                <w:szCs w:val="16"/>
                 <w:color w:val="000000"/>
               </w:rPr>
               <w:t xml:space="preserve">SINCE NOV 2014</w:t>
@@ -520,10 +459,10 @@
             </w:pPr>
             <w:r xmlns:w="http://schemas.openxmlformats.org/wordprocessingml/2006/main" xmlns:wp="http://schemas.openxmlformats.org/drawingml/2006/wordprocessingDrawing" xmlns:r="http://schemas.openxmlformats.org/officeDocument/2006/relationships" xmlns:w14="http://schemas.microsoft.com/office/word/2010/wordml">
               <w:rPr>
-                <w:rFonts w:ascii="Roboto" w:hAnsi="Roboto" w:eastAsia="Roboto" w:cs="Roboto"/>
+                <w:rFonts w:ascii="Arial" w:hAnsi="Arial" w:eastAsia="Arial" w:cs="Arial"/>
                 <w:b/>
-                <w:sz w:val="21"/>
-                <w:szCs w:val="21"/>
+                <w:sz w:val="18"/>
+                <w:szCs w:val="18"/>
                 <w:color w:val="000000"/>
               </w:rPr>
               <w:t xml:space="preserve">Unemployment rate</w:t>
@@ -551,45 +490,13 @@
               <w:ind w:firstLine="0" w:left="100" w:right="100"/>
             </w:pPr>
             <w:r xmlns:w="http://schemas.openxmlformats.org/wordprocessingml/2006/main" xmlns:wp="http://schemas.openxmlformats.org/drawingml/2006/wordprocessingDrawing" xmlns:r="http://schemas.openxmlformats.org/officeDocument/2006/relationships" xmlns:w14="http://schemas.microsoft.com/office/word/2010/wordml">
-              <w:rPr/>
-              <w:drawing>
-                <wp:inline distT="0" distB="0" distL="0" distR="0">
-                  <wp:extent cx="914400" cy="347472"/>
-                  <wp:docPr id="1" name=""/>
-                  <wp:cNvGraphicFramePr>
-                    <a:graphicFrameLocks xmlns:a="http://schemas.openxmlformats.org/drawingml/2006/main" noChangeAspect="1"/>
-                  </wp:cNvGraphicFramePr>
-                  <a:graphic xmlns:a="http://schemas.openxmlformats.org/drawingml/2006/main">
-                    <a:graphicData uri="http://schemas.openxmlformats.org/drawingml/2006/picture">
-                      <pic:pic xmlns:pic="http://schemas.openxmlformats.org/drawingml/2006/picture">
-                        <pic:nvPicPr>
-                          <pic:cNvPr id="2" name=""/>
-                          <pic:cNvPicPr>
-                            <a:picLocks noChangeAspect="1" noChangeArrowheads="1"/>
-                          </pic:cNvPicPr>
-                        </pic:nvPicPr>
-                        <pic:blipFill>
-                          <a:blip r:embed="rId9"/>
-                          <a:srcRect/>
-                          <a:stretch>
-                            <a:fillRect/>
-                          </a:stretch>
-                        </pic:blipFill>
-                        <pic:spPr bwMode="auto">
-                          <a:xfrm>
-                            <a:off x="0" y="0"/>
-                            <a:ext cx="12700" cy="4826"/>
-                          </a:xfrm>
-                          <a:prstGeom prst="rect">
-                            <a:avLst/>
-                          </a:prstGeom>
-                          <a:noFill/>
-                        </pic:spPr>
-                      </pic:pic>
-                    </a:graphicData>
-                  </a:graphic>
-                </wp:inline>
-              </w:drawing>
+              <w:rPr>
+                <w:rFonts w:ascii="Arial" w:hAnsi="Arial" w:eastAsia="Arial" w:cs="Arial"/>
+                <w:sz w:val="18"/>
+                <w:szCs w:val="18"/>
+                <w:color w:val="000000"/>
+              </w:rPr>
+              <w:t xml:space="preserve">4.4%</w:t>
             </w:r>
           </w:p>
         </w:tc>
@@ -615,12 +522,12 @@
             </w:pPr>
             <w:r xmlns:w="http://schemas.openxmlformats.org/wordprocessingml/2006/main" xmlns:wp="http://schemas.openxmlformats.org/drawingml/2006/wordprocessingDrawing" xmlns:r="http://schemas.openxmlformats.org/officeDocument/2006/relationships" xmlns:w14="http://schemas.microsoft.com/office/word/2010/wordml">
               <w:rPr>
-                <w:rFonts w:ascii="Roboto" w:hAnsi="Roboto" w:eastAsia="Roboto" w:cs="Roboto"/>
-                <w:sz w:val="21"/>
-                <w:szCs w:val="21"/>
-                <w:color w:val="000000"/>
-              </w:rPr>
-              <w:t xml:space="preserve">4.4%</w:t>
+                <w:rFonts w:ascii="Arial" w:hAnsi="Arial" w:eastAsia="Arial" w:cs="Arial"/>
+                <w:sz w:val="18"/>
+                <w:szCs w:val="18"/>
+                <w:color w:val="000000"/>
+              </w:rPr>
+              <w:t xml:space="preserve">-0.3 ppts</w:t>
             </w:r>
           </w:p>
         </w:tc>
@@ -646,12 +553,12 @@
             </w:pPr>
             <w:r xmlns:w="http://schemas.openxmlformats.org/wordprocessingml/2006/main" xmlns:wp="http://schemas.openxmlformats.org/drawingml/2006/wordprocessingDrawing" xmlns:r="http://schemas.openxmlformats.org/officeDocument/2006/relationships" xmlns:w14="http://schemas.microsoft.com/office/word/2010/wordml">
               <w:rPr>
-                <w:rFonts w:ascii="Roboto" w:hAnsi="Roboto" w:eastAsia="Roboto" w:cs="Roboto"/>
-                <w:sz w:val="21"/>
-                <w:szCs w:val="21"/>
-                <w:color w:val="000000"/>
-              </w:rPr>
-              <w:t xml:space="preserve">-0.3 ppts</w:t>
+                <w:rFonts w:ascii="Arial" w:hAnsi="Arial" w:eastAsia="Arial" w:cs="Arial"/>
+                <w:sz w:val="18"/>
+                <w:szCs w:val="18"/>
+                <w:color w:val="000000"/>
+              </w:rPr>
+              <w:t xml:space="preserve">-2.9 ppts</w:t>
             </w:r>
           </w:p>
         </w:tc>
@@ -677,40 +584,9 @@
             </w:pPr>
             <w:r xmlns:w="http://schemas.openxmlformats.org/wordprocessingml/2006/main" xmlns:wp="http://schemas.openxmlformats.org/drawingml/2006/wordprocessingDrawing" xmlns:r="http://schemas.openxmlformats.org/officeDocument/2006/relationships" xmlns:w14="http://schemas.microsoft.com/office/word/2010/wordml">
               <w:rPr>
-                <w:rFonts w:ascii="Roboto" w:hAnsi="Roboto" w:eastAsia="Roboto" w:cs="Roboto"/>
-                <w:sz w:val="21"/>
-                <w:szCs w:val="21"/>
-                <w:color w:val="000000"/>
-              </w:rPr>
-              <w:t xml:space="preserve">-2.9 ppts</w:t>
-            </w:r>
-          </w:p>
-        </w:tc>
-        <w:tc>
-          <w:tcPr>
-            <w:tcBorders>
-              <w:top w:val="single" w:sz="8" w:space="0" w:color="666666"/>
-            </w:tcBorders>
-            <w:shd w:val="clear" w:color="auto" w:fill="FFFFFF"/>
-            <w:tcMar>
-              <w:top w:w="0" w:type="dxa"/>
-              <w:bottom w:w="0" w:type="dxa"/>
-              <w:left w:w="0" w:type="dxa"/>
-              <w:right w:w="0" w:type="dxa"/>
-            </w:tcMar>
-            <w:vAlign w:val="center"/>
-          </w:tcPr>
-          <w:p>
-            <w:pPr>
-              <w:jc w:val="right"/>
-              <w:spacing w:after="100" w:before="100" w:line="240"/>
-              <w:ind w:firstLine="0" w:left="100" w:right="100"/>
-            </w:pPr>
-            <w:r xmlns:w="http://schemas.openxmlformats.org/wordprocessingml/2006/main" xmlns:wp="http://schemas.openxmlformats.org/drawingml/2006/wordprocessingDrawing" xmlns:r="http://schemas.openxmlformats.org/officeDocument/2006/relationships" xmlns:w14="http://schemas.microsoft.com/office/word/2010/wordml">
-              <w:rPr>
-                <w:rFonts w:ascii="Roboto" w:hAnsi="Roboto" w:eastAsia="Roboto" w:cs="Roboto"/>
-                <w:sz w:val="21"/>
-                <w:szCs w:val="21"/>
+                <w:rFonts w:ascii="Arial" w:hAnsi="Arial" w:eastAsia="Arial" w:cs="Arial"/>
+                <w:sz w:val="18"/>
+                <w:szCs w:val="18"/>
                 <w:color w:val="000000"/>
               </w:rPr>
               <w:t xml:space="preserve">-2.3 ppts</w:t>
@@ -743,9 +619,9 @@
             </w:pPr>
             <w:r xmlns:w="http://schemas.openxmlformats.org/wordprocessingml/2006/main" xmlns:wp="http://schemas.openxmlformats.org/drawingml/2006/wordprocessingDrawing" xmlns:r="http://schemas.openxmlformats.org/officeDocument/2006/relationships" xmlns:w14="http://schemas.microsoft.com/office/word/2010/wordml">
               <w:rPr>
-                <w:rFonts w:ascii="Roboto" w:hAnsi="Roboto" w:eastAsia="Roboto" w:cs="Roboto"/>
-                <w:sz w:val="21"/>
-                <w:szCs w:val="21"/>
+                <w:rFonts w:ascii="Arial" w:hAnsi="Arial" w:eastAsia="Arial" w:cs="Arial"/>
+                <w:sz w:val="18"/>
+                <w:szCs w:val="18"/>
                 <w:color w:val="000000"/>
               </w:rPr>
               <w:t xml:space="preserve">Male unemployment rate</w:t>
@@ -771,71 +647,10 @@
               <w:ind w:firstLine="0" w:left="100" w:right="100"/>
             </w:pPr>
             <w:r xmlns:w="http://schemas.openxmlformats.org/wordprocessingml/2006/main" xmlns:wp="http://schemas.openxmlformats.org/drawingml/2006/wordprocessingDrawing" xmlns:r="http://schemas.openxmlformats.org/officeDocument/2006/relationships" xmlns:w14="http://schemas.microsoft.com/office/word/2010/wordml">
-              <w:rPr/>
-              <w:drawing>
-                <wp:inline distT="0" distB="0" distL="0" distR="0">
-                  <wp:extent cx="914400" cy="347472"/>
-                  <wp:docPr id="3" name=""/>
-                  <wp:cNvGraphicFramePr>
-                    <a:graphicFrameLocks xmlns:a="http://schemas.openxmlformats.org/drawingml/2006/main" noChangeAspect="1"/>
-                  </wp:cNvGraphicFramePr>
-                  <a:graphic xmlns:a="http://schemas.openxmlformats.org/drawingml/2006/main">
-                    <a:graphicData uri="http://schemas.openxmlformats.org/drawingml/2006/picture">
-                      <pic:pic xmlns:pic="http://schemas.openxmlformats.org/drawingml/2006/picture">
-                        <pic:nvPicPr>
-                          <pic:cNvPr id="4" name=""/>
-                          <pic:cNvPicPr>
-                            <a:picLocks noChangeAspect="1" noChangeArrowheads="1"/>
-                          </pic:cNvPicPr>
-                        </pic:nvPicPr>
-                        <pic:blipFill>
-                          <a:blip r:embed="rId10"/>
-                          <a:srcRect/>
-                          <a:stretch>
-                            <a:fillRect/>
-                          </a:stretch>
-                        </pic:blipFill>
-                        <pic:spPr bwMode="auto">
-                          <a:xfrm>
-                            <a:off x="0" y="0"/>
-                            <a:ext cx="12700" cy="4826"/>
-                          </a:xfrm>
-                          <a:prstGeom prst="rect">
-                            <a:avLst/>
-                          </a:prstGeom>
-                          <a:noFill/>
-                        </pic:spPr>
-                      </pic:pic>
-                    </a:graphicData>
-                  </a:graphic>
-                </wp:inline>
-              </w:drawing>
-            </w:r>
-          </w:p>
-        </w:tc>
-        <w:tc>
-          <w:tcPr>
-            <w:tcBorders/>
-            <w:shd w:val="clear" w:color="auto" w:fill="FFFFFF"/>
-            <w:tcMar>
-              <w:top w:w="0" w:type="dxa"/>
-              <w:bottom w:w="0" w:type="dxa"/>
-              <w:left w:w="0" w:type="dxa"/>
-              <w:right w:w="0" w:type="dxa"/>
-            </w:tcMar>
-            <w:vAlign w:val="center"/>
-          </w:tcPr>
-          <w:p>
-            <w:pPr>
-              <w:jc w:val="right"/>
-              <w:spacing w:after="100" w:before="100" w:line="240"/>
-              <w:ind w:firstLine="0" w:left="100" w:right="100"/>
-            </w:pPr>
-            <w:r xmlns:w="http://schemas.openxmlformats.org/wordprocessingml/2006/main" xmlns:wp="http://schemas.openxmlformats.org/drawingml/2006/wordprocessingDrawing" xmlns:r="http://schemas.openxmlformats.org/officeDocument/2006/relationships" xmlns:w14="http://schemas.microsoft.com/office/word/2010/wordml">
-              <w:rPr>
-                <w:rFonts w:ascii="Roboto" w:hAnsi="Roboto" w:eastAsia="Roboto" w:cs="Roboto"/>
-                <w:sz w:val="21"/>
-                <w:szCs w:val="21"/>
+              <w:rPr>
+                <w:rFonts w:ascii="Arial" w:hAnsi="Arial" w:eastAsia="Arial" w:cs="Arial"/>
+                <w:sz w:val="18"/>
+                <w:szCs w:val="18"/>
                 <w:color w:val="000000"/>
               </w:rPr>
               <w:t xml:space="preserve">4.0%</w:t>
@@ -862,9 +677,9 @@
             </w:pPr>
             <w:r xmlns:w="http://schemas.openxmlformats.org/wordprocessingml/2006/main" xmlns:wp="http://schemas.openxmlformats.org/drawingml/2006/wordprocessingDrawing" xmlns:r="http://schemas.openxmlformats.org/officeDocument/2006/relationships" xmlns:w14="http://schemas.microsoft.com/office/word/2010/wordml">
               <w:rPr>
-                <w:rFonts w:ascii="Roboto" w:hAnsi="Roboto" w:eastAsia="Roboto" w:cs="Roboto"/>
-                <w:sz w:val="21"/>
-                <w:szCs w:val="21"/>
+                <w:rFonts w:ascii="Arial" w:hAnsi="Arial" w:eastAsia="Arial" w:cs="Arial"/>
+                <w:sz w:val="18"/>
+                <w:szCs w:val="18"/>
                 <w:color w:val="000000"/>
               </w:rPr>
               <w:t xml:space="preserve">-0.4 ppts</w:t>
@@ -891,9 +706,9 @@
             </w:pPr>
             <w:r xmlns:w="http://schemas.openxmlformats.org/wordprocessingml/2006/main" xmlns:wp="http://schemas.openxmlformats.org/drawingml/2006/wordprocessingDrawing" xmlns:r="http://schemas.openxmlformats.org/officeDocument/2006/relationships" xmlns:w14="http://schemas.microsoft.com/office/word/2010/wordml">
               <w:rPr>
-                <w:rFonts w:ascii="Roboto" w:hAnsi="Roboto" w:eastAsia="Roboto" w:cs="Roboto"/>
-                <w:sz w:val="21"/>
-                <w:szCs w:val="21"/>
+                <w:rFonts w:ascii="Arial" w:hAnsi="Arial" w:eastAsia="Arial" w:cs="Arial"/>
+                <w:sz w:val="18"/>
+                <w:szCs w:val="18"/>
                 <w:color w:val="000000"/>
               </w:rPr>
               <w:t xml:space="preserve">-3.0 ppts</w:t>
@@ -920,9 +735,9 @@
             </w:pPr>
             <w:r xmlns:w="http://schemas.openxmlformats.org/wordprocessingml/2006/main" xmlns:wp="http://schemas.openxmlformats.org/drawingml/2006/wordprocessingDrawing" xmlns:r="http://schemas.openxmlformats.org/officeDocument/2006/relationships" xmlns:w14="http://schemas.microsoft.com/office/word/2010/wordml">
               <w:rPr>
-                <w:rFonts w:ascii="Roboto" w:hAnsi="Roboto" w:eastAsia="Roboto" w:cs="Roboto"/>
-                <w:sz w:val="21"/>
-                <w:szCs w:val="21"/>
+                <w:rFonts w:ascii="Arial" w:hAnsi="Arial" w:eastAsia="Arial" w:cs="Arial"/>
+                <w:sz w:val="18"/>
+                <w:szCs w:val="18"/>
                 <w:color w:val="000000"/>
               </w:rPr>
               <w:t xml:space="preserve">-2.7 ppts</w:t>
@@ -955,9 +770,9 @@
             </w:pPr>
             <w:r xmlns:w="http://schemas.openxmlformats.org/wordprocessingml/2006/main" xmlns:wp="http://schemas.openxmlformats.org/drawingml/2006/wordprocessingDrawing" xmlns:r="http://schemas.openxmlformats.org/officeDocument/2006/relationships" xmlns:w14="http://schemas.microsoft.com/office/word/2010/wordml">
               <w:rPr>
-                <w:rFonts w:ascii="Roboto" w:hAnsi="Roboto" w:eastAsia="Roboto" w:cs="Roboto"/>
-                <w:sz w:val="21"/>
-                <w:szCs w:val="21"/>
+                <w:rFonts w:ascii="Arial" w:hAnsi="Arial" w:eastAsia="Arial" w:cs="Arial"/>
+                <w:sz w:val="18"/>
+                <w:szCs w:val="18"/>
                 <w:color w:val="000000"/>
               </w:rPr>
               <w:t xml:space="preserve">Female unemployment rate</w:t>
@@ -983,71 +798,10 @@
               <w:ind w:firstLine="0" w:left="100" w:right="100"/>
             </w:pPr>
             <w:r xmlns:w="http://schemas.openxmlformats.org/wordprocessingml/2006/main" xmlns:wp="http://schemas.openxmlformats.org/drawingml/2006/wordprocessingDrawing" xmlns:r="http://schemas.openxmlformats.org/officeDocument/2006/relationships" xmlns:w14="http://schemas.microsoft.com/office/word/2010/wordml">
-              <w:rPr/>
-              <w:drawing>
-                <wp:inline distT="0" distB="0" distL="0" distR="0">
-                  <wp:extent cx="914400" cy="347472"/>
-                  <wp:docPr id="5" name=""/>
-                  <wp:cNvGraphicFramePr>
-                    <a:graphicFrameLocks xmlns:a="http://schemas.openxmlformats.org/drawingml/2006/main" noChangeAspect="1"/>
-                  </wp:cNvGraphicFramePr>
-                  <a:graphic xmlns:a="http://schemas.openxmlformats.org/drawingml/2006/main">
-                    <a:graphicData uri="http://schemas.openxmlformats.org/drawingml/2006/picture">
-                      <pic:pic xmlns:pic="http://schemas.openxmlformats.org/drawingml/2006/picture">
-                        <pic:nvPicPr>
-                          <pic:cNvPr id="6" name=""/>
-                          <pic:cNvPicPr>
-                            <a:picLocks noChangeAspect="1" noChangeArrowheads="1"/>
-                          </pic:cNvPicPr>
-                        </pic:nvPicPr>
-                        <pic:blipFill>
-                          <a:blip r:embed="rId11"/>
-                          <a:srcRect/>
-                          <a:stretch>
-                            <a:fillRect/>
-                          </a:stretch>
-                        </pic:blipFill>
-                        <pic:spPr bwMode="auto">
-                          <a:xfrm>
-                            <a:off x="0" y="0"/>
-                            <a:ext cx="12700" cy="4826"/>
-                          </a:xfrm>
-                          <a:prstGeom prst="rect">
-                            <a:avLst/>
-                          </a:prstGeom>
-                          <a:noFill/>
-                        </pic:spPr>
-                      </pic:pic>
-                    </a:graphicData>
-                  </a:graphic>
-                </wp:inline>
-              </w:drawing>
-            </w:r>
-          </w:p>
-        </w:tc>
-        <w:tc>
-          <w:tcPr>
-            <w:tcBorders/>
-            <w:shd w:val="clear" w:color="auto" w:fill="FFFFFF"/>
-            <w:tcMar>
-              <w:top w:w="0" w:type="dxa"/>
-              <w:bottom w:w="0" w:type="dxa"/>
-              <w:left w:w="0" w:type="dxa"/>
-              <w:right w:w="0" w:type="dxa"/>
-            </w:tcMar>
-            <w:vAlign w:val="center"/>
-          </w:tcPr>
-          <w:p>
-            <w:pPr>
-              <w:jc w:val="right"/>
-              <w:spacing w:after="100" w:before="100" w:line="240"/>
-              <w:ind w:firstLine="0" w:left="100" w:right="100"/>
-            </w:pPr>
-            <w:r xmlns:w="http://schemas.openxmlformats.org/wordprocessingml/2006/main" xmlns:wp="http://schemas.openxmlformats.org/drawingml/2006/wordprocessingDrawing" xmlns:r="http://schemas.openxmlformats.org/officeDocument/2006/relationships" xmlns:w14="http://schemas.microsoft.com/office/word/2010/wordml">
-              <w:rPr>
-                <w:rFonts w:ascii="Roboto" w:hAnsi="Roboto" w:eastAsia="Roboto" w:cs="Roboto"/>
-                <w:sz w:val="21"/>
-                <w:szCs w:val="21"/>
+              <w:rPr>
+                <w:rFonts w:ascii="Arial" w:hAnsi="Arial" w:eastAsia="Arial" w:cs="Arial"/>
+                <w:sz w:val="18"/>
+                <w:szCs w:val="18"/>
                 <w:color w:val="000000"/>
               </w:rPr>
               <w:t xml:space="preserve">4.9%</w:t>
@@ -1074,9 +828,9 @@
             </w:pPr>
             <w:r xmlns:w="http://schemas.openxmlformats.org/wordprocessingml/2006/main" xmlns:wp="http://schemas.openxmlformats.org/drawingml/2006/wordprocessingDrawing" xmlns:r="http://schemas.openxmlformats.org/officeDocument/2006/relationships" xmlns:w14="http://schemas.microsoft.com/office/word/2010/wordml">
               <w:rPr>
-                <w:rFonts w:ascii="Roboto" w:hAnsi="Roboto" w:eastAsia="Roboto" w:cs="Roboto"/>
-                <w:sz w:val="21"/>
-                <w:szCs w:val="21"/>
+                <w:rFonts w:ascii="Arial" w:hAnsi="Arial" w:eastAsia="Arial" w:cs="Arial"/>
+                <w:sz w:val="18"/>
+                <w:szCs w:val="18"/>
                 <w:color w:val="000000"/>
               </w:rPr>
               <w:t xml:space="preserve">-0.3 ppts</w:t>
@@ -1103,9 +857,9 @@
             </w:pPr>
             <w:r xmlns:w="http://schemas.openxmlformats.org/wordprocessingml/2006/main" xmlns:wp="http://schemas.openxmlformats.org/drawingml/2006/wordprocessingDrawing" xmlns:r="http://schemas.openxmlformats.org/officeDocument/2006/relationships" xmlns:w14="http://schemas.microsoft.com/office/word/2010/wordml">
               <w:rPr>
-                <w:rFonts w:ascii="Roboto" w:hAnsi="Roboto" w:eastAsia="Roboto" w:cs="Roboto"/>
-                <w:sz w:val="21"/>
-                <w:szCs w:val="21"/>
+                <w:rFonts w:ascii="Arial" w:hAnsi="Arial" w:eastAsia="Arial" w:cs="Arial"/>
+                <w:sz w:val="18"/>
+                <w:szCs w:val="18"/>
                 <w:color w:val="000000"/>
               </w:rPr>
               <w:t xml:space="preserve">-2.8 ppts</w:t>
@@ -1132,9 +886,9 @@
             </w:pPr>
             <w:r xmlns:w="http://schemas.openxmlformats.org/wordprocessingml/2006/main" xmlns:wp="http://schemas.openxmlformats.org/drawingml/2006/wordprocessingDrawing" xmlns:r="http://schemas.openxmlformats.org/officeDocument/2006/relationships" xmlns:w14="http://schemas.microsoft.com/office/word/2010/wordml">
               <w:rPr>
-                <w:rFonts w:ascii="Roboto" w:hAnsi="Roboto" w:eastAsia="Roboto" w:cs="Roboto"/>
-                <w:sz w:val="21"/>
-                <w:szCs w:val="21"/>
+                <w:rFonts w:ascii="Arial" w:hAnsi="Arial" w:eastAsia="Arial" w:cs="Arial"/>
+                <w:sz w:val="18"/>
+                <w:szCs w:val="18"/>
                 <w:color w:val="000000"/>
               </w:rPr>
               <w:t xml:space="preserve">-1.8 ppts</w:t>
@@ -1167,9 +921,9 @@
             </w:pPr>
             <w:r xmlns:w="http://schemas.openxmlformats.org/wordprocessingml/2006/main" xmlns:wp="http://schemas.openxmlformats.org/drawingml/2006/wordprocessingDrawing" xmlns:r="http://schemas.openxmlformats.org/officeDocument/2006/relationships" xmlns:w14="http://schemas.microsoft.com/office/word/2010/wordml">
               <w:rPr>
-                <w:rFonts w:ascii="Roboto" w:hAnsi="Roboto" w:eastAsia="Roboto" w:cs="Roboto"/>
-                <w:sz w:val="21"/>
-                <w:szCs w:val="21"/>
+                <w:rFonts w:ascii="Arial" w:hAnsi="Arial" w:eastAsia="Arial" w:cs="Arial"/>
+                <w:sz w:val="18"/>
+                <w:szCs w:val="18"/>
                 <w:color w:val="000000"/>
               </w:rPr>
               <w:t xml:space="preserve">Youth unemployment rate</w:t>
@@ -1195,71 +949,10 @@
               <w:ind w:firstLine="0" w:left="100" w:right="100"/>
             </w:pPr>
             <w:r xmlns:w="http://schemas.openxmlformats.org/wordprocessingml/2006/main" xmlns:wp="http://schemas.openxmlformats.org/drawingml/2006/wordprocessingDrawing" xmlns:r="http://schemas.openxmlformats.org/officeDocument/2006/relationships" xmlns:w14="http://schemas.microsoft.com/office/word/2010/wordml">
-              <w:rPr/>
-              <w:drawing>
-                <wp:inline distT="0" distB="0" distL="0" distR="0">
-                  <wp:extent cx="914400" cy="347472"/>
-                  <wp:docPr id="7" name=""/>
-                  <wp:cNvGraphicFramePr>
-                    <a:graphicFrameLocks xmlns:a="http://schemas.openxmlformats.org/drawingml/2006/main" noChangeAspect="1"/>
-                  </wp:cNvGraphicFramePr>
-                  <a:graphic xmlns:a="http://schemas.openxmlformats.org/drawingml/2006/main">
-                    <a:graphicData uri="http://schemas.openxmlformats.org/drawingml/2006/picture">
-                      <pic:pic xmlns:pic="http://schemas.openxmlformats.org/drawingml/2006/picture">
-                        <pic:nvPicPr>
-                          <pic:cNvPr id="8" name=""/>
-                          <pic:cNvPicPr>
-                            <a:picLocks noChangeAspect="1" noChangeArrowheads="1"/>
-                          </pic:cNvPicPr>
-                        </pic:nvPicPr>
-                        <pic:blipFill>
-                          <a:blip r:embed="rId12"/>
-                          <a:srcRect/>
-                          <a:stretch>
-                            <a:fillRect/>
-                          </a:stretch>
-                        </pic:blipFill>
-                        <pic:spPr bwMode="auto">
-                          <a:xfrm>
-                            <a:off x="0" y="0"/>
-                            <a:ext cx="12700" cy="4826"/>
-                          </a:xfrm>
-                          <a:prstGeom prst="rect">
-                            <a:avLst/>
-                          </a:prstGeom>
-                          <a:noFill/>
-                        </pic:spPr>
-                      </pic:pic>
-                    </a:graphicData>
-                  </a:graphic>
-                </wp:inline>
-              </w:drawing>
-            </w:r>
-          </w:p>
-        </w:tc>
-        <w:tc>
-          <w:tcPr>
-            <w:tcBorders/>
-            <w:shd w:val="clear" w:color="auto" w:fill="FFFFFF"/>
-            <w:tcMar>
-              <w:top w:w="0" w:type="dxa"/>
-              <w:bottom w:w="0" w:type="dxa"/>
-              <w:left w:w="0" w:type="dxa"/>
-              <w:right w:w="0" w:type="dxa"/>
-            </w:tcMar>
-            <w:vAlign w:val="center"/>
-          </w:tcPr>
-          <w:p>
-            <w:pPr>
-              <w:jc w:val="right"/>
-              <w:spacing w:after="100" w:before="100" w:line="240"/>
-              <w:ind w:firstLine="0" w:left="100" w:right="100"/>
-            </w:pPr>
-            <w:r xmlns:w="http://schemas.openxmlformats.org/wordprocessingml/2006/main" xmlns:wp="http://schemas.openxmlformats.org/drawingml/2006/wordprocessingDrawing" xmlns:r="http://schemas.openxmlformats.org/officeDocument/2006/relationships" xmlns:w14="http://schemas.microsoft.com/office/word/2010/wordml">
-              <w:rPr>
-                <w:rFonts w:ascii="Roboto" w:hAnsi="Roboto" w:eastAsia="Roboto" w:cs="Roboto"/>
-                <w:sz w:val="21"/>
-                <w:szCs w:val="21"/>
+              <w:rPr>
+                <w:rFonts w:ascii="Arial" w:hAnsi="Arial" w:eastAsia="Arial" w:cs="Arial"/>
+                <w:sz w:val="18"/>
+                <w:szCs w:val="18"/>
                 <w:color w:val="000000"/>
               </w:rPr>
               <w:t xml:space="preserve">14.1%</w:t>
@@ -1286,9 +979,9 @@
             </w:pPr>
             <w:r xmlns:w="http://schemas.openxmlformats.org/wordprocessingml/2006/main" xmlns:wp="http://schemas.openxmlformats.org/drawingml/2006/wordprocessingDrawing" xmlns:r="http://schemas.openxmlformats.org/officeDocument/2006/relationships" xmlns:w14="http://schemas.microsoft.com/office/word/2010/wordml">
               <w:rPr>
-                <w:rFonts w:ascii="Roboto" w:hAnsi="Roboto" w:eastAsia="Roboto" w:cs="Roboto"/>
-                <w:sz w:val="21"/>
-                <w:szCs w:val="21"/>
+                <w:rFonts w:ascii="Arial" w:hAnsi="Arial" w:eastAsia="Arial" w:cs="Arial"/>
+                <w:sz w:val="18"/>
+                <w:szCs w:val="18"/>
                 <w:color w:val="000000"/>
               </w:rPr>
               <w:t xml:space="preserve">-0.7 ppts</w:t>
@@ -1315,9 +1008,9 @@
             </w:pPr>
             <w:r xmlns:w="http://schemas.openxmlformats.org/wordprocessingml/2006/main" xmlns:wp="http://schemas.openxmlformats.org/drawingml/2006/wordprocessingDrawing" xmlns:r="http://schemas.openxmlformats.org/officeDocument/2006/relationships" xmlns:w14="http://schemas.microsoft.com/office/word/2010/wordml">
               <w:rPr>
-                <w:rFonts w:ascii="Roboto" w:hAnsi="Roboto" w:eastAsia="Roboto" w:cs="Roboto"/>
-                <w:sz w:val="21"/>
-                <w:szCs w:val="21"/>
+                <w:rFonts w:ascii="Arial" w:hAnsi="Arial" w:eastAsia="Arial" w:cs="Arial"/>
+                <w:sz w:val="18"/>
+                <w:szCs w:val="18"/>
                 <w:color w:val="000000"/>
               </w:rPr>
               <w:t xml:space="preserve">2.3 ppts</w:t>
@@ -1344,9 +1037,9 @@
             </w:pPr>
             <w:r xmlns:w="http://schemas.openxmlformats.org/wordprocessingml/2006/main" xmlns:wp="http://schemas.openxmlformats.org/drawingml/2006/wordprocessingDrawing" xmlns:r="http://schemas.openxmlformats.org/officeDocument/2006/relationships" xmlns:w14="http://schemas.microsoft.com/office/word/2010/wordml">
               <w:rPr>
-                <w:rFonts w:ascii="Roboto" w:hAnsi="Roboto" w:eastAsia="Roboto" w:cs="Roboto"/>
-                <w:sz w:val="21"/>
-                <w:szCs w:val="21"/>
+                <w:rFonts w:ascii="Arial" w:hAnsi="Arial" w:eastAsia="Arial" w:cs="Arial"/>
+                <w:sz w:val="18"/>
+                <w:szCs w:val="18"/>
                 <w:color w:val="000000"/>
               </w:rPr>
               <w:t xml:space="preserve">-0.5 ppts</w:t>
@@ -1379,9 +1072,9 @@
             </w:pPr>
             <w:r xmlns:w="http://schemas.openxmlformats.org/wordprocessingml/2006/main" xmlns:wp="http://schemas.openxmlformats.org/drawingml/2006/wordprocessingDrawing" xmlns:r="http://schemas.openxmlformats.org/officeDocument/2006/relationships" xmlns:w14="http://schemas.microsoft.com/office/word/2010/wordml">
               <w:rPr>
-                <w:rFonts w:ascii="Roboto" w:hAnsi="Roboto" w:eastAsia="Roboto" w:cs="Roboto"/>
-                <w:sz w:val="21"/>
-                <w:szCs w:val="21"/>
+                <w:rFonts w:ascii="Arial" w:hAnsi="Arial" w:eastAsia="Arial" w:cs="Arial"/>
+                <w:sz w:val="18"/>
+                <w:szCs w:val="18"/>
                 <w:color w:val="000000"/>
               </w:rPr>
               <w:t xml:space="preserve">Regional unemployment rate (May 2021)</w:t>
@@ -1407,71 +1100,10 @@
               <w:ind w:firstLine="0" w:left="100" w:right="100"/>
             </w:pPr>
             <w:r xmlns:w="http://schemas.openxmlformats.org/wordprocessingml/2006/main" xmlns:wp="http://schemas.openxmlformats.org/drawingml/2006/wordprocessingDrawing" xmlns:r="http://schemas.openxmlformats.org/officeDocument/2006/relationships" xmlns:w14="http://schemas.microsoft.com/office/word/2010/wordml">
-              <w:rPr/>
-              <w:drawing>
-                <wp:inline distT="0" distB="0" distL="0" distR="0">
-                  <wp:extent cx="914400" cy="347472"/>
-                  <wp:docPr id="9" name=""/>
-                  <wp:cNvGraphicFramePr>
-                    <a:graphicFrameLocks xmlns:a="http://schemas.openxmlformats.org/drawingml/2006/main" noChangeAspect="1"/>
-                  </wp:cNvGraphicFramePr>
-                  <a:graphic xmlns:a="http://schemas.openxmlformats.org/drawingml/2006/main">
-                    <a:graphicData uri="http://schemas.openxmlformats.org/drawingml/2006/picture">
-                      <pic:pic xmlns:pic="http://schemas.openxmlformats.org/drawingml/2006/picture">
-                        <pic:nvPicPr>
-                          <pic:cNvPr id="10" name=""/>
-                          <pic:cNvPicPr>
-                            <a:picLocks noChangeAspect="1" noChangeArrowheads="1"/>
-                          </pic:cNvPicPr>
-                        </pic:nvPicPr>
-                        <pic:blipFill>
-                          <a:blip r:embed="rId13"/>
-                          <a:srcRect/>
-                          <a:stretch>
-                            <a:fillRect/>
-                          </a:stretch>
-                        </pic:blipFill>
-                        <pic:spPr bwMode="auto">
-                          <a:xfrm>
-                            <a:off x="0" y="0"/>
-                            <a:ext cx="12700" cy="4826"/>
-                          </a:xfrm>
-                          <a:prstGeom prst="rect">
-                            <a:avLst/>
-                          </a:prstGeom>
-                          <a:noFill/>
-                        </pic:spPr>
-                      </pic:pic>
-                    </a:graphicData>
-                  </a:graphic>
-                </wp:inline>
-              </w:drawing>
-            </w:r>
-          </w:p>
-        </w:tc>
-        <w:tc>
-          <w:tcPr>
-            <w:tcBorders/>
-            <w:shd w:val="clear" w:color="auto" w:fill="FFFFFF"/>
-            <w:tcMar>
-              <w:top w:w="0" w:type="dxa"/>
-              <w:bottom w:w="0" w:type="dxa"/>
-              <w:left w:w="0" w:type="dxa"/>
-              <w:right w:w="0" w:type="dxa"/>
-            </w:tcMar>
-            <w:vAlign w:val="center"/>
-          </w:tcPr>
-          <w:p>
-            <w:pPr>
-              <w:jc w:val="right"/>
-              <w:spacing w:after="100" w:before="100" w:line="240"/>
-              <w:ind w:firstLine="0" w:left="100" w:right="100"/>
-            </w:pPr>
-            <w:r xmlns:w="http://schemas.openxmlformats.org/wordprocessingml/2006/main" xmlns:wp="http://schemas.openxmlformats.org/drawingml/2006/wordprocessingDrawing" xmlns:r="http://schemas.openxmlformats.org/officeDocument/2006/relationships" xmlns:w14="http://schemas.microsoft.com/office/word/2010/wordml">
-              <w:rPr>
-                <w:rFonts w:ascii="Roboto" w:hAnsi="Roboto" w:eastAsia="Roboto" w:cs="Roboto"/>
-                <w:sz w:val="21"/>
-                <w:szCs w:val="21"/>
+              <w:rPr>
+                <w:rFonts w:ascii="Arial" w:hAnsi="Arial" w:eastAsia="Arial" w:cs="Arial"/>
+                <w:sz w:val="18"/>
+                <w:szCs w:val="18"/>
                 <w:color w:val="000000"/>
               </w:rPr>
               <w:t xml:space="preserve">4.3%</w:t>
@@ -1498,9 +1130,9 @@
             </w:pPr>
             <w:r xmlns:w="http://schemas.openxmlformats.org/wordprocessingml/2006/main" xmlns:wp="http://schemas.openxmlformats.org/drawingml/2006/wordprocessingDrawing" xmlns:r="http://schemas.openxmlformats.org/officeDocument/2006/relationships" xmlns:w14="http://schemas.microsoft.com/office/word/2010/wordml">
               <w:rPr>
-                <w:rFonts w:ascii="Roboto" w:hAnsi="Roboto" w:eastAsia="Roboto" w:cs="Roboto"/>
-                <w:sz w:val="21"/>
-                <w:szCs w:val="21"/>
+                <w:rFonts w:ascii="Arial" w:hAnsi="Arial" w:eastAsia="Arial" w:cs="Arial"/>
+                <w:sz w:val="18"/>
+                <w:szCs w:val="18"/>
                 <w:color w:val="000000"/>
               </w:rPr>
               <w:t xml:space="preserve">-0.2 ppts</w:t>
@@ -1527,9 +1159,9 @@
             </w:pPr>
             <w:r xmlns:w="http://schemas.openxmlformats.org/wordprocessingml/2006/main" xmlns:wp="http://schemas.openxmlformats.org/drawingml/2006/wordprocessingDrawing" xmlns:r="http://schemas.openxmlformats.org/officeDocument/2006/relationships" xmlns:w14="http://schemas.microsoft.com/office/word/2010/wordml">
               <w:rPr>
-                <w:rFonts w:ascii="Roboto" w:hAnsi="Roboto" w:eastAsia="Roboto" w:cs="Roboto"/>
-                <w:sz w:val="21"/>
-                <w:szCs w:val="21"/>
+                <w:rFonts w:ascii="Arial" w:hAnsi="Arial" w:eastAsia="Arial" w:cs="Arial"/>
+                <w:sz w:val="18"/>
+                <w:szCs w:val="18"/>
                 <w:color w:val="000000"/>
               </w:rPr>
               <w:t xml:space="preserve">-0.1 ppts</w:t>
@@ -1556,9 +1188,9 @@
             </w:pPr>
             <w:r xmlns:w="http://schemas.openxmlformats.org/wordprocessingml/2006/main" xmlns:wp="http://schemas.openxmlformats.org/drawingml/2006/wordprocessingDrawing" xmlns:r="http://schemas.openxmlformats.org/officeDocument/2006/relationships" xmlns:w14="http://schemas.microsoft.com/office/word/2010/wordml">
               <w:rPr>
-                <w:rFonts w:ascii="Roboto" w:hAnsi="Roboto" w:eastAsia="Roboto" w:cs="Roboto"/>
-                <w:sz w:val="21"/>
-                <w:szCs w:val="21"/>
+                <w:rFonts w:ascii="Arial" w:hAnsi="Arial" w:eastAsia="Arial" w:cs="Arial"/>
+                <w:sz w:val="18"/>
+                <w:szCs w:val="18"/>
                 <w:color w:val="000000"/>
               </w:rPr>
               <w:t xml:space="preserve">-2.3 ppts</w:t>
@@ -1591,9 +1223,9 @@
             </w:pPr>
             <w:r xmlns:w="http://schemas.openxmlformats.org/wordprocessingml/2006/main" xmlns:wp="http://schemas.openxmlformats.org/drawingml/2006/wordprocessingDrawing" xmlns:r="http://schemas.openxmlformats.org/officeDocument/2006/relationships" xmlns:w14="http://schemas.microsoft.com/office/word/2010/wordml">
               <w:rPr>
-                <w:rFonts w:ascii="Roboto" w:hAnsi="Roboto" w:eastAsia="Roboto" w:cs="Roboto"/>
-                <w:sz w:val="21"/>
-                <w:szCs w:val="21"/>
+                <w:rFonts w:ascii="Arial" w:hAnsi="Arial" w:eastAsia="Arial" w:cs="Arial"/>
+                <w:sz w:val="18"/>
+                <w:szCs w:val="18"/>
                 <w:color w:val="000000"/>
               </w:rPr>
               <w:t xml:space="preserve">Unemployed persons</w:t>
@@ -1619,71 +1251,10 @@
               <w:ind w:firstLine="0" w:left="100" w:right="100"/>
             </w:pPr>
             <w:r xmlns:w="http://schemas.openxmlformats.org/wordprocessingml/2006/main" xmlns:wp="http://schemas.openxmlformats.org/drawingml/2006/wordprocessingDrawing" xmlns:r="http://schemas.openxmlformats.org/officeDocument/2006/relationships" xmlns:w14="http://schemas.microsoft.com/office/word/2010/wordml">
-              <w:rPr/>
-              <w:drawing>
-                <wp:inline distT="0" distB="0" distL="0" distR="0">
-                  <wp:extent cx="914400" cy="347472"/>
-                  <wp:docPr id="11" name=""/>
-                  <wp:cNvGraphicFramePr>
-                    <a:graphicFrameLocks xmlns:a="http://schemas.openxmlformats.org/drawingml/2006/main" noChangeAspect="1"/>
-                  </wp:cNvGraphicFramePr>
-                  <a:graphic xmlns:a="http://schemas.openxmlformats.org/drawingml/2006/main">
-                    <a:graphicData uri="http://schemas.openxmlformats.org/drawingml/2006/picture">
-                      <pic:pic xmlns:pic="http://schemas.openxmlformats.org/drawingml/2006/picture">
-                        <pic:nvPicPr>
-                          <pic:cNvPr id="12" name=""/>
-                          <pic:cNvPicPr>
-                            <a:picLocks noChangeAspect="1" noChangeArrowheads="1"/>
-                          </pic:cNvPicPr>
-                        </pic:nvPicPr>
-                        <pic:blipFill>
-                          <a:blip r:embed="rId14"/>
-                          <a:srcRect/>
-                          <a:stretch>
-                            <a:fillRect/>
-                          </a:stretch>
-                        </pic:blipFill>
-                        <pic:spPr bwMode="auto">
-                          <a:xfrm>
-                            <a:off x="0" y="0"/>
-                            <a:ext cx="12700" cy="4826"/>
-                          </a:xfrm>
-                          <a:prstGeom prst="rect">
-                            <a:avLst/>
-                          </a:prstGeom>
-                          <a:noFill/>
-                        </pic:spPr>
-                      </pic:pic>
-                    </a:graphicData>
-                  </a:graphic>
-                </wp:inline>
-              </w:drawing>
-            </w:r>
-          </w:p>
-        </w:tc>
-        <w:tc>
-          <w:tcPr>
-            <w:tcBorders/>
-            <w:shd w:val="clear" w:color="auto" w:fill="FFFFFF"/>
-            <w:tcMar>
-              <w:top w:w="0" w:type="dxa"/>
-              <w:bottom w:w="0" w:type="dxa"/>
-              <w:left w:w="0" w:type="dxa"/>
-              <w:right w:w="0" w:type="dxa"/>
-            </w:tcMar>
-            <w:vAlign w:val="center"/>
-          </w:tcPr>
-          <w:p>
-            <w:pPr>
-              <w:jc w:val="right"/>
-              <w:spacing w:after="100" w:before="100" w:line="240"/>
-              <w:ind w:firstLine="0" w:left="100" w:right="100"/>
-            </w:pPr>
-            <w:r xmlns:w="http://schemas.openxmlformats.org/wordprocessingml/2006/main" xmlns:wp="http://schemas.openxmlformats.org/drawingml/2006/wordprocessingDrawing" xmlns:r="http://schemas.openxmlformats.org/officeDocument/2006/relationships" xmlns:w14="http://schemas.microsoft.com/office/word/2010/wordml">
-              <w:rPr>
-                <w:rFonts w:ascii="Roboto" w:hAnsi="Roboto" w:eastAsia="Roboto" w:cs="Roboto"/>
-                <w:sz w:val="21"/>
-                <w:szCs w:val="21"/>
+              <w:rPr>
+                <w:rFonts w:ascii="Arial" w:hAnsi="Arial" w:eastAsia="Arial" w:cs="Arial"/>
+                <w:sz w:val="18"/>
+                <w:szCs w:val="18"/>
                 <w:color w:val="000000"/>
               </w:rPr>
               <w:t xml:space="preserve">160,200</w:t>
@@ -1710,9 +1281,9 @@
             </w:pPr>
             <w:r xmlns:w="http://schemas.openxmlformats.org/wordprocessingml/2006/main" xmlns:wp="http://schemas.openxmlformats.org/drawingml/2006/wordprocessingDrawing" xmlns:r="http://schemas.openxmlformats.org/officeDocument/2006/relationships" xmlns:w14="http://schemas.microsoft.com/office/word/2010/wordml">
               <w:rPr>
-                <w:rFonts w:ascii="Roboto" w:hAnsi="Roboto" w:eastAsia="Roboto" w:cs="Roboto"/>
-                <w:sz w:val="21"/>
-                <w:szCs w:val="21"/>
+                <w:rFonts w:ascii="Arial" w:hAnsi="Arial" w:eastAsia="Arial" w:cs="Arial"/>
+                <w:sz w:val="18"/>
+                <w:szCs w:val="18"/>
                 <w:color w:val="000000"/>
               </w:rPr>
               <w:t xml:space="preserve">-13,000</w:t>
@@ -1741,9 +1312,9 @@
             </w:pPr>
             <w:r xmlns:w="http://schemas.openxmlformats.org/wordprocessingml/2006/main" xmlns:wp="http://schemas.openxmlformats.org/drawingml/2006/wordprocessingDrawing" xmlns:r="http://schemas.openxmlformats.org/officeDocument/2006/relationships" xmlns:w14="http://schemas.microsoft.com/office/word/2010/wordml">
               <w:rPr>
-                <w:rFonts w:ascii="Roboto" w:hAnsi="Roboto" w:eastAsia="Roboto" w:cs="Roboto"/>
-                <w:sz w:val="21"/>
-                <w:szCs w:val="21"/>
+                <w:rFonts w:ascii="Arial" w:hAnsi="Arial" w:eastAsia="Arial" w:cs="Arial"/>
+                <w:sz w:val="18"/>
+                <w:szCs w:val="18"/>
                 <w:color w:val="000000"/>
               </w:rPr>
               <w:t xml:space="preserve">-99,300</w:t>
@@ -1772,9 +1343,9 @@
             </w:pPr>
             <w:r xmlns:w="http://schemas.openxmlformats.org/wordprocessingml/2006/main" xmlns:wp="http://schemas.openxmlformats.org/drawingml/2006/wordprocessingDrawing" xmlns:r="http://schemas.openxmlformats.org/officeDocument/2006/relationships" xmlns:w14="http://schemas.microsoft.com/office/word/2010/wordml">
               <w:rPr>
-                <w:rFonts w:ascii="Roboto" w:hAnsi="Roboto" w:eastAsia="Roboto" w:cs="Roboto"/>
-                <w:sz w:val="21"/>
-                <w:szCs w:val="21"/>
+                <w:rFonts w:ascii="Arial" w:hAnsi="Arial" w:eastAsia="Arial" w:cs="Arial"/>
+                <w:sz w:val="18"/>
+                <w:szCs w:val="18"/>
                 <w:color w:val="000000"/>
               </w:rPr>
               <w:t xml:space="preserve">-51,100</w:t>
@@ -1809,10 +1380,10 @@
             </w:pPr>
             <w:r xmlns:w="http://schemas.openxmlformats.org/wordprocessingml/2006/main" xmlns:wp="http://schemas.openxmlformats.org/drawingml/2006/wordprocessingDrawing" xmlns:r="http://schemas.openxmlformats.org/officeDocument/2006/relationships" xmlns:w14="http://schemas.microsoft.com/office/word/2010/wordml">
               <w:rPr>
-                <w:rFonts w:ascii="Roboto" w:hAnsi="Roboto" w:eastAsia="Roboto" w:cs="Roboto"/>
+                <w:rFonts w:ascii="Arial" w:hAnsi="Arial" w:eastAsia="Arial" w:cs="Arial"/>
                 <w:b/>
-                <w:sz w:val="21"/>
-                <w:szCs w:val="21"/>
+                <w:sz w:val="18"/>
+                <w:szCs w:val="18"/>
                 <w:color w:val="000000"/>
               </w:rPr>
               <w:t xml:space="preserve">Employed persons</w:t>
@@ -1840,45 +1411,13 @@
               <w:ind w:firstLine="0" w:left="100" w:right="100"/>
             </w:pPr>
             <w:r xmlns:w="http://schemas.openxmlformats.org/wordprocessingml/2006/main" xmlns:wp="http://schemas.openxmlformats.org/drawingml/2006/wordprocessingDrawing" xmlns:r="http://schemas.openxmlformats.org/officeDocument/2006/relationships" xmlns:w14="http://schemas.microsoft.com/office/word/2010/wordml">
-              <w:rPr/>
-              <w:drawing>
-                <wp:inline distT="0" distB="0" distL="0" distR="0">
-                  <wp:extent cx="914400" cy="347472"/>
-                  <wp:docPr id="13" name=""/>
-                  <wp:cNvGraphicFramePr>
-                    <a:graphicFrameLocks xmlns:a="http://schemas.openxmlformats.org/drawingml/2006/main" noChangeAspect="1"/>
-                  </wp:cNvGraphicFramePr>
-                  <a:graphic xmlns:a="http://schemas.openxmlformats.org/drawingml/2006/main">
-                    <a:graphicData uri="http://schemas.openxmlformats.org/drawingml/2006/picture">
-                      <pic:pic xmlns:pic="http://schemas.openxmlformats.org/drawingml/2006/picture">
-                        <pic:nvPicPr>
-                          <pic:cNvPr id="14" name=""/>
-                          <pic:cNvPicPr>
-                            <a:picLocks noChangeAspect="1" noChangeArrowheads="1"/>
-                          </pic:cNvPicPr>
-                        </pic:nvPicPr>
-                        <pic:blipFill>
-                          <a:blip r:embed="rId15"/>
-                          <a:srcRect/>
-                          <a:stretch>
-                            <a:fillRect/>
-                          </a:stretch>
-                        </pic:blipFill>
-                        <pic:spPr bwMode="auto">
-                          <a:xfrm>
-                            <a:off x="0" y="0"/>
-                            <a:ext cx="12700" cy="4826"/>
-                          </a:xfrm>
-                          <a:prstGeom prst="rect">
-                            <a:avLst/>
-                          </a:prstGeom>
-                          <a:noFill/>
-                        </pic:spPr>
-                      </pic:pic>
-                    </a:graphicData>
-                  </a:graphic>
-                </wp:inline>
-              </w:drawing>
+              <w:rPr>
+                <w:rFonts w:ascii="Arial" w:hAnsi="Arial" w:eastAsia="Arial" w:cs="Arial"/>
+                <w:sz w:val="18"/>
+                <w:szCs w:val="18"/>
+                <w:color w:val="000000"/>
+              </w:rPr>
+              <w:t xml:space="preserve">3.445m</w:t>
             </w:r>
           </w:p>
         </w:tc>
@@ -1904,12 +1443,14 @@
             </w:pPr>
             <w:r xmlns:w="http://schemas.openxmlformats.org/wordprocessingml/2006/main" xmlns:wp="http://schemas.openxmlformats.org/drawingml/2006/wordprocessingDrawing" xmlns:r="http://schemas.openxmlformats.org/officeDocument/2006/relationships" xmlns:w14="http://schemas.microsoft.com/office/word/2010/wordml">
               <w:rPr>
-                <w:rFonts w:ascii="Roboto" w:hAnsi="Roboto" w:eastAsia="Roboto" w:cs="Roboto"/>
-                <w:sz w:val="21"/>
-                <w:szCs w:val="21"/>
-                <w:color w:val="000000"/>
-              </w:rPr>
-              <w:t xml:space="preserve">3.445m</w:t>
+                <w:rFonts w:ascii="Arial" w:hAnsi="Arial" w:eastAsia="Arial" w:cs="Arial"/>
+                <w:sz w:val="18"/>
+                <w:szCs w:val="18"/>
+                <w:color w:val="000000"/>
+              </w:rPr>
+              <w:t xml:space="preserve">-9,200</w:t>
+              <w:br/>
+              <w:t xml:space="preserve">(-0.3%)</w:t>
             </w:r>
           </w:p>
         </w:tc>
@@ -1935,14 +1476,14 @@
             </w:pPr>
             <w:r xmlns:w="http://schemas.openxmlformats.org/wordprocessingml/2006/main" xmlns:wp="http://schemas.openxmlformats.org/drawingml/2006/wordprocessingDrawing" xmlns:r="http://schemas.openxmlformats.org/officeDocument/2006/relationships" xmlns:w14="http://schemas.microsoft.com/office/word/2010/wordml">
               <w:rPr>
-                <w:rFonts w:ascii="Roboto" w:hAnsi="Roboto" w:eastAsia="Roboto" w:cs="Roboto"/>
-                <w:sz w:val="21"/>
-                <w:szCs w:val="21"/>
-                <w:color w:val="000000"/>
-              </w:rPr>
-              <w:t xml:space="preserve">-9,200</w:t>
+                <w:rFonts w:ascii="Arial" w:hAnsi="Arial" w:eastAsia="Arial" w:cs="Arial"/>
+                <w:sz w:val="18"/>
+                <w:szCs w:val="18"/>
+                <w:color w:val="000000"/>
+              </w:rPr>
+              <w:t xml:space="preserve">172,100</w:t>
               <w:br/>
-              <w:t xml:space="preserve">(-0.3%)</w:t>
+              <w:t xml:space="preserve">(5.3%)</w:t>
             </w:r>
           </w:p>
         </w:tc>
@@ -1968,42 +1509,9 @@
             </w:pPr>
             <w:r xmlns:w="http://schemas.openxmlformats.org/wordprocessingml/2006/main" xmlns:wp="http://schemas.openxmlformats.org/drawingml/2006/wordprocessingDrawing" xmlns:r="http://schemas.openxmlformats.org/officeDocument/2006/relationships" xmlns:w14="http://schemas.microsoft.com/office/word/2010/wordml">
               <w:rPr>
-                <w:rFonts w:ascii="Roboto" w:hAnsi="Roboto" w:eastAsia="Roboto" w:cs="Roboto"/>
-                <w:sz w:val="21"/>
-                <w:szCs w:val="21"/>
-                <w:color w:val="000000"/>
-              </w:rPr>
-              <w:t xml:space="preserve">172,100</w:t>
-              <w:br/>
-              <w:t xml:space="preserve">(5.3%)</w:t>
-            </w:r>
-          </w:p>
-        </w:tc>
-        <w:tc>
-          <w:tcPr>
-            <w:tcBorders>
-              <w:top w:val="single" w:sz="8" w:space="0" w:color="666666"/>
-            </w:tcBorders>
-            <w:shd w:val="clear" w:color="auto" w:fill="FFFFFF"/>
-            <w:tcMar>
-              <w:top w:w="0" w:type="dxa"/>
-              <w:bottom w:w="0" w:type="dxa"/>
-              <w:left w:w="0" w:type="dxa"/>
-              <w:right w:w="0" w:type="dxa"/>
-            </w:tcMar>
-            <w:vAlign w:val="center"/>
-          </w:tcPr>
-          <w:p>
-            <w:pPr>
-              <w:jc w:val="right"/>
-              <w:spacing w:after="100" w:before="100" w:line="240"/>
-              <w:ind w:firstLine="0" w:left="100" w:right="100"/>
-            </w:pPr>
-            <w:r xmlns:w="http://schemas.openxmlformats.org/wordprocessingml/2006/main" xmlns:wp="http://schemas.openxmlformats.org/drawingml/2006/wordprocessingDrawing" xmlns:r="http://schemas.openxmlformats.org/officeDocument/2006/relationships" xmlns:w14="http://schemas.microsoft.com/office/word/2010/wordml">
-              <w:rPr>
-                <w:rFonts w:ascii="Roboto" w:hAnsi="Roboto" w:eastAsia="Roboto" w:cs="Roboto"/>
-                <w:sz w:val="21"/>
-                <w:szCs w:val="21"/>
+                <w:rFonts w:ascii="Arial" w:hAnsi="Arial" w:eastAsia="Arial" w:cs="Arial"/>
+                <w:sz w:val="18"/>
+                <w:szCs w:val="18"/>
                 <w:color w:val="000000"/>
               </w:rPr>
               <w:t xml:space="preserve">523,800</w:t>
@@ -2036,9 +1544,9 @@
             </w:pPr>
             <w:r xmlns:w="http://schemas.openxmlformats.org/wordprocessingml/2006/main" xmlns:wp="http://schemas.openxmlformats.org/drawingml/2006/wordprocessingDrawing" xmlns:r="http://schemas.openxmlformats.org/officeDocument/2006/relationships" xmlns:w14="http://schemas.microsoft.com/office/word/2010/wordml">
               <w:rPr>
-                <w:rFonts w:ascii="Roboto" w:hAnsi="Roboto" w:eastAsia="Roboto" w:cs="Roboto"/>
-                <w:sz w:val="21"/>
-                <w:szCs w:val="21"/>
+                <w:rFonts w:ascii="Arial" w:hAnsi="Arial" w:eastAsia="Arial" w:cs="Arial"/>
+                <w:sz w:val="18"/>
+                <w:szCs w:val="18"/>
                 <w:color w:val="000000"/>
               </w:rPr>
               <w:t xml:space="preserve">Employed full-time</w:t>
@@ -2064,71 +1572,10 @@
               <w:ind w:firstLine="0" w:left="100" w:right="100"/>
             </w:pPr>
             <w:r xmlns:w="http://schemas.openxmlformats.org/wordprocessingml/2006/main" xmlns:wp="http://schemas.openxmlformats.org/drawingml/2006/wordprocessingDrawing" xmlns:r="http://schemas.openxmlformats.org/officeDocument/2006/relationships" xmlns:w14="http://schemas.microsoft.com/office/word/2010/wordml">
-              <w:rPr/>
-              <w:drawing>
-                <wp:inline distT="0" distB="0" distL="0" distR="0">
-                  <wp:extent cx="914400" cy="347472"/>
-                  <wp:docPr id="15" name=""/>
-                  <wp:cNvGraphicFramePr>
-                    <a:graphicFrameLocks xmlns:a="http://schemas.openxmlformats.org/drawingml/2006/main" noChangeAspect="1"/>
-                  </wp:cNvGraphicFramePr>
-                  <a:graphic xmlns:a="http://schemas.openxmlformats.org/drawingml/2006/main">
-                    <a:graphicData uri="http://schemas.openxmlformats.org/drawingml/2006/picture">
-                      <pic:pic xmlns:pic="http://schemas.openxmlformats.org/drawingml/2006/picture">
-                        <pic:nvPicPr>
-                          <pic:cNvPr id="16" name=""/>
-                          <pic:cNvPicPr>
-                            <a:picLocks noChangeAspect="1" noChangeArrowheads="1"/>
-                          </pic:cNvPicPr>
-                        </pic:nvPicPr>
-                        <pic:blipFill>
-                          <a:blip r:embed="rId16"/>
-                          <a:srcRect/>
-                          <a:stretch>
-                            <a:fillRect/>
-                          </a:stretch>
-                        </pic:blipFill>
-                        <pic:spPr bwMode="auto">
-                          <a:xfrm>
-                            <a:off x="0" y="0"/>
-                            <a:ext cx="12700" cy="4826"/>
-                          </a:xfrm>
-                          <a:prstGeom prst="rect">
-                            <a:avLst/>
-                          </a:prstGeom>
-                          <a:noFill/>
-                        </pic:spPr>
-                      </pic:pic>
-                    </a:graphicData>
-                  </a:graphic>
-                </wp:inline>
-              </w:drawing>
-            </w:r>
-          </w:p>
-        </w:tc>
-        <w:tc>
-          <w:tcPr>
-            <w:tcBorders/>
-            <w:shd w:val="clear" w:color="auto" w:fill="FFFFFF"/>
-            <w:tcMar>
-              <w:top w:w="0" w:type="dxa"/>
-              <w:bottom w:w="0" w:type="dxa"/>
-              <w:left w:w="0" w:type="dxa"/>
-              <w:right w:w="0" w:type="dxa"/>
-            </w:tcMar>
-            <w:vAlign w:val="center"/>
-          </w:tcPr>
-          <w:p>
-            <w:pPr>
-              <w:jc w:val="right"/>
-              <w:spacing w:after="100" w:before="100" w:line="240"/>
-              <w:ind w:firstLine="0" w:left="100" w:right="100"/>
-            </w:pPr>
-            <w:r xmlns:w="http://schemas.openxmlformats.org/wordprocessingml/2006/main" xmlns:wp="http://schemas.openxmlformats.org/drawingml/2006/wordprocessingDrawing" xmlns:r="http://schemas.openxmlformats.org/officeDocument/2006/relationships" xmlns:w14="http://schemas.microsoft.com/office/word/2010/wordml">
-              <w:rPr>
-                <w:rFonts w:ascii="Roboto" w:hAnsi="Roboto" w:eastAsia="Roboto" w:cs="Roboto"/>
-                <w:sz w:val="21"/>
-                <w:szCs w:val="21"/>
+              <w:rPr>
+                <w:rFonts w:ascii="Arial" w:hAnsi="Arial" w:eastAsia="Arial" w:cs="Arial"/>
+                <w:sz w:val="18"/>
+                <w:szCs w:val="18"/>
                 <w:color w:val="000000"/>
               </w:rPr>
               <w:t xml:space="preserve">2.349m</w:t>
@@ -2155,9 +1602,9 @@
             </w:pPr>
             <w:r xmlns:w="http://schemas.openxmlformats.org/wordprocessingml/2006/main" xmlns:wp="http://schemas.openxmlformats.org/drawingml/2006/wordprocessingDrawing" xmlns:r="http://schemas.openxmlformats.org/officeDocument/2006/relationships" xmlns:w14="http://schemas.microsoft.com/office/word/2010/wordml">
               <w:rPr>
-                <w:rFonts w:ascii="Roboto" w:hAnsi="Roboto" w:eastAsia="Roboto" w:cs="Roboto"/>
-                <w:sz w:val="21"/>
-                <w:szCs w:val="21"/>
+                <w:rFonts w:ascii="Arial" w:hAnsi="Arial" w:eastAsia="Arial" w:cs="Arial"/>
+                <w:sz w:val="18"/>
+                <w:szCs w:val="18"/>
                 <w:color w:val="000000"/>
               </w:rPr>
               <w:t xml:space="preserve">3,600</w:t>
@@ -2186,9 +1633,9 @@
             </w:pPr>
             <w:r xmlns:w="http://schemas.openxmlformats.org/wordprocessingml/2006/main" xmlns:wp="http://schemas.openxmlformats.org/drawingml/2006/wordprocessingDrawing" xmlns:r="http://schemas.openxmlformats.org/officeDocument/2006/relationships" xmlns:w14="http://schemas.microsoft.com/office/word/2010/wordml">
               <w:rPr>
-                <w:rFonts w:ascii="Roboto" w:hAnsi="Roboto" w:eastAsia="Roboto" w:cs="Roboto"/>
-                <w:sz w:val="21"/>
-                <w:szCs w:val="21"/>
+                <w:rFonts w:ascii="Arial" w:hAnsi="Arial" w:eastAsia="Arial" w:cs="Arial"/>
+                <w:sz w:val="18"/>
+                <w:szCs w:val="18"/>
                 <w:color w:val="000000"/>
               </w:rPr>
               <w:t xml:space="preserve">103,500</w:t>
@@ -2217,9 +1664,9 @@
             </w:pPr>
             <w:r xmlns:w="http://schemas.openxmlformats.org/wordprocessingml/2006/main" xmlns:wp="http://schemas.openxmlformats.org/drawingml/2006/wordprocessingDrawing" xmlns:r="http://schemas.openxmlformats.org/officeDocument/2006/relationships" xmlns:w14="http://schemas.microsoft.com/office/word/2010/wordml">
               <w:rPr>
-                <w:rFonts w:ascii="Roboto" w:hAnsi="Roboto" w:eastAsia="Roboto" w:cs="Roboto"/>
-                <w:sz w:val="21"/>
-                <w:szCs w:val="21"/>
+                <w:rFonts w:ascii="Arial" w:hAnsi="Arial" w:eastAsia="Arial" w:cs="Arial"/>
+                <w:sz w:val="18"/>
+                <w:szCs w:val="18"/>
                 <w:color w:val="000000"/>
               </w:rPr>
               <w:t xml:space="preserve">372,900</w:t>
@@ -2252,9 +1699,9 @@
             </w:pPr>
             <w:r xmlns:w="http://schemas.openxmlformats.org/wordprocessingml/2006/main" xmlns:wp="http://schemas.openxmlformats.org/drawingml/2006/wordprocessingDrawing" xmlns:r="http://schemas.openxmlformats.org/officeDocument/2006/relationships" xmlns:w14="http://schemas.microsoft.com/office/word/2010/wordml">
               <w:rPr>
-                <w:rFonts w:ascii="Roboto" w:hAnsi="Roboto" w:eastAsia="Roboto" w:cs="Roboto"/>
-                <w:sz w:val="21"/>
-                <w:szCs w:val="21"/>
+                <w:rFonts w:ascii="Arial" w:hAnsi="Arial" w:eastAsia="Arial" w:cs="Arial"/>
+                <w:sz w:val="18"/>
+                <w:szCs w:val="18"/>
                 <w:color w:val="000000"/>
               </w:rPr>
               <w:t xml:space="preserve">Employed part-time</w:t>
@@ -2280,71 +1727,10 @@
               <w:ind w:firstLine="0" w:left="100" w:right="100"/>
             </w:pPr>
             <w:r xmlns:w="http://schemas.openxmlformats.org/wordprocessingml/2006/main" xmlns:wp="http://schemas.openxmlformats.org/drawingml/2006/wordprocessingDrawing" xmlns:r="http://schemas.openxmlformats.org/officeDocument/2006/relationships" xmlns:w14="http://schemas.microsoft.com/office/word/2010/wordml">
-              <w:rPr/>
-              <w:drawing>
-                <wp:inline distT="0" distB="0" distL="0" distR="0">
-                  <wp:extent cx="914400" cy="347472"/>
-                  <wp:docPr id="17" name=""/>
-                  <wp:cNvGraphicFramePr>
-                    <a:graphicFrameLocks xmlns:a="http://schemas.openxmlformats.org/drawingml/2006/main" noChangeAspect="1"/>
-                  </wp:cNvGraphicFramePr>
-                  <a:graphic xmlns:a="http://schemas.openxmlformats.org/drawingml/2006/main">
-                    <a:graphicData uri="http://schemas.openxmlformats.org/drawingml/2006/picture">
-                      <pic:pic xmlns:pic="http://schemas.openxmlformats.org/drawingml/2006/picture">
-                        <pic:nvPicPr>
-                          <pic:cNvPr id="18" name=""/>
-                          <pic:cNvPicPr>
-                            <a:picLocks noChangeAspect="1" noChangeArrowheads="1"/>
-                          </pic:cNvPicPr>
-                        </pic:nvPicPr>
-                        <pic:blipFill>
-                          <a:blip r:embed="rId17"/>
-                          <a:srcRect/>
-                          <a:stretch>
-                            <a:fillRect/>
-                          </a:stretch>
-                        </pic:blipFill>
-                        <pic:spPr bwMode="auto">
-                          <a:xfrm>
-                            <a:off x="0" y="0"/>
-                            <a:ext cx="12700" cy="4826"/>
-                          </a:xfrm>
-                          <a:prstGeom prst="rect">
-                            <a:avLst/>
-                          </a:prstGeom>
-                          <a:noFill/>
-                        </pic:spPr>
-                      </pic:pic>
-                    </a:graphicData>
-                  </a:graphic>
-                </wp:inline>
-              </w:drawing>
-            </w:r>
-          </w:p>
-        </w:tc>
-        <w:tc>
-          <w:tcPr>
-            <w:tcBorders/>
-            <w:shd w:val="clear" w:color="auto" w:fill="FFFFFF"/>
-            <w:tcMar>
-              <w:top w:w="0" w:type="dxa"/>
-              <w:bottom w:w="0" w:type="dxa"/>
-              <w:left w:w="0" w:type="dxa"/>
-              <w:right w:w="0" w:type="dxa"/>
-            </w:tcMar>
-            <w:vAlign w:val="center"/>
-          </w:tcPr>
-          <w:p>
-            <w:pPr>
-              <w:jc w:val="right"/>
-              <w:spacing w:after="100" w:before="100" w:line="240"/>
-              <w:ind w:firstLine="0" w:left="100" w:right="100"/>
-            </w:pPr>
-            <w:r xmlns:w="http://schemas.openxmlformats.org/wordprocessingml/2006/main" xmlns:wp="http://schemas.openxmlformats.org/drawingml/2006/wordprocessingDrawing" xmlns:r="http://schemas.openxmlformats.org/officeDocument/2006/relationships" xmlns:w14="http://schemas.microsoft.com/office/word/2010/wordml">
-              <w:rPr>
-                <w:rFonts w:ascii="Roboto" w:hAnsi="Roboto" w:eastAsia="Roboto" w:cs="Roboto"/>
-                <w:sz w:val="21"/>
-                <w:szCs w:val="21"/>
+              <w:rPr>
+                <w:rFonts w:ascii="Arial" w:hAnsi="Arial" w:eastAsia="Arial" w:cs="Arial"/>
+                <w:sz w:val="18"/>
+                <w:szCs w:val="18"/>
                 <w:color w:val="000000"/>
               </w:rPr>
               <w:t xml:space="preserve">1.096m</w:t>
@@ -2371,9 +1757,9 @@
             </w:pPr>
             <w:r xmlns:w="http://schemas.openxmlformats.org/wordprocessingml/2006/main" xmlns:wp="http://schemas.openxmlformats.org/drawingml/2006/wordprocessingDrawing" xmlns:r="http://schemas.openxmlformats.org/officeDocument/2006/relationships" xmlns:w14="http://schemas.microsoft.com/office/word/2010/wordml">
               <w:rPr>
-                <w:rFonts w:ascii="Roboto" w:hAnsi="Roboto" w:eastAsia="Roboto" w:cs="Roboto"/>
-                <w:sz w:val="21"/>
-                <w:szCs w:val="21"/>
+                <w:rFonts w:ascii="Arial" w:hAnsi="Arial" w:eastAsia="Arial" w:cs="Arial"/>
+                <w:sz w:val="18"/>
+                <w:szCs w:val="18"/>
                 <w:color w:val="000000"/>
               </w:rPr>
               <w:t xml:space="preserve">-12,800</w:t>
@@ -2402,9 +1788,9 @@
             </w:pPr>
             <w:r xmlns:w="http://schemas.openxmlformats.org/wordprocessingml/2006/main" xmlns:wp="http://schemas.openxmlformats.org/drawingml/2006/wordprocessingDrawing" xmlns:r="http://schemas.openxmlformats.org/officeDocument/2006/relationships" xmlns:w14="http://schemas.microsoft.com/office/word/2010/wordml">
               <w:rPr>
-                <w:rFonts w:ascii="Roboto" w:hAnsi="Roboto" w:eastAsia="Roboto" w:cs="Roboto"/>
-                <w:sz w:val="21"/>
-                <w:szCs w:val="21"/>
+                <w:rFonts w:ascii="Arial" w:hAnsi="Arial" w:eastAsia="Arial" w:cs="Arial"/>
+                <w:sz w:val="18"/>
+                <w:szCs w:val="18"/>
                 <w:color w:val="000000"/>
               </w:rPr>
               <w:t xml:space="preserve">68,600</w:t>
@@ -2433,9 +1819,9 @@
             </w:pPr>
             <w:r xmlns:w="http://schemas.openxmlformats.org/wordprocessingml/2006/main" xmlns:wp="http://schemas.openxmlformats.org/drawingml/2006/wordprocessingDrawing" xmlns:r="http://schemas.openxmlformats.org/officeDocument/2006/relationships" xmlns:w14="http://schemas.microsoft.com/office/word/2010/wordml">
               <w:rPr>
-                <w:rFonts w:ascii="Roboto" w:hAnsi="Roboto" w:eastAsia="Roboto" w:cs="Roboto"/>
-                <w:sz w:val="21"/>
-                <w:szCs w:val="21"/>
+                <w:rFonts w:ascii="Arial" w:hAnsi="Arial" w:eastAsia="Arial" w:cs="Arial"/>
+                <w:sz w:val="18"/>
+                <w:szCs w:val="18"/>
                 <w:color w:val="000000"/>
               </w:rPr>
               <w:t xml:space="preserve">150,900</w:t>
@@ -2468,9 +1854,9 @@
             </w:pPr>
             <w:r xmlns:w="http://schemas.openxmlformats.org/wordprocessingml/2006/main" xmlns:wp="http://schemas.openxmlformats.org/drawingml/2006/wordprocessingDrawing" xmlns:r="http://schemas.openxmlformats.org/officeDocument/2006/relationships" xmlns:w14="http://schemas.microsoft.com/office/word/2010/wordml">
               <w:rPr>
-                <w:rFonts w:ascii="Roboto" w:hAnsi="Roboto" w:eastAsia="Roboto" w:cs="Roboto"/>
-                <w:sz w:val="21"/>
-                <w:szCs w:val="21"/>
+                <w:rFonts w:ascii="Arial" w:hAnsi="Arial" w:eastAsia="Arial" w:cs="Arial"/>
+                <w:sz w:val="18"/>
+                <w:szCs w:val="18"/>
                 <w:color w:val="000000"/>
               </w:rPr>
               <w:t xml:space="preserve">Female employment</w:t>
@@ -2496,71 +1882,10 @@
               <w:ind w:firstLine="0" w:left="100" w:right="100"/>
             </w:pPr>
             <w:r xmlns:w="http://schemas.openxmlformats.org/wordprocessingml/2006/main" xmlns:wp="http://schemas.openxmlformats.org/drawingml/2006/wordprocessingDrawing" xmlns:r="http://schemas.openxmlformats.org/officeDocument/2006/relationships" xmlns:w14="http://schemas.microsoft.com/office/word/2010/wordml">
-              <w:rPr/>
-              <w:drawing>
-                <wp:inline distT="0" distB="0" distL="0" distR="0">
-                  <wp:extent cx="914400" cy="347472"/>
-                  <wp:docPr id="19" name=""/>
-                  <wp:cNvGraphicFramePr>
-                    <a:graphicFrameLocks xmlns:a="http://schemas.openxmlformats.org/drawingml/2006/main" noChangeAspect="1"/>
-                  </wp:cNvGraphicFramePr>
-                  <a:graphic xmlns:a="http://schemas.openxmlformats.org/drawingml/2006/main">
-                    <a:graphicData uri="http://schemas.openxmlformats.org/drawingml/2006/picture">
-                      <pic:pic xmlns:pic="http://schemas.openxmlformats.org/drawingml/2006/picture">
-                        <pic:nvPicPr>
-                          <pic:cNvPr id="20" name=""/>
-                          <pic:cNvPicPr>
-                            <a:picLocks noChangeAspect="1" noChangeArrowheads="1"/>
-                          </pic:cNvPicPr>
-                        </pic:nvPicPr>
-                        <pic:blipFill>
-                          <a:blip r:embed="rId18"/>
-                          <a:srcRect/>
-                          <a:stretch>
-                            <a:fillRect/>
-                          </a:stretch>
-                        </pic:blipFill>
-                        <pic:spPr bwMode="auto">
-                          <a:xfrm>
-                            <a:off x="0" y="0"/>
-                            <a:ext cx="12700" cy="4826"/>
-                          </a:xfrm>
-                          <a:prstGeom prst="rect">
-                            <a:avLst/>
-                          </a:prstGeom>
-                          <a:noFill/>
-                        </pic:spPr>
-                      </pic:pic>
-                    </a:graphicData>
-                  </a:graphic>
-                </wp:inline>
-              </w:drawing>
-            </w:r>
-          </w:p>
-        </w:tc>
-        <w:tc>
-          <w:tcPr>
-            <w:tcBorders/>
-            <w:shd w:val="clear" w:color="auto" w:fill="FFFFFF"/>
-            <w:tcMar>
-              <w:top w:w="0" w:type="dxa"/>
-              <w:bottom w:w="0" w:type="dxa"/>
-              <w:left w:w="0" w:type="dxa"/>
-              <w:right w:w="0" w:type="dxa"/>
-            </w:tcMar>
-            <w:vAlign w:val="center"/>
-          </w:tcPr>
-          <w:p>
-            <w:pPr>
-              <w:jc w:val="right"/>
-              <w:spacing w:after="100" w:before="100" w:line="240"/>
-              <w:ind w:firstLine="0" w:left="100" w:right="100"/>
-            </w:pPr>
-            <w:r xmlns:w="http://schemas.openxmlformats.org/wordprocessingml/2006/main" xmlns:wp="http://schemas.openxmlformats.org/drawingml/2006/wordprocessingDrawing" xmlns:r="http://schemas.openxmlformats.org/officeDocument/2006/relationships" xmlns:w14="http://schemas.microsoft.com/office/word/2010/wordml">
-              <w:rPr>
-                <w:rFonts w:ascii="Roboto" w:hAnsi="Roboto" w:eastAsia="Roboto" w:cs="Roboto"/>
-                <w:sz w:val="21"/>
-                <w:szCs w:val="21"/>
+              <w:rPr>
+                <w:rFonts w:ascii="Arial" w:hAnsi="Arial" w:eastAsia="Arial" w:cs="Arial"/>
+                <w:sz w:val="18"/>
+                <w:szCs w:val="18"/>
                 <w:color w:val="000000"/>
               </w:rPr>
               <w:t xml:space="preserve">1.611m</w:t>
@@ -2587,9 +1912,9 @@
             </w:pPr>
             <w:r xmlns:w="http://schemas.openxmlformats.org/wordprocessingml/2006/main" xmlns:wp="http://schemas.openxmlformats.org/drawingml/2006/wordprocessingDrawing" xmlns:r="http://schemas.openxmlformats.org/officeDocument/2006/relationships" xmlns:w14="http://schemas.microsoft.com/office/word/2010/wordml">
               <w:rPr>
-                <w:rFonts w:ascii="Roboto" w:hAnsi="Roboto" w:eastAsia="Roboto" w:cs="Roboto"/>
-                <w:sz w:val="21"/>
-                <w:szCs w:val="21"/>
+                <w:rFonts w:ascii="Arial" w:hAnsi="Arial" w:eastAsia="Arial" w:cs="Arial"/>
+                <w:sz w:val="18"/>
+                <w:szCs w:val="18"/>
                 <w:color w:val="000000"/>
               </w:rPr>
               <w:t xml:space="preserve">-16,100</w:t>
@@ -2618,9 +1943,9 @@
             </w:pPr>
             <w:r xmlns:w="http://schemas.openxmlformats.org/wordprocessingml/2006/main" xmlns:wp="http://schemas.openxmlformats.org/drawingml/2006/wordprocessingDrawing" xmlns:r="http://schemas.openxmlformats.org/officeDocument/2006/relationships" xmlns:w14="http://schemas.microsoft.com/office/word/2010/wordml">
               <w:rPr>
-                <w:rFonts w:ascii="Roboto" w:hAnsi="Roboto" w:eastAsia="Roboto" w:cs="Roboto"/>
-                <w:sz w:val="21"/>
-                <w:szCs w:val="21"/>
+                <w:rFonts w:ascii="Arial" w:hAnsi="Arial" w:eastAsia="Arial" w:cs="Arial"/>
+                <w:sz w:val="18"/>
+                <w:szCs w:val="18"/>
                 <w:color w:val="000000"/>
               </w:rPr>
               <w:t xml:space="preserve">88,000</w:t>
@@ -2649,9 +1974,9 @@
             </w:pPr>
             <w:r xmlns:w="http://schemas.openxmlformats.org/wordprocessingml/2006/main" xmlns:wp="http://schemas.openxmlformats.org/drawingml/2006/wordprocessingDrawing" xmlns:r="http://schemas.openxmlformats.org/officeDocument/2006/relationships" xmlns:w14="http://schemas.microsoft.com/office/word/2010/wordml">
               <w:rPr>
-                <w:rFonts w:ascii="Roboto" w:hAnsi="Roboto" w:eastAsia="Roboto" w:cs="Roboto"/>
-                <w:sz w:val="21"/>
-                <w:szCs w:val="21"/>
+                <w:rFonts w:ascii="Arial" w:hAnsi="Arial" w:eastAsia="Arial" w:cs="Arial"/>
+                <w:sz w:val="18"/>
+                <w:szCs w:val="18"/>
                 <w:color w:val="000000"/>
               </w:rPr>
               <w:t xml:space="preserve">272,500</w:t>
@@ -2684,9 +2009,9 @@
             </w:pPr>
             <w:r xmlns:w="http://schemas.openxmlformats.org/wordprocessingml/2006/main" xmlns:wp="http://schemas.openxmlformats.org/drawingml/2006/wordprocessingDrawing" xmlns:r="http://schemas.openxmlformats.org/officeDocument/2006/relationships" xmlns:w14="http://schemas.microsoft.com/office/word/2010/wordml">
               <w:rPr>
-                <w:rFonts w:ascii="Roboto" w:hAnsi="Roboto" w:eastAsia="Roboto" w:cs="Roboto"/>
-                <w:sz w:val="21"/>
-                <w:szCs w:val="21"/>
+                <w:rFonts w:ascii="Arial" w:hAnsi="Arial" w:eastAsia="Arial" w:cs="Arial"/>
+                <w:sz w:val="18"/>
+                <w:szCs w:val="18"/>
                 <w:color w:val="000000"/>
               </w:rPr>
               <w:t xml:space="preserve">Male employment</w:t>
@@ -2712,71 +2037,10 @@
               <w:ind w:firstLine="0" w:left="100" w:right="100"/>
             </w:pPr>
             <w:r xmlns:w="http://schemas.openxmlformats.org/wordprocessingml/2006/main" xmlns:wp="http://schemas.openxmlformats.org/drawingml/2006/wordprocessingDrawing" xmlns:r="http://schemas.openxmlformats.org/officeDocument/2006/relationships" xmlns:w14="http://schemas.microsoft.com/office/word/2010/wordml">
-              <w:rPr/>
-              <w:drawing>
-                <wp:inline distT="0" distB="0" distL="0" distR="0">
-                  <wp:extent cx="914400" cy="347472"/>
-                  <wp:docPr id="21" name=""/>
-                  <wp:cNvGraphicFramePr>
-                    <a:graphicFrameLocks xmlns:a="http://schemas.openxmlformats.org/drawingml/2006/main" noChangeAspect="1"/>
-                  </wp:cNvGraphicFramePr>
-                  <a:graphic xmlns:a="http://schemas.openxmlformats.org/drawingml/2006/main">
-                    <a:graphicData uri="http://schemas.openxmlformats.org/drawingml/2006/picture">
-                      <pic:pic xmlns:pic="http://schemas.openxmlformats.org/drawingml/2006/picture">
-                        <pic:nvPicPr>
-                          <pic:cNvPr id="22" name=""/>
-                          <pic:cNvPicPr>
-                            <a:picLocks noChangeAspect="1" noChangeArrowheads="1"/>
-                          </pic:cNvPicPr>
-                        </pic:nvPicPr>
-                        <pic:blipFill>
-                          <a:blip r:embed="rId19"/>
-                          <a:srcRect/>
-                          <a:stretch>
-                            <a:fillRect/>
-                          </a:stretch>
-                        </pic:blipFill>
-                        <pic:spPr bwMode="auto">
-                          <a:xfrm>
-                            <a:off x="0" y="0"/>
-                            <a:ext cx="12700" cy="4826"/>
-                          </a:xfrm>
-                          <a:prstGeom prst="rect">
-                            <a:avLst/>
-                          </a:prstGeom>
-                          <a:noFill/>
-                        </pic:spPr>
-                      </pic:pic>
-                    </a:graphicData>
-                  </a:graphic>
-                </wp:inline>
-              </w:drawing>
-            </w:r>
-          </w:p>
-        </w:tc>
-        <w:tc>
-          <w:tcPr>
-            <w:tcBorders/>
-            <w:shd w:val="clear" w:color="auto" w:fill="FFFFFF"/>
-            <w:tcMar>
-              <w:top w:w="0" w:type="dxa"/>
-              <w:bottom w:w="0" w:type="dxa"/>
-              <w:left w:w="0" w:type="dxa"/>
-              <w:right w:w="0" w:type="dxa"/>
-            </w:tcMar>
-            <w:vAlign w:val="center"/>
-          </w:tcPr>
-          <w:p>
-            <w:pPr>
-              <w:jc w:val="right"/>
-              <w:spacing w:after="100" w:before="100" w:line="240"/>
-              <w:ind w:firstLine="0" w:left="100" w:right="100"/>
-            </w:pPr>
-            <w:r xmlns:w="http://schemas.openxmlformats.org/wordprocessingml/2006/main" xmlns:wp="http://schemas.openxmlformats.org/drawingml/2006/wordprocessingDrawing" xmlns:r="http://schemas.openxmlformats.org/officeDocument/2006/relationships" xmlns:w14="http://schemas.microsoft.com/office/word/2010/wordml">
-              <w:rPr>
-                <w:rFonts w:ascii="Roboto" w:hAnsi="Roboto" w:eastAsia="Roboto" w:cs="Roboto"/>
-                <w:sz w:val="21"/>
-                <w:szCs w:val="21"/>
+              <w:rPr>
+                <w:rFonts w:ascii="Arial" w:hAnsi="Arial" w:eastAsia="Arial" w:cs="Arial"/>
+                <w:sz w:val="18"/>
+                <w:szCs w:val="18"/>
                 <w:color w:val="000000"/>
               </w:rPr>
               <w:t xml:space="preserve">1.834m</w:t>
@@ -2803,9 +2067,9 @@
             </w:pPr>
             <w:r xmlns:w="http://schemas.openxmlformats.org/wordprocessingml/2006/main" xmlns:wp="http://schemas.openxmlformats.org/drawingml/2006/wordprocessingDrawing" xmlns:r="http://schemas.openxmlformats.org/officeDocument/2006/relationships" xmlns:w14="http://schemas.microsoft.com/office/word/2010/wordml">
               <w:rPr>
-                <w:rFonts w:ascii="Roboto" w:hAnsi="Roboto" w:eastAsia="Roboto" w:cs="Roboto"/>
-                <w:sz w:val="21"/>
-                <w:szCs w:val="21"/>
+                <w:rFonts w:ascii="Arial" w:hAnsi="Arial" w:eastAsia="Arial" w:cs="Arial"/>
+                <w:sz w:val="18"/>
+                <w:szCs w:val="18"/>
                 <w:color w:val="000000"/>
               </w:rPr>
               <w:t xml:space="preserve">6,800</w:t>
@@ -2834,9 +2098,9 @@
             </w:pPr>
             <w:r xmlns:w="http://schemas.openxmlformats.org/wordprocessingml/2006/main" xmlns:wp="http://schemas.openxmlformats.org/drawingml/2006/wordprocessingDrawing" xmlns:r="http://schemas.openxmlformats.org/officeDocument/2006/relationships" xmlns:w14="http://schemas.microsoft.com/office/word/2010/wordml">
               <w:rPr>
-                <w:rFonts w:ascii="Roboto" w:hAnsi="Roboto" w:eastAsia="Roboto" w:cs="Roboto"/>
-                <w:sz w:val="21"/>
-                <w:szCs w:val="21"/>
+                <w:rFonts w:ascii="Arial" w:hAnsi="Arial" w:eastAsia="Arial" w:cs="Arial"/>
+                <w:sz w:val="18"/>
+                <w:szCs w:val="18"/>
                 <w:color w:val="000000"/>
               </w:rPr>
               <w:t xml:space="preserve">84,000</w:t>
@@ -2865,9 +2129,9 @@
             </w:pPr>
             <w:r xmlns:w="http://schemas.openxmlformats.org/wordprocessingml/2006/main" xmlns:wp="http://schemas.openxmlformats.org/drawingml/2006/wordprocessingDrawing" xmlns:r="http://schemas.openxmlformats.org/officeDocument/2006/relationships" xmlns:w14="http://schemas.microsoft.com/office/word/2010/wordml">
               <w:rPr>
-                <w:rFonts w:ascii="Roboto" w:hAnsi="Roboto" w:eastAsia="Roboto" w:cs="Roboto"/>
-                <w:sz w:val="21"/>
-                <w:szCs w:val="21"/>
+                <w:rFonts w:ascii="Arial" w:hAnsi="Arial" w:eastAsia="Arial" w:cs="Arial"/>
+                <w:sz w:val="18"/>
+                <w:szCs w:val="18"/>
                 <w:color w:val="000000"/>
               </w:rPr>
               <w:t xml:space="preserve">251,300</w:t>
@@ -2900,9 +2164,9 @@
             </w:pPr>
             <w:r xmlns:w="http://schemas.openxmlformats.org/wordprocessingml/2006/main" xmlns:wp="http://schemas.openxmlformats.org/drawingml/2006/wordprocessingDrawing" xmlns:r="http://schemas.openxmlformats.org/officeDocument/2006/relationships" xmlns:w14="http://schemas.microsoft.com/office/word/2010/wordml">
               <w:rPr>
-                <w:rFonts w:ascii="Roboto" w:hAnsi="Roboto" w:eastAsia="Roboto" w:cs="Roboto"/>
-                <w:sz w:val="21"/>
-                <w:szCs w:val="21"/>
+                <w:rFonts w:ascii="Arial" w:hAnsi="Arial" w:eastAsia="Arial" w:cs="Arial"/>
+                <w:sz w:val="18"/>
+                <w:szCs w:val="18"/>
                 <w:color w:val="000000"/>
               </w:rPr>
               <w:t xml:space="preserve">Youth employment</w:t>
@@ -2928,71 +2192,10 @@
               <w:ind w:firstLine="0" w:left="100" w:right="100"/>
             </w:pPr>
             <w:r xmlns:w="http://schemas.openxmlformats.org/wordprocessingml/2006/main" xmlns:wp="http://schemas.openxmlformats.org/drawingml/2006/wordprocessingDrawing" xmlns:r="http://schemas.openxmlformats.org/officeDocument/2006/relationships" xmlns:w14="http://schemas.microsoft.com/office/word/2010/wordml">
-              <w:rPr/>
-              <w:drawing>
-                <wp:inline distT="0" distB="0" distL="0" distR="0">
-                  <wp:extent cx="914400" cy="347472"/>
-                  <wp:docPr id="23" name=""/>
-                  <wp:cNvGraphicFramePr>
-                    <a:graphicFrameLocks xmlns:a="http://schemas.openxmlformats.org/drawingml/2006/main" noChangeAspect="1"/>
-                  </wp:cNvGraphicFramePr>
-                  <a:graphic xmlns:a="http://schemas.openxmlformats.org/drawingml/2006/main">
-                    <a:graphicData uri="http://schemas.openxmlformats.org/drawingml/2006/picture">
-                      <pic:pic xmlns:pic="http://schemas.openxmlformats.org/drawingml/2006/picture">
-                        <pic:nvPicPr>
-                          <pic:cNvPr id="24" name=""/>
-                          <pic:cNvPicPr>
-                            <a:picLocks noChangeAspect="1" noChangeArrowheads="1"/>
-                          </pic:cNvPicPr>
-                        </pic:nvPicPr>
-                        <pic:blipFill>
-                          <a:blip r:embed="rId20"/>
-                          <a:srcRect/>
-                          <a:stretch>
-                            <a:fillRect/>
-                          </a:stretch>
-                        </pic:blipFill>
-                        <pic:spPr bwMode="auto">
-                          <a:xfrm>
-                            <a:off x="0" y="0"/>
-                            <a:ext cx="12700" cy="4826"/>
-                          </a:xfrm>
-                          <a:prstGeom prst="rect">
-                            <a:avLst/>
-                          </a:prstGeom>
-                          <a:noFill/>
-                        </pic:spPr>
-                      </pic:pic>
-                    </a:graphicData>
-                  </a:graphic>
-                </wp:inline>
-              </w:drawing>
-            </w:r>
-          </w:p>
-        </w:tc>
-        <w:tc>
-          <w:tcPr>
-            <w:tcBorders/>
-            <w:shd w:val="clear" w:color="auto" w:fill="FFFFFF"/>
-            <w:tcMar>
-              <w:top w:w="0" w:type="dxa"/>
-              <w:bottom w:w="0" w:type="dxa"/>
-              <w:left w:w="0" w:type="dxa"/>
-              <w:right w:w="0" w:type="dxa"/>
-            </w:tcMar>
-            <w:vAlign w:val="center"/>
-          </w:tcPr>
-          <w:p>
-            <w:pPr>
-              <w:jc w:val="right"/>
-              <w:spacing w:after="100" w:before="100" w:line="240"/>
-              <w:ind w:firstLine="0" w:left="100" w:right="100"/>
-            </w:pPr>
-            <w:r xmlns:w="http://schemas.openxmlformats.org/wordprocessingml/2006/main" xmlns:wp="http://schemas.openxmlformats.org/drawingml/2006/wordprocessingDrawing" xmlns:r="http://schemas.openxmlformats.org/officeDocument/2006/relationships" xmlns:w14="http://schemas.microsoft.com/office/word/2010/wordml">
-              <w:rPr>
-                <w:rFonts w:ascii="Roboto" w:hAnsi="Roboto" w:eastAsia="Roboto" w:cs="Roboto"/>
-                <w:sz w:val="21"/>
-                <w:szCs w:val="21"/>
+              <w:rPr>
+                <w:rFonts w:ascii="Arial" w:hAnsi="Arial" w:eastAsia="Arial" w:cs="Arial"/>
+                <w:sz w:val="18"/>
+                <w:szCs w:val="18"/>
                 <w:color w:val="000000"/>
               </w:rPr>
               <w:t xml:space="preserve">448,100</w:t>
@@ -3019,9 +2222,9 @@
             </w:pPr>
             <w:r xmlns:w="http://schemas.openxmlformats.org/wordprocessingml/2006/main" xmlns:wp="http://schemas.openxmlformats.org/drawingml/2006/wordprocessingDrawing" xmlns:r="http://schemas.openxmlformats.org/officeDocument/2006/relationships" xmlns:w14="http://schemas.microsoft.com/office/word/2010/wordml">
               <w:rPr>
-                <w:rFonts w:ascii="Roboto" w:hAnsi="Roboto" w:eastAsia="Roboto" w:cs="Roboto"/>
-                <w:sz w:val="21"/>
-                <w:szCs w:val="21"/>
+                <w:rFonts w:ascii="Arial" w:hAnsi="Arial" w:eastAsia="Arial" w:cs="Arial"/>
+                <w:sz w:val="18"/>
+                <w:szCs w:val="18"/>
                 <w:color w:val="000000"/>
               </w:rPr>
               <w:t xml:space="preserve">5,300</w:t>
@@ -3050,9 +2253,9 @@
             </w:pPr>
             <w:r xmlns:w="http://schemas.openxmlformats.org/wordprocessingml/2006/main" xmlns:wp="http://schemas.openxmlformats.org/drawingml/2006/wordprocessingDrawing" xmlns:r="http://schemas.openxmlformats.org/officeDocument/2006/relationships" xmlns:w14="http://schemas.microsoft.com/office/word/2010/wordml">
               <w:rPr>
-                <w:rFonts w:ascii="Roboto" w:hAnsi="Roboto" w:eastAsia="Roboto" w:cs="Roboto"/>
-                <w:sz w:val="21"/>
-                <w:szCs w:val="21"/>
+                <w:rFonts w:ascii="Arial" w:hAnsi="Arial" w:eastAsia="Arial" w:cs="Arial"/>
+                <w:sz w:val="18"/>
+                <w:szCs w:val="18"/>
                 <w:color w:val="000000"/>
               </w:rPr>
               <w:t xml:space="preserve">-41,200</w:t>
@@ -3081,9 +2284,9 @@
             </w:pPr>
             <w:r xmlns:w="http://schemas.openxmlformats.org/wordprocessingml/2006/main" xmlns:wp="http://schemas.openxmlformats.org/drawingml/2006/wordprocessingDrawing" xmlns:r="http://schemas.openxmlformats.org/officeDocument/2006/relationships" xmlns:w14="http://schemas.microsoft.com/office/word/2010/wordml">
               <w:rPr>
-                <w:rFonts w:ascii="Roboto" w:hAnsi="Roboto" w:eastAsia="Roboto" w:cs="Roboto"/>
-                <w:sz w:val="21"/>
-                <w:szCs w:val="21"/>
+                <w:rFonts w:ascii="Arial" w:hAnsi="Arial" w:eastAsia="Arial" w:cs="Arial"/>
+                <w:sz w:val="18"/>
+                <w:szCs w:val="18"/>
                 <w:color w:val="000000"/>
               </w:rPr>
               <w:t xml:space="preserve">5,000</w:t>
@@ -3118,10 +2321,10 @@
             </w:pPr>
             <w:r xmlns:w="http://schemas.openxmlformats.org/wordprocessingml/2006/main" xmlns:wp="http://schemas.openxmlformats.org/drawingml/2006/wordprocessingDrawing" xmlns:r="http://schemas.openxmlformats.org/officeDocument/2006/relationships" xmlns:w14="http://schemas.microsoft.com/office/word/2010/wordml">
               <w:rPr>
-                <w:rFonts w:ascii="Roboto" w:hAnsi="Roboto" w:eastAsia="Roboto" w:cs="Roboto"/>
+                <w:rFonts w:ascii="Arial" w:hAnsi="Arial" w:eastAsia="Arial" w:cs="Arial"/>
                 <w:b/>
-                <w:sz w:val="21"/>
-                <w:szCs w:val="21"/>
+                <w:sz w:val="18"/>
+                <w:szCs w:val="18"/>
                 <w:color w:val="000000"/>
               </w:rPr>
               <w:t xml:space="preserve">Participation rate</w:t>
@@ -3149,45 +2352,13 @@
               <w:ind w:firstLine="0" w:left="100" w:right="100"/>
             </w:pPr>
             <w:r xmlns:w="http://schemas.openxmlformats.org/wordprocessingml/2006/main" xmlns:wp="http://schemas.openxmlformats.org/drawingml/2006/wordprocessingDrawing" xmlns:r="http://schemas.openxmlformats.org/officeDocument/2006/relationships" xmlns:w14="http://schemas.microsoft.com/office/word/2010/wordml">
-              <w:rPr/>
-              <w:drawing>
-                <wp:inline distT="0" distB="0" distL="0" distR="0">
-                  <wp:extent cx="914400" cy="347472"/>
-                  <wp:docPr id="25" name=""/>
-                  <wp:cNvGraphicFramePr>
-                    <a:graphicFrameLocks xmlns:a="http://schemas.openxmlformats.org/drawingml/2006/main" noChangeAspect="1"/>
-                  </wp:cNvGraphicFramePr>
-                  <a:graphic xmlns:a="http://schemas.openxmlformats.org/drawingml/2006/main">
-                    <a:graphicData uri="http://schemas.openxmlformats.org/drawingml/2006/picture">
-                      <pic:pic xmlns:pic="http://schemas.openxmlformats.org/drawingml/2006/picture">
-                        <pic:nvPicPr>
-                          <pic:cNvPr id="26" name=""/>
-                          <pic:cNvPicPr>
-                            <a:picLocks noChangeAspect="1" noChangeArrowheads="1"/>
-                          </pic:cNvPicPr>
-                        </pic:nvPicPr>
-                        <pic:blipFill>
-                          <a:blip r:embed="rId21"/>
-                          <a:srcRect/>
-                          <a:stretch>
-                            <a:fillRect/>
-                          </a:stretch>
-                        </pic:blipFill>
-                        <pic:spPr bwMode="auto">
-                          <a:xfrm>
-                            <a:off x="0" y="0"/>
-                            <a:ext cx="12700" cy="4826"/>
-                          </a:xfrm>
-                          <a:prstGeom prst="rect">
-                            <a:avLst/>
-                          </a:prstGeom>
-                          <a:noFill/>
-                        </pic:spPr>
-                      </pic:pic>
-                    </a:graphicData>
-                  </a:graphic>
-                </wp:inline>
-              </w:drawing>
+              <w:rPr>
+                <w:rFonts w:ascii="Arial" w:hAnsi="Arial" w:eastAsia="Arial" w:cs="Arial"/>
+                <w:sz w:val="18"/>
+                <w:szCs w:val="18"/>
+                <w:color w:val="000000"/>
+              </w:rPr>
+              <w:t xml:space="preserve">66.1%</w:t>
             </w:r>
           </w:p>
         </w:tc>
@@ -3213,12 +2384,12 @@
             </w:pPr>
             <w:r xmlns:w="http://schemas.openxmlformats.org/wordprocessingml/2006/main" xmlns:wp="http://schemas.openxmlformats.org/drawingml/2006/wordprocessingDrawing" xmlns:r="http://schemas.openxmlformats.org/officeDocument/2006/relationships" xmlns:w14="http://schemas.microsoft.com/office/word/2010/wordml">
               <w:rPr>
-                <w:rFonts w:ascii="Roboto" w:hAnsi="Roboto" w:eastAsia="Roboto" w:cs="Roboto"/>
-                <w:sz w:val="21"/>
-                <w:szCs w:val="21"/>
-                <w:color w:val="000000"/>
-              </w:rPr>
-              <w:t xml:space="preserve">66.1%</w:t>
+                <w:rFonts w:ascii="Arial" w:hAnsi="Arial" w:eastAsia="Arial" w:cs="Arial"/>
+                <w:sz w:val="18"/>
+                <w:szCs w:val="18"/>
+                <w:color w:val="000000"/>
+              </w:rPr>
+              <w:t xml:space="preserve">-0.4 ppts</w:t>
             </w:r>
           </w:p>
         </w:tc>
@@ -3244,12 +2415,12 @@
             </w:pPr>
             <w:r xmlns:w="http://schemas.openxmlformats.org/wordprocessingml/2006/main" xmlns:wp="http://schemas.openxmlformats.org/drawingml/2006/wordprocessingDrawing" xmlns:r="http://schemas.openxmlformats.org/officeDocument/2006/relationships" xmlns:w14="http://schemas.microsoft.com/office/word/2010/wordml">
               <w:rPr>
-                <w:rFonts w:ascii="Roboto" w:hAnsi="Roboto" w:eastAsia="Roboto" w:cs="Roboto"/>
-                <w:sz w:val="21"/>
-                <w:szCs w:val="21"/>
-                <w:color w:val="000000"/>
-              </w:rPr>
-              <w:t xml:space="preserve">-0.4 ppts</w:t>
+                <w:rFonts w:ascii="Arial" w:hAnsi="Arial" w:eastAsia="Arial" w:cs="Arial"/>
+                <w:sz w:val="18"/>
+                <w:szCs w:val="18"/>
+                <w:color w:val="000000"/>
+              </w:rPr>
+              <w:t xml:space="preserve">1.6 ppts</w:t>
             </w:r>
           </w:p>
         </w:tc>
@@ -3275,40 +2446,9 @@
             </w:pPr>
             <w:r xmlns:w="http://schemas.openxmlformats.org/wordprocessingml/2006/main" xmlns:wp="http://schemas.openxmlformats.org/drawingml/2006/wordprocessingDrawing" xmlns:r="http://schemas.openxmlformats.org/officeDocument/2006/relationships" xmlns:w14="http://schemas.microsoft.com/office/word/2010/wordml">
               <w:rPr>
-                <w:rFonts w:ascii="Roboto" w:hAnsi="Roboto" w:eastAsia="Roboto" w:cs="Roboto"/>
-                <w:sz w:val="21"/>
-                <w:szCs w:val="21"/>
-                <w:color w:val="000000"/>
-              </w:rPr>
-              <w:t xml:space="preserve">1.6 ppts</w:t>
-            </w:r>
-          </w:p>
-        </w:tc>
-        <w:tc>
-          <w:tcPr>
-            <w:tcBorders>
-              <w:top w:val="single" w:sz="8" w:space="0" w:color="666666"/>
-            </w:tcBorders>
-            <w:shd w:val="clear" w:color="auto" w:fill="FFFFFF"/>
-            <w:tcMar>
-              <w:top w:w="0" w:type="dxa"/>
-              <w:bottom w:w="0" w:type="dxa"/>
-              <w:left w:w="0" w:type="dxa"/>
-              <w:right w:w="0" w:type="dxa"/>
-            </w:tcMar>
-            <w:vAlign w:val="center"/>
-          </w:tcPr>
-          <w:p>
-            <w:pPr>
-              <w:jc w:val="right"/>
-              <w:spacing w:after="100" w:before="100" w:line="240"/>
-              <w:ind w:firstLine="0" w:left="100" w:right="100"/>
-            </w:pPr>
-            <w:r xmlns:w="http://schemas.openxmlformats.org/wordprocessingml/2006/main" xmlns:wp="http://schemas.openxmlformats.org/drawingml/2006/wordprocessingDrawing" xmlns:r="http://schemas.openxmlformats.org/officeDocument/2006/relationships" xmlns:w14="http://schemas.microsoft.com/office/word/2010/wordml">
-              <w:rPr>
-                <w:rFonts w:ascii="Roboto" w:hAnsi="Roboto" w:eastAsia="Roboto" w:cs="Roboto"/>
-                <w:sz w:val="21"/>
-                <w:szCs w:val="21"/>
+                <w:rFonts w:ascii="Arial" w:hAnsi="Arial" w:eastAsia="Arial" w:cs="Arial"/>
+                <w:sz w:val="18"/>
+                <w:szCs w:val="18"/>
                 <w:color w:val="000000"/>
               </w:rPr>
               <w:t xml:space="preserve">1.5 ppts</w:t>
@@ -3341,9 +2481,9 @@
             </w:pPr>
             <w:r xmlns:w="http://schemas.openxmlformats.org/wordprocessingml/2006/main" xmlns:wp="http://schemas.openxmlformats.org/drawingml/2006/wordprocessingDrawing" xmlns:r="http://schemas.openxmlformats.org/officeDocument/2006/relationships" xmlns:w14="http://schemas.microsoft.com/office/word/2010/wordml">
               <w:rPr>
-                <w:rFonts w:ascii="Roboto" w:hAnsi="Roboto" w:eastAsia="Roboto" w:cs="Roboto"/>
-                <w:sz w:val="21"/>
-                <w:szCs w:val="21"/>
+                <w:rFonts w:ascii="Arial" w:hAnsi="Arial" w:eastAsia="Arial" w:cs="Arial"/>
+                <w:sz w:val="18"/>
+                <w:szCs w:val="18"/>
                 <w:color w:val="000000"/>
               </w:rPr>
               <w:t xml:space="preserve">Male participation rate</w:t>
@@ -3369,71 +2509,10 @@
               <w:ind w:firstLine="0" w:left="100" w:right="100"/>
             </w:pPr>
             <w:r xmlns:w="http://schemas.openxmlformats.org/wordprocessingml/2006/main" xmlns:wp="http://schemas.openxmlformats.org/drawingml/2006/wordprocessingDrawing" xmlns:r="http://schemas.openxmlformats.org/officeDocument/2006/relationships" xmlns:w14="http://schemas.microsoft.com/office/word/2010/wordml">
-              <w:rPr/>
-              <w:drawing>
-                <wp:inline distT="0" distB="0" distL="0" distR="0">
-                  <wp:extent cx="914400" cy="347472"/>
-                  <wp:docPr id="27" name=""/>
-                  <wp:cNvGraphicFramePr>
-                    <a:graphicFrameLocks xmlns:a="http://schemas.openxmlformats.org/drawingml/2006/main" noChangeAspect="1"/>
-                  </wp:cNvGraphicFramePr>
-                  <a:graphic xmlns:a="http://schemas.openxmlformats.org/drawingml/2006/main">
-                    <a:graphicData uri="http://schemas.openxmlformats.org/drawingml/2006/picture">
-                      <pic:pic xmlns:pic="http://schemas.openxmlformats.org/drawingml/2006/picture">
-                        <pic:nvPicPr>
-                          <pic:cNvPr id="28" name=""/>
-                          <pic:cNvPicPr>
-                            <a:picLocks noChangeAspect="1" noChangeArrowheads="1"/>
-                          </pic:cNvPicPr>
-                        </pic:nvPicPr>
-                        <pic:blipFill>
-                          <a:blip r:embed="rId22"/>
-                          <a:srcRect/>
-                          <a:stretch>
-                            <a:fillRect/>
-                          </a:stretch>
-                        </pic:blipFill>
-                        <pic:spPr bwMode="auto">
-                          <a:xfrm>
-                            <a:off x="0" y="0"/>
-                            <a:ext cx="12700" cy="4826"/>
-                          </a:xfrm>
-                          <a:prstGeom prst="rect">
-                            <a:avLst/>
-                          </a:prstGeom>
-                          <a:noFill/>
-                        </pic:spPr>
-                      </pic:pic>
-                    </a:graphicData>
-                  </a:graphic>
-                </wp:inline>
-              </w:drawing>
-            </w:r>
-          </w:p>
-        </w:tc>
-        <w:tc>
-          <w:tcPr>
-            <w:tcBorders/>
-            <w:shd w:val="clear" w:color="auto" w:fill="FFFFFF"/>
-            <w:tcMar>
-              <w:top w:w="0" w:type="dxa"/>
-              <w:bottom w:w="0" w:type="dxa"/>
-              <w:left w:w="0" w:type="dxa"/>
-              <w:right w:w="0" w:type="dxa"/>
-            </w:tcMar>
-            <w:vAlign w:val="center"/>
-          </w:tcPr>
-          <w:p>
-            <w:pPr>
-              <w:jc w:val="right"/>
-              <w:spacing w:after="100" w:before="100" w:line="240"/>
-              <w:ind w:firstLine="0" w:left="100" w:right="100"/>
-            </w:pPr>
-            <w:r xmlns:w="http://schemas.openxmlformats.org/wordprocessingml/2006/main" xmlns:wp="http://schemas.openxmlformats.org/drawingml/2006/wordprocessingDrawing" xmlns:r="http://schemas.openxmlformats.org/officeDocument/2006/relationships" xmlns:w14="http://schemas.microsoft.com/office/word/2010/wordml">
-              <w:rPr>
-                <w:rFonts w:ascii="Roboto" w:hAnsi="Roboto" w:eastAsia="Roboto" w:cs="Roboto"/>
-                <w:sz w:val="21"/>
-                <w:szCs w:val="21"/>
+              <w:rPr>
+                <w:rFonts w:ascii="Arial" w:hAnsi="Arial" w:eastAsia="Arial" w:cs="Arial"/>
+                <w:sz w:val="18"/>
+                <w:szCs w:val="18"/>
                 <w:color w:val="000000"/>
               </w:rPr>
               <w:t xml:space="preserve">71.5%</w:t>
@@ -3460,9 +2539,9 @@
             </w:pPr>
             <w:r xmlns:w="http://schemas.openxmlformats.org/wordprocessingml/2006/main" xmlns:wp="http://schemas.openxmlformats.org/drawingml/2006/wordprocessingDrawing" xmlns:r="http://schemas.openxmlformats.org/officeDocument/2006/relationships" xmlns:w14="http://schemas.microsoft.com/office/word/2010/wordml">
               <w:rPr>
-                <w:rFonts w:ascii="Roboto" w:hAnsi="Roboto" w:eastAsia="Roboto" w:cs="Roboto"/>
-                <w:sz w:val="21"/>
-                <w:szCs w:val="21"/>
+                <w:rFonts w:ascii="Arial" w:hAnsi="Arial" w:eastAsia="Arial" w:cs="Arial"/>
+                <w:sz w:val="18"/>
+                <w:szCs w:val="18"/>
                 <w:color w:val="000000"/>
               </w:rPr>
               <w:t xml:space="preserve">0.0 ppts</w:t>
@@ -3489,9 +2568,9 @@
             </w:pPr>
             <w:r xmlns:w="http://schemas.openxmlformats.org/wordprocessingml/2006/main" xmlns:wp="http://schemas.openxmlformats.org/drawingml/2006/wordprocessingDrawing" xmlns:r="http://schemas.openxmlformats.org/officeDocument/2006/relationships" xmlns:w14="http://schemas.microsoft.com/office/word/2010/wordml">
               <w:rPr>
-                <w:rFonts w:ascii="Roboto" w:hAnsi="Roboto" w:eastAsia="Roboto" w:cs="Roboto"/>
-                <w:sz w:val="21"/>
-                <w:szCs w:val="21"/>
+                <w:rFonts w:ascii="Arial" w:hAnsi="Arial" w:eastAsia="Arial" w:cs="Arial"/>
+                <w:sz w:val="18"/>
+                <w:szCs w:val="18"/>
                 <w:color w:val="000000"/>
               </w:rPr>
               <w:t xml:space="preserve">1.4 ppts</w:t>
@@ -3518,9 +2597,9 @@
             </w:pPr>
             <w:r xmlns:w="http://schemas.openxmlformats.org/wordprocessingml/2006/main" xmlns:wp="http://schemas.openxmlformats.org/drawingml/2006/wordprocessingDrawing" xmlns:r="http://schemas.openxmlformats.org/officeDocument/2006/relationships" xmlns:w14="http://schemas.microsoft.com/office/word/2010/wordml">
               <w:rPr>
-                <w:rFonts w:ascii="Roboto" w:hAnsi="Roboto" w:eastAsia="Roboto" w:cs="Roboto"/>
-                <w:sz w:val="21"/>
-                <w:szCs w:val="21"/>
+                <w:rFonts w:ascii="Arial" w:hAnsi="Arial" w:eastAsia="Arial" w:cs="Arial"/>
+                <w:sz w:val="18"/>
+                <w:szCs w:val="18"/>
                 <w:color w:val="000000"/>
               </w:rPr>
               <w:t xml:space="preserve">0.0 ppts</w:t>
@@ -3553,9 +2632,9 @@
             </w:pPr>
             <w:r xmlns:w="http://schemas.openxmlformats.org/wordprocessingml/2006/main" xmlns:wp="http://schemas.openxmlformats.org/drawingml/2006/wordprocessingDrawing" xmlns:r="http://schemas.openxmlformats.org/officeDocument/2006/relationships" xmlns:w14="http://schemas.microsoft.com/office/word/2010/wordml">
               <w:rPr>
-                <w:rFonts w:ascii="Roboto" w:hAnsi="Roboto" w:eastAsia="Roboto" w:cs="Roboto"/>
-                <w:sz w:val="21"/>
-                <w:szCs w:val="21"/>
+                <w:rFonts w:ascii="Arial" w:hAnsi="Arial" w:eastAsia="Arial" w:cs="Arial"/>
+                <w:sz w:val="18"/>
+                <w:szCs w:val="18"/>
                 <w:color w:val="000000"/>
               </w:rPr>
               <w:t xml:space="preserve">Female participation rate</w:t>
@@ -3581,71 +2660,10 @@
               <w:ind w:firstLine="0" w:left="100" w:right="100"/>
             </w:pPr>
             <w:r xmlns:w="http://schemas.openxmlformats.org/wordprocessingml/2006/main" xmlns:wp="http://schemas.openxmlformats.org/drawingml/2006/wordprocessingDrawing" xmlns:r="http://schemas.openxmlformats.org/officeDocument/2006/relationships" xmlns:w14="http://schemas.microsoft.com/office/word/2010/wordml">
-              <w:rPr/>
-              <w:drawing>
-                <wp:inline distT="0" distB="0" distL="0" distR="0">
-                  <wp:extent cx="914400" cy="347472"/>
-                  <wp:docPr id="29" name=""/>
-                  <wp:cNvGraphicFramePr>
-                    <a:graphicFrameLocks xmlns:a="http://schemas.openxmlformats.org/drawingml/2006/main" noChangeAspect="1"/>
-                  </wp:cNvGraphicFramePr>
-                  <a:graphic xmlns:a="http://schemas.openxmlformats.org/drawingml/2006/main">
-                    <a:graphicData uri="http://schemas.openxmlformats.org/drawingml/2006/picture">
-                      <pic:pic xmlns:pic="http://schemas.openxmlformats.org/drawingml/2006/picture">
-                        <pic:nvPicPr>
-                          <pic:cNvPr id="30" name=""/>
-                          <pic:cNvPicPr>
-                            <a:picLocks noChangeAspect="1" noChangeArrowheads="1"/>
-                          </pic:cNvPicPr>
-                        </pic:nvPicPr>
-                        <pic:blipFill>
-                          <a:blip r:embed="rId23"/>
-                          <a:srcRect/>
-                          <a:stretch>
-                            <a:fillRect/>
-                          </a:stretch>
-                        </pic:blipFill>
-                        <pic:spPr bwMode="auto">
-                          <a:xfrm>
-                            <a:off x="0" y="0"/>
-                            <a:ext cx="12700" cy="4826"/>
-                          </a:xfrm>
-                          <a:prstGeom prst="rect">
-                            <a:avLst/>
-                          </a:prstGeom>
-                          <a:noFill/>
-                        </pic:spPr>
-                      </pic:pic>
-                    </a:graphicData>
-                  </a:graphic>
-                </wp:inline>
-              </w:drawing>
-            </w:r>
-          </w:p>
-        </w:tc>
-        <w:tc>
-          <w:tcPr>
-            <w:tcBorders/>
-            <w:shd w:val="clear" w:color="auto" w:fill="FFFFFF"/>
-            <w:tcMar>
-              <w:top w:w="0" w:type="dxa"/>
-              <w:bottom w:w="0" w:type="dxa"/>
-              <w:left w:w="0" w:type="dxa"/>
-              <w:right w:w="0" w:type="dxa"/>
-            </w:tcMar>
-            <w:vAlign w:val="center"/>
-          </w:tcPr>
-          <w:p>
-            <w:pPr>
-              <w:jc w:val="right"/>
-              <w:spacing w:after="100" w:before="100" w:line="240"/>
-              <w:ind w:firstLine="0" w:left="100" w:right="100"/>
-            </w:pPr>
-            <w:r xmlns:w="http://schemas.openxmlformats.org/wordprocessingml/2006/main" xmlns:wp="http://schemas.openxmlformats.org/drawingml/2006/wordprocessingDrawing" xmlns:r="http://schemas.openxmlformats.org/officeDocument/2006/relationships" xmlns:w14="http://schemas.microsoft.com/office/word/2010/wordml">
-              <w:rPr>
-                <w:rFonts w:ascii="Roboto" w:hAnsi="Roboto" w:eastAsia="Roboto" w:cs="Roboto"/>
-                <w:sz w:val="21"/>
-                <w:szCs w:val="21"/>
+              <w:rPr>
+                <w:rFonts w:ascii="Arial" w:hAnsi="Arial" w:eastAsia="Arial" w:cs="Arial"/>
+                <w:sz w:val="18"/>
+                <w:szCs w:val="18"/>
                 <w:color w:val="000000"/>
               </w:rPr>
               <w:t xml:space="preserve">61.0%</w:t>
@@ -3672,9 +2690,9 @@
             </w:pPr>
             <w:r xmlns:w="http://schemas.openxmlformats.org/wordprocessingml/2006/main" xmlns:wp="http://schemas.openxmlformats.org/drawingml/2006/wordprocessingDrawing" xmlns:r="http://schemas.openxmlformats.org/officeDocument/2006/relationships" xmlns:w14="http://schemas.microsoft.com/office/word/2010/wordml">
               <w:rPr>
-                <w:rFonts w:ascii="Roboto" w:hAnsi="Roboto" w:eastAsia="Roboto" w:cs="Roboto"/>
-                <w:sz w:val="21"/>
-                <w:szCs w:val="21"/>
+                <w:rFonts w:ascii="Arial" w:hAnsi="Arial" w:eastAsia="Arial" w:cs="Arial"/>
+                <w:sz w:val="18"/>
+                <w:szCs w:val="18"/>
                 <w:color w:val="000000"/>
               </w:rPr>
               <w:t xml:space="preserve">-0.8 ppts</w:t>
@@ -3701,9 +2719,9 @@
             </w:pPr>
             <w:r xmlns:w="http://schemas.openxmlformats.org/wordprocessingml/2006/main" xmlns:wp="http://schemas.openxmlformats.org/drawingml/2006/wordprocessingDrawing" xmlns:r="http://schemas.openxmlformats.org/officeDocument/2006/relationships" xmlns:w14="http://schemas.microsoft.com/office/word/2010/wordml">
               <w:rPr>
-                <w:rFonts w:ascii="Roboto" w:hAnsi="Roboto" w:eastAsia="Roboto" w:cs="Roboto"/>
-                <w:sz w:val="21"/>
-                <w:szCs w:val="21"/>
+                <w:rFonts w:ascii="Arial" w:hAnsi="Arial" w:eastAsia="Arial" w:cs="Arial"/>
+                <w:sz w:val="18"/>
+                <w:szCs w:val="18"/>
                 <w:color w:val="000000"/>
               </w:rPr>
               <w:t xml:space="preserve">1.8 ppts</w:t>
@@ -3730,9 +2748,9 @@
             </w:pPr>
             <w:r xmlns:w="http://schemas.openxmlformats.org/wordprocessingml/2006/main" xmlns:wp="http://schemas.openxmlformats.org/drawingml/2006/wordprocessingDrawing" xmlns:r="http://schemas.openxmlformats.org/officeDocument/2006/relationships" xmlns:w14="http://schemas.microsoft.com/office/word/2010/wordml">
               <w:rPr>
-                <w:rFonts w:ascii="Roboto" w:hAnsi="Roboto" w:eastAsia="Roboto" w:cs="Roboto"/>
-                <w:sz w:val="21"/>
-                <w:szCs w:val="21"/>
+                <w:rFonts w:ascii="Arial" w:hAnsi="Arial" w:eastAsia="Arial" w:cs="Arial"/>
+                <w:sz w:val="18"/>
+                <w:szCs w:val="18"/>
                 <w:color w:val="000000"/>
               </w:rPr>
               <w:t xml:space="preserve">3.0 ppts</w:t>
@@ -3765,9 +2783,9 @@
             </w:pPr>
             <w:r xmlns:w="http://schemas.openxmlformats.org/wordprocessingml/2006/main" xmlns:wp="http://schemas.openxmlformats.org/drawingml/2006/wordprocessingDrawing" xmlns:r="http://schemas.openxmlformats.org/officeDocument/2006/relationships" xmlns:w14="http://schemas.microsoft.com/office/word/2010/wordml">
               <w:rPr>
-                <w:rFonts w:ascii="Roboto" w:hAnsi="Roboto" w:eastAsia="Roboto" w:cs="Roboto"/>
-                <w:sz w:val="21"/>
-                <w:szCs w:val="21"/>
+                <w:rFonts w:ascii="Arial" w:hAnsi="Arial" w:eastAsia="Arial" w:cs="Arial"/>
+                <w:sz w:val="18"/>
+                <w:szCs w:val="18"/>
                 <w:color w:val="000000"/>
               </w:rPr>
               <w:t xml:space="preserve">Youth participation rate</w:t>
@@ -3793,71 +2811,10 @@
               <w:ind w:firstLine="0" w:left="100" w:right="100"/>
             </w:pPr>
             <w:r xmlns:w="http://schemas.openxmlformats.org/wordprocessingml/2006/main" xmlns:wp="http://schemas.openxmlformats.org/drawingml/2006/wordprocessingDrawing" xmlns:r="http://schemas.openxmlformats.org/officeDocument/2006/relationships" xmlns:w14="http://schemas.microsoft.com/office/word/2010/wordml">
-              <w:rPr/>
-              <w:drawing>
-                <wp:inline distT="0" distB="0" distL="0" distR="0">
-                  <wp:extent cx="914400" cy="347472"/>
-                  <wp:docPr id="31" name=""/>
-                  <wp:cNvGraphicFramePr>
-                    <a:graphicFrameLocks xmlns:a="http://schemas.openxmlformats.org/drawingml/2006/main" noChangeAspect="1"/>
-                  </wp:cNvGraphicFramePr>
-                  <a:graphic xmlns:a="http://schemas.openxmlformats.org/drawingml/2006/main">
-                    <a:graphicData uri="http://schemas.openxmlformats.org/drawingml/2006/picture">
-                      <pic:pic xmlns:pic="http://schemas.openxmlformats.org/drawingml/2006/picture">
-                        <pic:nvPicPr>
-                          <pic:cNvPr id="32" name=""/>
-                          <pic:cNvPicPr>
-                            <a:picLocks noChangeAspect="1" noChangeArrowheads="1"/>
-                          </pic:cNvPicPr>
-                        </pic:nvPicPr>
-                        <pic:blipFill>
-                          <a:blip r:embed="rId24"/>
-                          <a:srcRect/>
-                          <a:stretch>
-                            <a:fillRect/>
-                          </a:stretch>
-                        </pic:blipFill>
-                        <pic:spPr bwMode="auto">
-                          <a:xfrm>
-                            <a:off x="0" y="0"/>
-                            <a:ext cx="12700" cy="4826"/>
-                          </a:xfrm>
-                          <a:prstGeom prst="rect">
-                            <a:avLst/>
-                          </a:prstGeom>
-                          <a:noFill/>
-                        </pic:spPr>
-                      </pic:pic>
-                    </a:graphicData>
-                  </a:graphic>
-                </wp:inline>
-              </w:drawing>
-            </w:r>
-          </w:p>
-        </w:tc>
-        <w:tc>
-          <w:tcPr>
-            <w:tcBorders/>
-            <w:shd w:val="clear" w:color="auto" w:fill="FFFFFF"/>
-            <w:tcMar>
-              <w:top w:w="0" w:type="dxa"/>
-              <w:bottom w:w="0" w:type="dxa"/>
-              <w:left w:w="0" w:type="dxa"/>
-              <w:right w:w="0" w:type="dxa"/>
-            </w:tcMar>
-            <w:vAlign w:val="center"/>
-          </w:tcPr>
-          <w:p>
-            <w:pPr>
-              <w:jc w:val="right"/>
-              <w:spacing w:after="100" w:before="100" w:line="240"/>
-              <w:ind w:firstLine="0" w:left="100" w:right="100"/>
-            </w:pPr>
-            <w:r xmlns:w="http://schemas.openxmlformats.org/wordprocessingml/2006/main" xmlns:wp="http://schemas.openxmlformats.org/drawingml/2006/wordprocessingDrawing" xmlns:r="http://schemas.openxmlformats.org/officeDocument/2006/relationships" xmlns:w14="http://schemas.microsoft.com/office/word/2010/wordml">
-              <w:rPr>
-                <w:rFonts w:ascii="Roboto" w:hAnsi="Roboto" w:eastAsia="Roboto" w:cs="Roboto"/>
-                <w:sz w:val="21"/>
-                <w:szCs w:val="21"/>
+              <w:rPr>
+                <w:rFonts w:ascii="Arial" w:hAnsi="Arial" w:eastAsia="Arial" w:cs="Arial"/>
+                <w:sz w:val="18"/>
+                <w:szCs w:val="18"/>
                 <w:color w:val="000000"/>
               </w:rPr>
               <w:t xml:space="preserve">63.8%</w:t>
@@ -3884,9 +2841,9 @@
             </w:pPr>
             <w:r xmlns:w="http://schemas.openxmlformats.org/wordprocessingml/2006/main" xmlns:wp="http://schemas.openxmlformats.org/drawingml/2006/wordprocessingDrawing" xmlns:r="http://schemas.openxmlformats.org/officeDocument/2006/relationships" xmlns:w14="http://schemas.microsoft.com/office/word/2010/wordml">
               <w:rPr>
-                <w:rFonts w:ascii="Roboto" w:hAnsi="Roboto" w:eastAsia="Roboto" w:cs="Roboto"/>
-                <w:sz w:val="21"/>
-                <w:szCs w:val="21"/>
+                <w:rFonts w:ascii="Arial" w:hAnsi="Arial" w:eastAsia="Arial" w:cs="Arial"/>
+                <w:sz w:val="18"/>
+                <w:szCs w:val="18"/>
                 <w:color w:val="000000"/>
               </w:rPr>
               <w:t xml:space="preserve">0.5 ppts</w:t>
@@ -3913,9 +2870,9 @@
             </w:pPr>
             <w:r xmlns:w="http://schemas.openxmlformats.org/wordprocessingml/2006/main" xmlns:wp="http://schemas.openxmlformats.org/drawingml/2006/wordprocessingDrawing" xmlns:r="http://schemas.openxmlformats.org/officeDocument/2006/relationships" xmlns:w14="http://schemas.microsoft.com/office/word/2010/wordml">
               <w:rPr>
-                <w:rFonts w:ascii="Roboto" w:hAnsi="Roboto" w:eastAsia="Roboto" w:cs="Roboto"/>
-                <w:sz w:val="21"/>
-                <w:szCs w:val="21"/>
+                <w:rFonts w:ascii="Arial" w:hAnsi="Arial" w:eastAsia="Arial" w:cs="Arial"/>
+                <w:sz w:val="18"/>
+                <w:szCs w:val="18"/>
                 <w:color w:val="000000"/>
               </w:rPr>
               <w:t xml:space="preserve">-0.9 ppts</w:t>
@@ -3942,9 +2899,9 @@
             </w:pPr>
             <w:r xmlns:w="http://schemas.openxmlformats.org/wordprocessingml/2006/main" xmlns:wp="http://schemas.openxmlformats.org/drawingml/2006/wordprocessingDrawing" xmlns:r="http://schemas.openxmlformats.org/officeDocument/2006/relationships" xmlns:w14="http://schemas.microsoft.com/office/word/2010/wordml">
               <w:rPr>
-                <w:rFonts w:ascii="Roboto" w:hAnsi="Roboto" w:eastAsia="Roboto" w:cs="Roboto"/>
-                <w:sz w:val="21"/>
-                <w:szCs w:val="21"/>
+                <w:rFonts w:ascii="Arial" w:hAnsi="Arial" w:eastAsia="Arial" w:cs="Arial"/>
+                <w:sz w:val="18"/>
+                <w:szCs w:val="18"/>
                 <w:color w:val="000000"/>
               </w:rPr>
               <w:t xml:space="preserve">-1.7 ppts</w:t>
@@ -3979,10 +2936,10 @@
             </w:pPr>
             <w:r xmlns:w="http://schemas.openxmlformats.org/wordprocessingml/2006/main" xmlns:wp="http://schemas.openxmlformats.org/drawingml/2006/wordprocessingDrawing" xmlns:r="http://schemas.openxmlformats.org/officeDocument/2006/relationships" xmlns:w14="http://schemas.microsoft.com/office/word/2010/wordml">
               <w:rPr>
-                <w:rFonts w:ascii="Roboto" w:hAnsi="Roboto" w:eastAsia="Roboto" w:cs="Roboto"/>
+                <w:rFonts w:ascii="Arial" w:hAnsi="Arial" w:eastAsia="Arial" w:cs="Arial"/>
                 <w:b/>
-                <w:sz w:val="21"/>
-                <w:szCs w:val="21"/>
+                <w:sz w:val="18"/>
+                <w:szCs w:val="18"/>
                 <w:color w:val="000000"/>
               </w:rPr>
               <w:t xml:space="preserve">Monthly hours worked in all jobs</w:t>
@@ -4010,45 +2967,13 @@
               <w:ind w:firstLine="0" w:left="100" w:right="100"/>
             </w:pPr>
             <w:r xmlns:w="http://schemas.openxmlformats.org/wordprocessingml/2006/main" xmlns:wp="http://schemas.openxmlformats.org/drawingml/2006/wordprocessingDrawing" xmlns:r="http://schemas.openxmlformats.org/officeDocument/2006/relationships" xmlns:w14="http://schemas.microsoft.com/office/word/2010/wordml">
-              <w:rPr/>
-              <w:drawing>
-                <wp:inline distT="0" distB="0" distL="0" distR="0">
-                  <wp:extent cx="914400" cy="347472"/>
-                  <wp:docPr id="33" name=""/>
-                  <wp:cNvGraphicFramePr>
-                    <a:graphicFrameLocks xmlns:a="http://schemas.openxmlformats.org/drawingml/2006/main" noChangeAspect="1"/>
-                  </wp:cNvGraphicFramePr>
-                  <a:graphic xmlns:a="http://schemas.openxmlformats.org/drawingml/2006/main">
-                    <a:graphicData uri="http://schemas.openxmlformats.org/drawingml/2006/picture">
-                      <pic:pic xmlns:pic="http://schemas.openxmlformats.org/drawingml/2006/picture">
-                        <pic:nvPicPr>
-                          <pic:cNvPr id="34" name=""/>
-                          <pic:cNvPicPr>
-                            <a:picLocks noChangeAspect="1" noChangeArrowheads="1"/>
-                          </pic:cNvPicPr>
-                        </pic:nvPicPr>
-                        <pic:blipFill>
-                          <a:blip r:embed="rId25"/>
-                          <a:srcRect/>
-                          <a:stretch>
-                            <a:fillRect/>
-                          </a:stretch>
-                        </pic:blipFill>
-                        <pic:spPr bwMode="auto">
-                          <a:xfrm>
-                            <a:off x="0" y="0"/>
-                            <a:ext cx="12700" cy="4826"/>
-                          </a:xfrm>
-                          <a:prstGeom prst="rect">
-                            <a:avLst/>
-                          </a:prstGeom>
-                          <a:noFill/>
-                        </pic:spPr>
-                      </pic:pic>
-                    </a:graphicData>
-                  </a:graphic>
-                </wp:inline>
-              </w:drawing>
+              <w:rPr>
+                <w:rFonts w:ascii="Arial" w:hAnsi="Arial" w:eastAsia="Arial" w:cs="Arial"/>
+                <w:sz w:val="18"/>
+                <w:szCs w:val="18"/>
+                <w:color w:val="000000"/>
+              </w:rPr>
+              <w:t xml:space="preserve">435.1m</w:t>
             </w:r>
           </w:p>
         </w:tc>
@@ -4074,12 +2999,14 @@
             </w:pPr>
             <w:r xmlns:w="http://schemas.openxmlformats.org/wordprocessingml/2006/main" xmlns:wp="http://schemas.openxmlformats.org/drawingml/2006/wordprocessingDrawing" xmlns:r="http://schemas.openxmlformats.org/officeDocument/2006/relationships" xmlns:w14="http://schemas.microsoft.com/office/word/2010/wordml">
               <w:rPr>
-                <w:rFonts w:ascii="Roboto" w:hAnsi="Roboto" w:eastAsia="Roboto" w:cs="Roboto"/>
-                <w:sz w:val="21"/>
-                <w:szCs w:val="21"/>
-                <w:color w:val="000000"/>
-              </w:rPr>
-              <w:t xml:space="preserve">435.1m</w:t>
+                <w:rFonts w:ascii="Arial" w:hAnsi="Arial" w:eastAsia="Arial" w:cs="Arial"/>
+                <w:sz w:val="18"/>
+                <w:szCs w:val="18"/>
+                <w:color w:val="000000"/>
+              </w:rPr>
+              <w:t xml:space="preserve">-39.68m</w:t>
+              <w:br/>
+              <w:t xml:space="preserve">(-8.4%)</w:t>
             </w:r>
           </w:p>
         </w:tc>
@@ -4105,14 +3032,14 @@
             </w:pPr>
             <w:r xmlns:w="http://schemas.openxmlformats.org/wordprocessingml/2006/main" xmlns:wp="http://schemas.openxmlformats.org/drawingml/2006/wordprocessingDrawing" xmlns:r="http://schemas.openxmlformats.org/officeDocument/2006/relationships" xmlns:w14="http://schemas.microsoft.com/office/word/2010/wordml">
               <w:rPr>
-                <w:rFonts w:ascii="Roboto" w:hAnsi="Roboto" w:eastAsia="Roboto" w:cs="Roboto"/>
-                <w:sz w:val="21"/>
-                <w:szCs w:val="21"/>
-                <w:color w:val="000000"/>
-              </w:rPr>
-              <w:t xml:space="preserve">-39.68m</w:t>
+                <w:rFonts w:ascii="Arial" w:hAnsi="Arial" w:eastAsia="Arial" w:cs="Arial"/>
+                <w:sz w:val="18"/>
+                <w:szCs w:val="18"/>
+                <w:color w:val="000000"/>
+              </w:rPr>
+              <w:t xml:space="preserve">1.763m</w:t>
               <w:br/>
-              <w:t xml:space="preserve">(-8.4%)</w:t>
+              <w:t xml:space="preserve">(0.4%)</w:t>
             </w:r>
           </w:p>
         </w:tc>
@@ -4138,42 +3065,9 @@
             </w:pPr>
             <w:r xmlns:w="http://schemas.openxmlformats.org/wordprocessingml/2006/main" xmlns:wp="http://schemas.openxmlformats.org/drawingml/2006/wordprocessingDrawing" xmlns:r="http://schemas.openxmlformats.org/officeDocument/2006/relationships" xmlns:w14="http://schemas.microsoft.com/office/word/2010/wordml">
               <w:rPr>
-                <w:rFonts w:ascii="Roboto" w:hAnsi="Roboto" w:eastAsia="Roboto" w:cs="Roboto"/>
-                <w:sz w:val="21"/>
-                <w:szCs w:val="21"/>
-                <w:color w:val="000000"/>
-              </w:rPr>
-              <w:t xml:space="preserve">1.763m</w:t>
-              <w:br/>
-              <w:t xml:space="preserve">(0.4%)</w:t>
-            </w:r>
-          </w:p>
-        </w:tc>
-        <w:tc>
-          <w:tcPr>
-            <w:tcBorders>
-              <w:top w:val="single" w:sz="8" w:space="0" w:color="666666"/>
-            </w:tcBorders>
-            <w:shd w:val="clear" w:color="auto" w:fill="FFFFFF"/>
-            <w:tcMar>
-              <w:top w:w="0" w:type="dxa"/>
-              <w:bottom w:w="0" w:type="dxa"/>
-              <w:left w:w="0" w:type="dxa"/>
-              <w:right w:w="0" w:type="dxa"/>
-            </w:tcMar>
-            <w:vAlign w:val="center"/>
-          </w:tcPr>
-          <w:p>
-            <w:pPr>
-              <w:jc w:val="right"/>
-              <w:spacing w:after="100" w:before="100" w:line="240"/>
-              <w:ind w:firstLine="0" w:left="100" w:right="100"/>
-            </w:pPr>
-            <w:r xmlns:w="http://schemas.openxmlformats.org/wordprocessingml/2006/main" xmlns:wp="http://schemas.openxmlformats.org/drawingml/2006/wordprocessingDrawing" xmlns:r="http://schemas.openxmlformats.org/officeDocument/2006/relationships" xmlns:w14="http://schemas.microsoft.com/office/word/2010/wordml">
-              <w:rPr>
-                <w:rFonts w:ascii="Roboto" w:hAnsi="Roboto" w:eastAsia="Roboto" w:cs="Roboto"/>
-                <w:sz w:val="21"/>
-                <w:szCs w:val="21"/>
+                <w:rFonts w:ascii="Arial" w:hAnsi="Arial" w:eastAsia="Arial" w:cs="Arial"/>
+                <w:sz w:val="18"/>
+                <w:szCs w:val="18"/>
                 <w:color w:val="000000"/>
               </w:rPr>
               <w:t xml:space="preserve">34.994m</w:t>
@@ -4208,10 +3102,10 @@
             </w:pPr>
             <w:r xmlns:w="http://schemas.openxmlformats.org/wordprocessingml/2006/main" xmlns:wp="http://schemas.openxmlformats.org/drawingml/2006/wordprocessingDrawing" xmlns:r="http://schemas.openxmlformats.org/officeDocument/2006/relationships" xmlns:w14="http://schemas.microsoft.com/office/word/2010/wordml">
               <w:rPr>
-                <w:rFonts w:ascii="Roboto" w:hAnsi="Roboto" w:eastAsia="Roboto" w:cs="Roboto"/>
+                <w:rFonts w:ascii="Arial" w:hAnsi="Arial" w:eastAsia="Arial" w:cs="Arial"/>
                 <w:b/>
-                <w:sz w:val="21"/>
-                <w:szCs w:val="21"/>
+                <w:sz w:val="18"/>
+                <w:szCs w:val="18"/>
                 <w:color w:val="000000"/>
               </w:rPr>
               <w:t xml:space="preserve">Underemployment rate</w:t>
@@ -4239,45 +3133,13 @@
               <w:ind w:firstLine="0" w:left="100" w:right="100"/>
             </w:pPr>
             <w:r xmlns:w="http://schemas.openxmlformats.org/wordprocessingml/2006/main" xmlns:wp="http://schemas.openxmlformats.org/drawingml/2006/wordprocessingDrawing" xmlns:r="http://schemas.openxmlformats.org/officeDocument/2006/relationships" xmlns:w14="http://schemas.microsoft.com/office/word/2010/wordml">
-              <w:rPr/>
-              <w:drawing>
-                <wp:inline distT="0" distB="0" distL="0" distR="0">
-                  <wp:extent cx="914400" cy="347472"/>
-                  <wp:docPr id="35" name=""/>
-                  <wp:cNvGraphicFramePr>
-                    <a:graphicFrameLocks xmlns:a="http://schemas.openxmlformats.org/drawingml/2006/main" noChangeAspect="1"/>
-                  </wp:cNvGraphicFramePr>
-                  <a:graphic xmlns:a="http://schemas.openxmlformats.org/drawingml/2006/main">
-                    <a:graphicData uri="http://schemas.openxmlformats.org/drawingml/2006/picture">
-                      <pic:pic xmlns:pic="http://schemas.openxmlformats.org/drawingml/2006/picture">
-                        <pic:nvPicPr>
-                          <pic:cNvPr id="36" name=""/>
-                          <pic:cNvPicPr>
-                            <a:picLocks noChangeAspect="1" noChangeArrowheads="1"/>
-                          </pic:cNvPicPr>
-                        </pic:nvPicPr>
-                        <pic:blipFill>
-                          <a:blip r:embed="rId26"/>
-                          <a:srcRect/>
-                          <a:stretch>
-                            <a:fillRect/>
-                          </a:stretch>
-                        </pic:blipFill>
-                        <pic:spPr bwMode="auto">
-                          <a:xfrm>
-                            <a:off x="0" y="0"/>
-                            <a:ext cx="12700" cy="4826"/>
-                          </a:xfrm>
-                          <a:prstGeom prst="rect">
-                            <a:avLst/>
-                          </a:prstGeom>
-                          <a:noFill/>
-                        </pic:spPr>
-                      </pic:pic>
-                    </a:graphicData>
-                  </a:graphic>
-                </wp:inline>
-              </w:drawing>
+              <w:rPr>
+                <w:rFonts w:ascii="Arial" w:hAnsi="Arial" w:eastAsia="Arial" w:cs="Arial"/>
+                <w:sz w:val="18"/>
+                <w:szCs w:val="18"/>
+                <w:color w:val="000000"/>
+              </w:rPr>
+              <w:t xml:space="preserve">10.1%</w:t>
             </w:r>
           </w:p>
         </w:tc>
@@ -4303,12 +3165,12 @@
             </w:pPr>
             <w:r xmlns:w="http://schemas.openxmlformats.org/wordprocessingml/2006/main" xmlns:wp="http://schemas.openxmlformats.org/drawingml/2006/wordprocessingDrawing" xmlns:r="http://schemas.openxmlformats.org/officeDocument/2006/relationships" xmlns:w14="http://schemas.microsoft.com/office/word/2010/wordml">
               <w:rPr>
-                <w:rFonts w:ascii="Roboto" w:hAnsi="Roboto" w:eastAsia="Roboto" w:cs="Roboto"/>
-                <w:sz w:val="21"/>
-                <w:szCs w:val="21"/>
-                <w:color w:val="000000"/>
-              </w:rPr>
-              <w:t xml:space="preserve">10.1%</w:t>
+                <w:rFonts w:ascii="Arial" w:hAnsi="Arial" w:eastAsia="Arial" w:cs="Arial"/>
+                <w:sz w:val="18"/>
+                <w:szCs w:val="18"/>
+                <w:color w:val="000000"/>
+              </w:rPr>
+              <w:t xml:space="preserve">2.3 ppts</w:t>
             </w:r>
           </w:p>
         </w:tc>
@@ -4334,12 +3196,12 @@
             </w:pPr>
             <w:r xmlns:w="http://schemas.openxmlformats.org/wordprocessingml/2006/main" xmlns:wp="http://schemas.openxmlformats.org/drawingml/2006/wordprocessingDrawing" xmlns:r="http://schemas.openxmlformats.org/officeDocument/2006/relationships" xmlns:w14="http://schemas.microsoft.com/office/word/2010/wordml">
               <w:rPr>
-                <w:rFonts w:ascii="Roboto" w:hAnsi="Roboto" w:eastAsia="Roboto" w:cs="Roboto"/>
-                <w:sz w:val="21"/>
-                <w:szCs w:val="21"/>
-                <w:color w:val="000000"/>
-              </w:rPr>
-              <w:t xml:space="preserve">2.3 ppts</w:t>
+                <w:rFonts w:ascii="Arial" w:hAnsi="Arial" w:eastAsia="Arial" w:cs="Arial"/>
+                <w:sz w:val="18"/>
+                <w:szCs w:val="18"/>
+                <w:color w:val="000000"/>
+              </w:rPr>
+              <w:t xml:space="preserve">-3.2 ppts</w:t>
             </w:r>
           </w:p>
         </w:tc>
@@ -4365,40 +3227,9 @@
             </w:pPr>
             <w:r xmlns:w="http://schemas.openxmlformats.org/wordprocessingml/2006/main" xmlns:wp="http://schemas.openxmlformats.org/drawingml/2006/wordprocessingDrawing" xmlns:r="http://schemas.openxmlformats.org/officeDocument/2006/relationships" xmlns:w14="http://schemas.microsoft.com/office/word/2010/wordml">
               <w:rPr>
-                <w:rFonts w:ascii="Roboto" w:hAnsi="Roboto" w:eastAsia="Roboto" w:cs="Roboto"/>
-                <w:sz w:val="21"/>
-                <w:szCs w:val="21"/>
-                <w:color w:val="000000"/>
-              </w:rPr>
-              <w:t xml:space="preserve">-3.2 ppts</w:t>
-            </w:r>
-          </w:p>
-        </w:tc>
-        <w:tc>
-          <w:tcPr>
-            <w:tcBorders>
-              <w:top w:val="single" w:sz="8" w:space="0" w:color="666666"/>
-            </w:tcBorders>
-            <w:shd w:val="clear" w:color="auto" w:fill="FFFFFF"/>
-            <w:tcMar>
-              <w:top w:w="0" w:type="dxa"/>
-              <w:bottom w:w="0" w:type="dxa"/>
-              <w:left w:w="0" w:type="dxa"/>
-              <w:right w:w="0" w:type="dxa"/>
-            </w:tcMar>
-            <w:vAlign w:val="center"/>
-          </w:tcPr>
-          <w:p>
-            <w:pPr>
-              <w:jc w:val="right"/>
-              <w:spacing w:after="100" w:before="100" w:line="240"/>
-              <w:ind w:firstLine="0" w:left="100" w:right="100"/>
-            </w:pPr>
-            <w:r xmlns:w="http://schemas.openxmlformats.org/wordprocessingml/2006/main" xmlns:wp="http://schemas.openxmlformats.org/drawingml/2006/wordprocessingDrawing" xmlns:r="http://schemas.openxmlformats.org/officeDocument/2006/relationships" xmlns:w14="http://schemas.microsoft.com/office/word/2010/wordml">
-              <w:rPr>
-                <w:rFonts w:ascii="Roboto" w:hAnsi="Roboto" w:eastAsia="Roboto" w:cs="Roboto"/>
-                <w:sz w:val="21"/>
-                <w:szCs w:val="21"/>
+                <w:rFonts w:ascii="Arial" w:hAnsi="Arial" w:eastAsia="Arial" w:cs="Arial"/>
+                <w:sz w:val="18"/>
+                <w:szCs w:val="18"/>
                 <w:color w:val="000000"/>
               </w:rPr>
               <w:t xml:space="preserve">0.5 ppts</w:t>
@@ -4433,10 +3264,10 @@
             </w:pPr>
             <w:r xmlns:w="http://schemas.openxmlformats.org/wordprocessingml/2006/main" xmlns:wp="http://schemas.openxmlformats.org/drawingml/2006/wordprocessingDrawing" xmlns:r="http://schemas.openxmlformats.org/officeDocument/2006/relationships" xmlns:w14="http://schemas.microsoft.com/office/word/2010/wordml">
               <w:rPr>
-                <w:rFonts w:ascii="Roboto" w:hAnsi="Roboto" w:eastAsia="Roboto" w:cs="Roboto"/>
+                <w:rFonts w:ascii="Arial" w:hAnsi="Arial" w:eastAsia="Arial" w:cs="Arial"/>
                 <w:b/>
-                <w:sz w:val="21"/>
-                <w:szCs w:val="21"/>
+                <w:sz w:val="18"/>
+                <w:szCs w:val="18"/>
                 <w:color w:val="000000"/>
               </w:rPr>
               <w:t xml:space="preserve">Underutilisation rate</w:t>
@@ -4464,45 +3295,13 @@
               <w:ind w:firstLine="0" w:left="100" w:right="100"/>
             </w:pPr>
             <w:r xmlns:w="http://schemas.openxmlformats.org/wordprocessingml/2006/main" xmlns:wp="http://schemas.openxmlformats.org/drawingml/2006/wordprocessingDrawing" xmlns:r="http://schemas.openxmlformats.org/officeDocument/2006/relationships" xmlns:w14="http://schemas.microsoft.com/office/word/2010/wordml">
-              <w:rPr/>
-              <w:drawing>
-                <wp:inline distT="0" distB="0" distL="0" distR="0">
-                  <wp:extent cx="914400" cy="347472"/>
-                  <wp:docPr id="37" name=""/>
-                  <wp:cNvGraphicFramePr>
-                    <a:graphicFrameLocks xmlns:a="http://schemas.openxmlformats.org/drawingml/2006/main" noChangeAspect="1"/>
-                  </wp:cNvGraphicFramePr>
-                  <a:graphic xmlns:a="http://schemas.openxmlformats.org/drawingml/2006/main">
-                    <a:graphicData uri="http://schemas.openxmlformats.org/drawingml/2006/picture">
-                      <pic:pic xmlns:pic="http://schemas.openxmlformats.org/drawingml/2006/picture">
-                        <pic:nvPicPr>
-                          <pic:cNvPr id="38" name=""/>
-                          <pic:cNvPicPr>
-                            <a:picLocks noChangeAspect="1" noChangeArrowheads="1"/>
-                          </pic:cNvPicPr>
-                        </pic:nvPicPr>
-                        <pic:blipFill>
-                          <a:blip r:embed="rId27"/>
-                          <a:srcRect/>
-                          <a:stretch>
-                            <a:fillRect/>
-                          </a:stretch>
-                        </pic:blipFill>
-                        <pic:spPr bwMode="auto">
-                          <a:xfrm>
-                            <a:off x="0" y="0"/>
-                            <a:ext cx="12700" cy="4826"/>
-                          </a:xfrm>
-                          <a:prstGeom prst="rect">
-                            <a:avLst/>
-                          </a:prstGeom>
-                          <a:noFill/>
-                        </pic:spPr>
-                      </pic:pic>
-                    </a:graphicData>
-                  </a:graphic>
-                </wp:inline>
-              </w:drawing>
+              <w:rPr>
+                <w:rFonts w:ascii="Arial" w:hAnsi="Arial" w:eastAsia="Arial" w:cs="Arial"/>
+                <w:sz w:val="18"/>
+                <w:szCs w:val="18"/>
+                <w:color w:val="000000"/>
+              </w:rPr>
+              <w:t xml:space="preserve">14.5%</w:t>
             </w:r>
           </w:p>
         </w:tc>
@@ -4528,12 +3327,12 @@
             </w:pPr>
             <w:r xmlns:w="http://schemas.openxmlformats.org/wordprocessingml/2006/main" xmlns:wp="http://schemas.openxmlformats.org/drawingml/2006/wordprocessingDrawing" xmlns:r="http://schemas.openxmlformats.org/officeDocument/2006/relationships" xmlns:w14="http://schemas.microsoft.com/office/word/2010/wordml">
               <w:rPr>
-                <w:rFonts w:ascii="Roboto" w:hAnsi="Roboto" w:eastAsia="Roboto" w:cs="Roboto"/>
-                <w:sz w:val="21"/>
-                <w:szCs w:val="21"/>
-                <w:color w:val="000000"/>
-              </w:rPr>
-              <w:t xml:space="preserve">14.5%</w:t>
+                <w:rFonts w:ascii="Arial" w:hAnsi="Arial" w:eastAsia="Arial" w:cs="Arial"/>
+                <w:sz w:val="18"/>
+                <w:szCs w:val="18"/>
+                <w:color w:val="000000"/>
+              </w:rPr>
+              <w:t xml:space="preserve">2.0 ppts</w:t>
             </w:r>
           </w:p>
         </w:tc>
@@ -4559,12 +3358,12 @@
             </w:pPr>
             <w:r xmlns:w="http://schemas.openxmlformats.org/wordprocessingml/2006/main" xmlns:wp="http://schemas.openxmlformats.org/drawingml/2006/wordprocessingDrawing" xmlns:r="http://schemas.openxmlformats.org/officeDocument/2006/relationships" xmlns:w14="http://schemas.microsoft.com/office/word/2010/wordml">
               <w:rPr>
-                <w:rFonts w:ascii="Roboto" w:hAnsi="Roboto" w:eastAsia="Roboto" w:cs="Roboto"/>
-                <w:sz w:val="21"/>
-                <w:szCs w:val="21"/>
-                <w:color w:val="000000"/>
-              </w:rPr>
-              <w:t xml:space="preserve">2.0 ppts</w:t>
+                <w:rFonts w:ascii="Arial" w:hAnsi="Arial" w:eastAsia="Arial" w:cs="Arial"/>
+                <w:sz w:val="18"/>
+                <w:szCs w:val="18"/>
+                <w:color w:val="000000"/>
+              </w:rPr>
+              <w:t xml:space="preserve">-6.1 ppts</w:t>
             </w:r>
           </w:p>
         </w:tc>
@@ -4590,40 +3389,9 @@
             </w:pPr>
             <w:r xmlns:w="http://schemas.openxmlformats.org/wordprocessingml/2006/main" xmlns:wp="http://schemas.openxmlformats.org/drawingml/2006/wordprocessingDrawing" xmlns:r="http://schemas.openxmlformats.org/officeDocument/2006/relationships" xmlns:w14="http://schemas.microsoft.com/office/word/2010/wordml">
               <w:rPr>
-                <w:rFonts w:ascii="Roboto" w:hAnsi="Roboto" w:eastAsia="Roboto" w:cs="Roboto"/>
-                <w:sz w:val="21"/>
-                <w:szCs w:val="21"/>
-                <w:color w:val="000000"/>
-              </w:rPr>
-              <w:t xml:space="preserve">-6.1 ppts</w:t>
-            </w:r>
-          </w:p>
-        </w:tc>
-        <w:tc>
-          <w:tcPr>
-            <w:tcBorders>
-              <w:top w:val="single" w:sz="8" w:space="0" w:color="666666"/>
-            </w:tcBorders>
-            <w:shd w:val="clear" w:color="auto" w:fill="FFFFFF"/>
-            <w:tcMar>
-              <w:top w:w="0" w:type="dxa"/>
-              <w:bottom w:w="0" w:type="dxa"/>
-              <w:left w:w="0" w:type="dxa"/>
-              <w:right w:w="0" w:type="dxa"/>
-            </w:tcMar>
-            <w:vAlign w:val="center"/>
-          </w:tcPr>
-          <w:p>
-            <w:pPr>
-              <w:jc w:val="right"/>
-              <w:spacing w:after="100" w:before="100" w:line="240"/>
-              <w:ind w:firstLine="0" w:left="100" w:right="100"/>
-            </w:pPr>
-            <w:r xmlns:w="http://schemas.openxmlformats.org/wordprocessingml/2006/main" xmlns:wp="http://schemas.openxmlformats.org/drawingml/2006/wordprocessingDrawing" xmlns:r="http://schemas.openxmlformats.org/officeDocument/2006/relationships" xmlns:w14="http://schemas.microsoft.com/office/word/2010/wordml">
-              <w:rPr>
-                <w:rFonts w:ascii="Roboto" w:hAnsi="Roboto" w:eastAsia="Roboto" w:cs="Roboto"/>
-                <w:sz w:val="21"/>
-                <w:szCs w:val="21"/>
+                <w:rFonts w:ascii="Arial" w:hAnsi="Arial" w:eastAsia="Arial" w:cs="Arial"/>
+                <w:sz w:val="18"/>
+                <w:szCs w:val="18"/>
                 <w:color w:val="000000"/>
               </w:rPr>
               <w:t xml:space="preserve">-1.8 ppts</w:t>
@@ -4659,10 +3427,10 @@
             </w:pPr>
             <w:r xmlns:w="http://schemas.openxmlformats.org/wordprocessingml/2006/main" xmlns:wp="http://schemas.openxmlformats.org/drawingml/2006/wordprocessingDrawing" xmlns:r="http://schemas.openxmlformats.org/officeDocument/2006/relationships" xmlns:w14="http://schemas.microsoft.com/office/word/2010/wordml">
               <w:rPr>
-                <w:rFonts w:ascii="Roboto" w:hAnsi="Roboto" w:eastAsia="Roboto" w:cs="Roboto"/>
+                <w:rFonts w:ascii="Arial" w:hAnsi="Arial" w:eastAsia="Arial" w:cs="Arial"/>
                 <w:b/>
-                <w:sz w:val="21"/>
-                <w:szCs w:val="21"/>
+                <w:sz w:val="18"/>
+                <w:szCs w:val="18"/>
                 <w:color w:val="000000"/>
               </w:rPr>
               <w:t xml:space="preserve">Employment to population ratio</w:t>
@@ -4691,45 +3459,13 @@
               <w:ind w:firstLine="0" w:left="100" w:right="100"/>
             </w:pPr>
             <w:r xmlns:w="http://schemas.openxmlformats.org/wordprocessingml/2006/main" xmlns:wp="http://schemas.openxmlformats.org/drawingml/2006/wordprocessingDrawing" xmlns:r="http://schemas.openxmlformats.org/officeDocument/2006/relationships" xmlns:w14="http://schemas.microsoft.com/office/word/2010/wordml">
-              <w:rPr/>
-              <w:drawing>
-                <wp:inline distT="0" distB="0" distL="0" distR="0">
-                  <wp:extent cx="914400" cy="347472"/>
-                  <wp:docPr id="39" name=""/>
-                  <wp:cNvGraphicFramePr>
-                    <a:graphicFrameLocks xmlns:a="http://schemas.openxmlformats.org/drawingml/2006/main" noChangeAspect="1"/>
-                  </wp:cNvGraphicFramePr>
-                  <a:graphic xmlns:a="http://schemas.openxmlformats.org/drawingml/2006/main">
-                    <a:graphicData uri="http://schemas.openxmlformats.org/drawingml/2006/picture">
-                      <pic:pic xmlns:pic="http://schemas.openxmlformats.org/drawingml/2006/picture">
-                        <pic:nvPicPr>
-                          <pic:cNvPr id="40" name=""/>
-                          <pic:cNvPicPr>
-                            <a:picLocks noChangeAspect="1" noChangeArrowheads="1"/>
-                          </pic:cNvPicPr>
-                        </pic:nvPicPr>
-                        <pic:blipFill>
-                          <a:blip r:embed="rId28"/>
-                          <a:srcRect/>
-                          <a:stretch>
-                            <a:fillRect/>
-                          </a:stretch>
-                        </pic:blipFill>
-                        <pic:spPr bwMode="auto">
-                          <a:xfrm>
-                            <a:off x="0" y="0"/>
-                            <a:ext cx="12700" cy="4826"/>
-                          </a:xfrm>
-                          <a:prstGeom prst="rect">
-                            <a:avLst/>
-                          </a:prstGeom>
-                          <a:noFill/>
-                        </pic:spPr>
-                      </pic:pic>
-                    </a:graphicData>
-                  </a:graphic>
-                </wp:inline>
-              </w:drawing>
+              <w:rPr>
+                <w:rFonts w:ascii="Arial" w:hAnsi="Arial" w:eastAsia="Arial" w:cs="Arial"/>
+                <w:sz w:val="18"/>
+                <w:szCs w:val="18"/>
+                <w:color w:val="000000"/>
+              </w:rPr>
+              <w:t xml:space="preserve">63.2%</w:t>
             </w:r>
           </w:p>
         </w:tc>
@@ -4756,12 +3492,12 @@
             </w:pPr>
             <w:r xmlns:w="http://schemas.openxmlformats.org/wordprocessingml/2006/main" xmlns:wp="http://schemas.openxmlformats.org/drawingml/2006/wordprocessingDrawing" xmlns:r="http://schemas.openxmlformats.org/officeDocument/2006/relationships" xmlns:w14="http://schemas.microsoft.com/office/word/2010/wordml">
               <w:rPr>
-                <w:rFonts w:ascii="Roboto" w:hAnsi="Roboto" w:eastAsia="Roboto" w:cs="Roboto"/>
-                <w:sz w:val="21"/>
-                <w:szCs w:val="21"/>
-                <w:color w:val="000000"/>
-              </w:rPr>
-              <w:t xml:space="preserve">63.2%</w:t>
+                <w:rFonts w:ascii="Arial" w:hAnsi="Arial" w:eastAsia="Arial" w:cs="Arial"/>
+                <w:sz w:val="18"/>
+                <w:szCs w:val="18"/>
+                <w:color w:val="000000"/>
+              </w:rPr>
+              <w:t xml:space="preserve">-0.2 ppts</w:t>
             </w:r>
           </w:p>
         </w:tc>
@@ -4788,12 +3524,12 @@
             </w:pPr>
             <w:r xmlns:w="http://schemas.openxmlformats.org/wordprocessingml/2006/main" xmlns:wp="http://schemas.openxmlformats.org/drawingml/2006/wordprocessingDrawing" xmlns:r="http://schemas.openxmlformats.org/officeDocument/2006/relationships" xmlns:w14="http://schemas.microsoft.com/office/word/2010/wordml">
               <w:rPr>
-                <w:rFonts w:ascii="Roboto" w:hAnsi="Roboto" w:eastAsia="Roboto" w:cs="Roboto"/>
-                <w:sz w:val="21"/>
-                <w:szCs w:val="21"/>
-                <w:color w:val="000000"/>
-              </w:rPr>
-              <w:t xml:space="preserve">-0.2 ppts</w:t>
+                <w:rFonts w:ascii="Arial" w:hAnsi="Arial" w:eastAsia="Arial" w:cs="Arial"/>
+                <w:sz w:val="18"/>
+                <w:szCs w:val="18"/>
+                <w:color w:val="000000"/>
+              </w:rPr>
+              <w:t xml:space="preserve">3.4 ppts</w:t>
             </w:r>
           </w:p>
         </w:tc>
@@ -4820,44 +3556,51 @@
             </w:pPr>
             <w:r xmlns:w="http://schemas.openxmlformats.org/wordprocessingml/2006/main" xmlns:wp="http://schemas.openxmlformats.org/drawingml/2006/wordprocessingDrawing" xmlns:r="http://schemas.openxmlformats.org/officeDocument/2006/relationships" xmlns:w14="http://schemas.microsoft.com/office/word/2010/wordml">
               <w:rPr>
-                <w:rFonts w:ascii="Roboto" w:hAnsi="Roboto" w:eastAsia="Roboto" w:cs="Roboto"/>
-                <w:sz w:val="21"/>
-                <w:szCs w:val="21"/>
-                <w:color w:val="000000"/>
-              </w:rPr>
-              <w:t xml:space="preserve">3.4 ppts</w:t>
-            </w:r>
-          </w:p>
-        </w:tc>
-        <w:tc>
-          <w:tcPr>
-            <w:tcBorders>
-              <w:bottom w:val="single" w:sz="8" w:space="0" w:color="666666"/>
-              <w:top w:val="single" w:sz="8" w:space="0" w:color="666666"/>
-            </w:tcBorders>
-            <w:shd w:val="clear" w:color="auto" w:fill="FFFFFF"/>
-            <w:tcMar>
-              <w:top w:w="0" w:type="dxa"/>
-              <w:bottom w:w="0" w:type="dxa"/>
-              <w:left w:w="0" w:type="dxa"/>
-              <w:right w:w="0" w:type="dxa"/>
-            </w:tcMar>
-            <w:vAlign w:val="center"/>
-          </w:tcPr>
-          <w:p>
-            <w:pPr>
-              <w:jc w:val="right"/>
-              <w:spacing w:after="100" w:before="100" w:line="240"/>
-              <w:ind w:firstLine="0" w:left="100" w:right="100"/>
-            </w:pPr>
-            <w:r xmlns:w="http://schemas.openxmlformats.org/wordprocessingml/2006/main" xmlns:wp="http://schemas.openxmlformats.org/drawingml/2006/wordprocessingDrawing" xmlns:r="http://schemas.openxmlformats.org/officeDocument/2006/relationships" xmlns:w14="http://schemas.microsoft.com/office/word/2010/wordml">
-              <w:rPr>
-                <w:rFonts w:ascii="Roboto" w:hAnsi="Roboto" w:eastAsia="Roboto" w:cs="Roboto"/>
-                <w:sz w:val="21"/>
-                <w:szCs w:val="21"/>
+                <w:rFonts w:ascii="Arial" w:hAnsi="Arial" w:eastAsia="Arial" w:cs="Arial"/>
+                <w:sz w:val="18"/>
+                <w:szCs w:val="18"/>
                 <w:color w:val="000000"/>
               </w:rPr>
               <w:t xml:space="preserve">2.9 ppts</w:t>
+            </w:r>
+          </w:p>
+        </w:tc>
+      </w:tr>
+      <w:tr>
+        <w:trPr>
+          <w:cantSplit/>
+          <w:trHeight w:val="360" w:hRule="auto"/>
+        </w:trPr>
+        <w:tc>
+          <w:tcPr>
+            <w:gridSpan w:val="5"/>
+            <w:tcBorders/>
+            <w:shd w:val="clear" w:color="auto" w:fill="FFFFFF"/>
+            <w:tcMar>
+              <w:top w:w="0" w:type="dxa"/>
+              <w:bottom w:w="0" w:type="dxa"/>
+              <w:left w:w="0" w:type="dxa"/>
+              <w:right w:w="0" w:type="dxa"/>
+            </w:tcMar>
+            <w:vAlign w:val="center"/>
+          </w:tcPr>
+          <w:p>
+            <w:pPr>
+              <w:jc w:val="left"/>
+              <w:spacing w:after="100" w:before="100" w:line="192"/>
+              <w:ind w:firstLine="0" w:left="100" w:right="100"/>
+            </w:pPr>
+            <w:r xmlns:w="http://schemas.openxmlformats.org/wordprocessingml/2006/main" xmlns:wp="http://schemas.openxmlformats.org/drawingml/2006/wordprocessingDrawing" xmlns:r="http://schemas.openxmlformats.org/officeDocument/2006/relationships" xmlns:w14="http://schemas.microsoft.com/office/word/2010/wordml">
+              <w:rPr>
+                <w:rFonts w:ascii="Helvetica" w:hAnsi="Helvetica" w:eastAsia="Helvetica" w:cs="Helvetica"/>
+                <w:i/>
+                <w:sz w:val="14"/>
+                <w:szCs w:val="14"/>
+                <w:color w:val="343A40"/>
+              </w:rPr>
+              <w:t xml:space="preserve">Sources: ABS Labour Force monthly (latest data is from June 2021) and ABS Labour Force detailed monthly (latest data is from May 2021).</w:t>
+              <w:br/>
+              <w:t xml:space="preserve">Notes:  All data seasonally adjusted, other than youth figures, which are smoothed using a 12 month rolling average, and regional figures, which are smoothed using a 3 month rolling average.</w:t>
             </w:r>
           </w:p>
         </w:tc>

</xml_diff>

<commit_message>
include sparklines in briefing
</commit_message>
<xml_diff>
--- a/data-raw/briefing_doc.docx
+++ b/data-raw/briefing_doc.docx
@@ -106,6 +106,14 @@
         <w:t xml:space="preserve">Some text goes here. Regular text.</w:t>
       </w:r>
     </w:p>
+    <w:p>
+      <w:pPr>
+        <w:pStyle w:val="BodyText"/>
+      </w:pPr>
+      <w:r>
+        <w:t xml:space="preserve">Table description goes here</w:t>
+      </w:r>
+    </w:p>
     <w:tbl xmlns:w="http://schemas.openxmlformats.org/wordprocessingml/2006/main" xmlns:r="http://schemas.openxmlformats.org/officeDocument/2006/relationships" xmlns:w14="http://schemas.microsoft.com/office/word/2010/wordml" xmlns:wp="http://schemas.openxmlformats.org/drawingml/2006/wordprocessingDrawing" xmlns:a="http://schemas.openxmlformats.org/drawingml/2006/main" xmlns:pic="http://schemas.openxmlformats.org/drawingml/2006/picture">
       <w:tblPr>
         NA"/&gt;
@@ -121,9 +129,7 @@
         </w:trPr>
         <w:tc>
           <w:tcPr>
-            <w:tcBorders>
-              <w:top w:val="single" w:sz="8" w:space="0" w:color="666666"/>
-            </w:tcBorders>
+            <w:tcBorders/>
             <w:shd w:val="clear" w:color="auto" w:fill="FFFFFF"/>
             <w:tcMar>
               <w:top w:w="0" w:type="dxa"/>
@@ -153,9 +159,7 @@
         </w:tc>
         <w:tc>
           <w:tcPr>
-            <w:tcBorders>
-              <w:top w:val="single" w:sz="8" w:space="0" w:color="666666"/>
-            </w:tcBorders>
+            <w:tcBorders/>
             <w:shd w:val="clear" w:color="auto" w:fill="FFFFFF"/>
             <w:tcMar>
               <w:top w:w="0" w:type="dxa"/>
@@ -179,15 +183,43 @@
                 <w:szCs w:val="18"/>
                 <w:color w:val="000000"/>
               </w:rPr>
+              <w:t xml:space="preserve">Recent trend</w:t>
+            </w:r>
+          </w:p>
+        </w:tc>
+        <w:tc>
+          <w:tcPr>
+            <w:tcBorders/>
+            <w:shd w:val="clear" w:color="auto" w:fill="FFFFFF"/>
+            <w:tcMar>
+              <w:top w:w="0" w:type="dxa"/>
+              <w:bottom w:w="0" w:type="dxa"/>
+              <w:left w:w="0" w:type="dxa"/>
+              <w:right w:w="0" w:type="dxa"/>
+            </w:tcMar>
+            <w:vAlign w:val="center"/>
+          </w:tcPr>
+          <w:p>
+            <w:pPr>
+              <w:jc w:val="right"/>
+              <w:spacing w:after="100" w:before="100" w:line="240"/>
+              <w:ind w:firstLine="0" w:left="100" w:right="100"/>
+            </w:pPr>
+            <w:r xmlns:w="http://schemas.openxmlformats.org/wordprocessingml/2006/main" xmlns:wp="http://schemas.openxmlformats.org/drawingml/2006/wordprocessingDrawing" xmlns:r="http://schemas.openxmlformats.org/officeDocument/2006/relationships" xmlns:w14="http://schemas.microsoft.com/office/word/2010/wordml">
+              <w:rPr>
+                <w:rFonts w:ascii="Arial" w:hAnsi="Arial" w:eastAsia="Arial" w:cs="Arial"/>
+                <w:b/>
+                <w:sz w:val="18"/>
+                <w:szCs w:val="18"/>
+                <w:color w:val="000000"/>
+              </w:rPr>
               <w:t xml:space="preserve">Current figures</w:t>
             </w:r>
           </w:p>
         </w:tc>
         <w:tc>
           <w:tcPr>
-            <w:tcBorders>
-              <w:top w:val="single" w:sz="8" w:space="0" w:color="666666"/>
-            </w:tcBorders>
+            <w:tcBorders/>
             <w:shd w:val="clear" w:color="auto" w:fill="FFFFFF"/>
             <w:tcMar>
               <w:top w:w="0" w:type="dxa"/>
@@ -217,9 +249,7 @@
         </w:tc>
         <w:tc>
           <w:tcPr>
-            <w:tcBorders>
-              <w:top w:val="single" w:sz="8" w:space="0" w:color="666666"/>
-            </w:tcBorders>
+            <w:tcBorders/>
             <w:shd w:val="clear" w:color="auto" w:fill="FFFFFF"/>
             <w:tcMar>
               <w:top w:w="0" w:type="dxa"/>
@@ -249,9 +279,7 @@
         </w:tc>
         <w:tc>
           <w:tcPr>
-            <w:tcBorders>
-              <w:top w:val="single" w:sz="8" w:space="0" w:color="666666"/>
-            </w:tcBorders>
+            <w:tcBorders/>
             <w:shd w:val="clear" w:color="auto" w:fill="FFFFFF"/>
             <w:tcMar>
               <w:top w:w="0" w:type="dxa"/>
@@ -340,6 +368,35 @@
                 <w:szCs w:val="16"/>
                 <w:color w:val="000000"/>
               </w:rPr>
+              <w:t xml:space="preserve">LAST 3 YEARS</w:t>
+            </w:r>
+          </w:p>
+        </w:tc>
+        <w:tc>
+          <w:tcPr>
+            <w:tcBorders/>
+            <w:shd w:val="clear" w:color="auto" w:fill="FFFFFF"/>
+            <w:tcMar>
+              <w:top w:w="0" w:type="dxa"/>
+              <w:bottom w:w="0" w:type="dxa"/>
+              <w:left w:w="0" w:type="dxa"/>
+              <w:right w:w="0" w:type="dxa"/>
+            </w:tcMar>
+            <w:vAlign w:val="center"/>
+          </w:tcPr>
+          <w:p>
+            <w:pPr>
+              <w:jc w:val="right"/>
+              <w:spacing w:after="100" w:before="100" w:line="240"/>
+              <w:ind w:firstLine="0" w:left="100" w:right="100"/>
+            </w:pPr>
+            <w:r xmlns:w="http://schemas.openxmlformats.org/wordprocessingml/2006/main" xmlns:wp="http://schemas.openxmlformats.org/drawingml/2006/wordprocessingDrawing" xmlns:r="http://schemas.openxmlformats.org/officeDocument/2006/relationships" xmlns:w14="http://schemas.microsoft.com/office/word/2010/wordml">
+              <w:rPr>
+                <w:rFonts w:ascii="Arial" w:hAnsi="Arial" w:eastAsia="Arial" w:cs="Arial"/>
+                <w:sz w:val="16"/>
+                <w:szCs w:val="16"/>
+                <w:color w:val="000000"/>
+              </w:rPr>
               <w:t xml:space="preserve">JUN 2021</w:t>
             </w:r>
           </w:p>
@@ -490,6 +547,69 @@
               <w:ind w:firstLine="0" w:left="100" w:right="100"/>
             </w:pPr>
             <w:r xmlns:w="http://schemas.openxmlformats.org/wordprocessingml/2006/main" xmlns:wp="http://schemas.openxmlformats.org/drawingml/2006/wordprocessingDrawing" xmlns:r="http://schemas.openxmlformats.org/officeDocument/2006/relationships" xmlns:w14="http://schemas.microsoft.com/office/word/2010/wordml">
+              <w:rPr/>
+              <w:drawing>
+                <wp:inline distT="0" distB="0" distL="0" distR="0">
+                  <wp:extent cx="914400" cy="347472"/>
+                  <wp:docPr id="1" name=""/>
+                  <wp:cNvGraphicFramePr>
+                    <a:graphicFrameLocks xmlns:a="http://schemas.openxmlformats.org/drawingml/2006/main" noChangeAspect="1"/>
+                  </wp:cNvGraphicFramePr>
+                  <a:graphic xmlns:a="http://schemas.openxmlformats.org/drawingml/2006/main">
+                    <a:graphicData uri="http://schemas.openxmlformats.org/drawingml/2006/picture">
+                      <pic:pic xmlns:pic="http://schemas.openxmlformats.org/drawingml/2006/picture">
+                        <pic:nvPicPr>
+                          <pic:cNvPr id="2" name=""/>
+                          <pic:cNvPicPr>
+                            <a:picLocks noChangeAspect="1" noChangeArrowheads="1"/>
+                          </pic:cNvPicPr>
+                        </pic:nvPicPr>
+                        <pic:blipFill>
+                          <a:blip r:embed="rId9"/>
+                          <a:srcRect/>
+                          <a:stretch>
+                            <a:fillRect/>
+                          </a:stretch>
+                        </pic:blipFill>
+                        <pic:spPr bwMode="auto">
+                          <a:xfrm>
+                            <a:off x="0" y="0"/>
+                            <a:ext cx="12700" cy="4826"/>
+                          </a:xfrm>
+                          <a:prstGeom prst="rect">
+                            <a:avLst/>
+                          </a:prstGeom>
+                          <a:noFill/>
+                        </pic:spPr>
+                      </pic:pic>
+                    </a:graphicData>
+                  </a:graphic>
+                </wp:inline>
+              </w:drawing>
+            </w:r>
+          </w:p>
+        </w:tc>
+        <w:tc>
+          <w:tcPr>
+            <w:tcBorders>
+              <w:top w:val="single" w:sz="8" w:space="0" w:color="666666"/>
+            </w:tcBorders>
+            <w:shd w:val="clear" w:color="auto" w:fill="FFFFFF"/>
+            <w:tcMar>
+              <w:top w:w="0" w:type="dxa"/>
+              <w:bottom w:w="0" w:type="dxa"/>
+              <w:left w:w="0" w:type="dxa"/>
+              <w:right w:w="0" w:type="dxa"/>
+            </w:tcMar>
+            <w:vAlign w:val="center"/>
+          </w:tcPr>
+          <w:p>
+            <w:pPr>
+              <w:jc w:val="right"/>
+              <w:spacing w:after="100" w:before="100" w:line="240"/>
+              <w:ind w:firstLine="0" w:left="100" w:right="100"/>
+            </w:pPr>
+            <w:r xmlns:w="http://schemas.openxmlformats.org/wordprocessingml/2006/main" xmlns:wp="http://schemas.openxmlformats.org/drawingml/2006/wordprocessingDrawing" xmlns:r="http://schemas.openxmlformats.org/officeDocument/2006/relationships" xmlns:w14="http://schemas.microsoft.com/office/word/2010/wordml">
               <w:rPr>
                 <w:rFonts w:ascii="Arial" w:hAnsi="Arial" w:eastAsia="Arial" w:cs="Arial"/>
                 <w:sz w:val="18"/>
@@ -647,6 +767,67 @@
               <w:ind w:firstLine="0" w:left="100" w:right="100"/>
             </w:pPr>
             <w:r xmlns:w="http://schemas.openxmlformats.org/wordprocessingml/2006/main" xmlns:wp="http://schemas.openxmlformats.org/drawingml/2006/wordprocessingDrawing" xmlns:r="http://schemas.openxmlformats.org/officeDocument/2006/relationships" xmlns:w14="http://schemas.microsoft.com/office/word/2010/wordml">
+              <w:rPr/>
+              <w:drawing>
+                <wp:inline distT="0" distB="0" distL="0" distR="0">
+                  <wp:extent cx="914400" cy="347472"/>
+                  <wp:docPr id="3" name=""/>
+                  <wp:cNvGraphicFramePr>
+                    <a:graphicFrameLocks xmlns:a="http://schemas.openxmlformats.org/drawingml/2006/main" noChangeAspect="1"/>
+                  </wp:cNvGraphicFramePr>
+                  <a:graphic xmlns:a="http://schemas.openxmlformats.org/drawingml/2006/main">
+                    <a:graphicData uri="http://schemas.openxmlformats.org/drawingml/2006/picture">
+                      <pic:pic xmlns:pic="http://schemas.openxmlformats.org/drawingml/2006/picture">
+                        <pic:nvPicPr>
+                          <pic:cNvPr id="4" name=""/>
+                          <pic:cNvPicPr>
+                            <a:picLocks noChangeAspect="1" noChangeArrowheads="1"/>
+                          </pic:cNvPicPr>
+                        </pic:nvPicPr>
+                        <pic:blipFill>
+                          <a:blip r:embed="rId10"/>
+                          <a:srcRect/>
+                          <a:stretch>
+                            <a:fillRect/>
+                          </a:stretch>
+                        </pic:blipFill>
+                        <pic:spPr bwMode="auto">
+                          <a:xfrm>
+                            <a:off x="0" y="0"/>
+                            <a:ext cx="12700" cy="4826"/>
+                          </a:xfrm>
+                          <a:prstGeom prst="rect">
+                            <a:avLst/>
+                          </a:prstGeom>
+                          <a:noFill/>
+                        </pic:spPr>
+                      </pic:pic>
+                    </a:graphicData>
+                  </a:graphic>
+                </wp:inline>
+              </w:drawing>
+            </w:r>
+          </w:p>
+        </w:tc>
+        <w:tc>
+          <w:tcPr>
+            <w:tcBorders/>
+            <w:shd w:val="clear" w:color="auto" w:fill="FFFFFF"/>
+            <w:tcMar>
+              <w:top w:w="0" w:type="dxa"/>
+              <w:bottom w:w="0" w:type="dxa"/>
+              <w:left w:w="0" w:type="dxa"/>
+              <w:right w:w="0" w:type="dxa"/>
+            </w:tcMar>
+            <w:vAlign w:val="center"/>
+          </w:tcPr>
+          <w:p>
+            <w:pPr>
+              <w:jc w:val="right"/>
+              <w:spacing w:after="100" w:before="100" w:line="240"/>
+              <w:ind w:firstLine="0" w:left="100" w:right="100"/>
+            </w:pPr>
+            <w:r xmlns:w="http://schemas.openxmlformats.org/wordprocessingml/2006/main" xmlns:wp="http://schemas.openxmlformats.org/drawingml/2006/wordprocessingDrawing" xmlns:r="http://schemas.openxmlformats.org/officeDocument/2006/relationships" xmlns:w14="http://schemas.microsoft.com/office/word/2010/wordml">
               <w:rPr>
                 <w:rFonts w:ascii="Arial" w:hAnsi="Arial" w:eastAsia="Arial" w:cs="Arial"/>
                 <w:sz w:val="18"/>
@@ -798,6 +979,67 @@
               <w:ind w:firstLine="0" w:left="100" w:right="100"/>
             </w:pPr>
             <w:r xmlns:w="http://schemas.openxmlformats.org/wordprocessingml/2006/main" xmlns:wp="http://schemas.openxmlformats.org/drawingml/2006/wordprocessingDrawing" xmlns:r="http://schemas.openxmlformats.org/officeDocument/2006/relationships" xmlns:w14="http://schemas.microsoft.com/office/word/2010/wordml">
+              <w:rPr/>
+              <w:drawing>
+                <wp:inline distT="0" distB="0" distL="0" distR="0">
+                  <wp:extent cx="914400" cy="347472"/>
+                  <wp:docPr id="5" name=""/>
+                  <wp:cNvGraphicFramePr>
+                    <a:graphicFrameLocks xmlns:a="http://schemas.openxmlformats.org/drawingml/2006/main" noChangeAspect="1"/>
+                  </wp:cNvGraphicFramePr>
+                  <a:graphic xmlns:a="http://schemas.openxmlformats.org/drawingml/2006/main">
+                    <a:graphicData uri="http://schemas.openxmlformats.org/drawingml/2006/picture">
+                      <pic:pic xmlns:pic="http://schemas.openxmlformats.org/drawingml/2006/picture">
+                        <pic:nvPicPr>
+                          <pic:cNvPr id="6" name=""/>
+                          <pic:cNvPicPr>
+                            <a:picLocks noChangeAspect="1" noChangeArrowheads="1"/>
+                          </pic:cNvPicPr>
+                        </pic:nvPicPr>
+                        <pic:blipFill>
+                          <a:blip r:embed="rId11"/>
+                          <a:srcRect/>
+                          <a:stretch>
+                            <a:fillRect/>
+                          </a:stretch>
+                        </pic:blipFill>
+                        <pic:spPr bwMode="auto">
+                          <a:xfrm>
+                            <a:off x="0" y="0"/>
+                            <a:ext cx="12700" cy="4826"/>
+                          </a:xfrm>
+                          <a:prstGeom prst="rect">
+                            <a:avLst/>
+                          </a:prstGeom>
+                          <a:noFill/>
+                        </pic:spPr>
+                      </pic:pic>
+                    </a:graphicData>
+                  </a:graphic>
+                </wp:inline>
+              </w:drawing>
+            </w:r>
+          </w:p>
+        </w:tc>
+        <w:tc>
+          <w:tcPr>
+            <w:tcBorders/>
+            <w:shd w:val="clear" w:color="auto" w:fill="FFFFFF"/>
+            <w:tcMar>
+              <w:top w:w="0" w:type="dxa"/>
+              <w:bottom w:w="0" w:type="dxa"/>
+              <w:left w:w="0" w:type="dxa"/>
+              <w:right w:w="0" w:type="dxa"/>
+            </w:tcMar>
+            <w:vAlign w:val="center"/>
+          </w:tcPr>
+          <w:p>
+            <w:pPr>
+              <w:jc w:val="right"/>
+              <w:spacing w:after="100" w:before="100" w:line="240"/>
+              <w:ind w:firstLine="0" w:left="100" w:right="100"/>
+            </w:pPr>
+            <w:r xmlns:w="http://schemas.openxmlformats.org/wordprocessingml/2006/main" xmlns:wp="http://schemas.openxmlformats.org/drawingml/2006/wordprocessingDrawing" xmlns:r="http://schemas.openxmlformats.org/officeDocument/2006/relationships" xmlns:w14="http://schemas.microsoft.com/office/word/2010/wordml">
               <w:rPr>
                 <w:rFonts w:ascii="Arial" w:hAnsi="Arial" w:eastAsia="Arial" w:cs="Arial"/>
                 <w:sz w:val="18"/>
@@ -949,6 +1191,67 @@
               <w:ind w:firstLine="0" w:left="100" w:right="100"/>
             </w:pPr>
             <w:r xmlns:w="http://schemas.openxmlformats.org/wordprocessingml/2006/main" xmlns:wp="http://schemas.openxmlformats.org/drawingml/2006/wordprocessingDrawing" xmlns:r="http://schemas.openxmlformats.org/officeDocument/2006/relationships" xmlns:w14="http://schemas.microsoft.com/office/word/2010/wordml">
+              <w:rPr/>
+              <w:drawing>
+                <wp:inline distT="0" distB="0" distL="0" distR="0">
+                  <wp:extent cx="914400" cy="347472"/>
+                  <wp:docPr id="7" name=""/>
+                  <wp:cNvGraphicFramePr>
+                    <a:graphicFrameLocks xmlns:a="http://schemas.openxmlformats.org/drawingml/2006/main" noChangeAspect="1"/>
+                  </wp:cNvGraphicFramePr>
+                  <a:graphic xmlns:a="http://schemas.openxmlformats.org/drawingml/2006/main">
+                    <a:graphicData uri="http://schemas.openxmlformats.org/drawingml/2006/picture">
+                      <pic:pic xmlns:pic="http://schemas.openxmlformats.org/drawingml/2006/picture">
+                        <pic:nvPicPr>
+                          <pic:cNvPr id="8" name=""/>
+                          <pic:cNvPicPr>
+                            <a:picLocks noChangeAspect="1" noChangeArrowheads="1"/>
+                          </pic:cNvPicPr>
+                        </pic:nvPicPr>
+                        <pic:blipFill>
+                          <a:blip r:embed="rId12"/>
+                          <a:srcRect/>
+                          <a:stretch>
+                            <a:fillRect/>
+                          </a:stretch>
+                        </pic:blipFill>
+                        <pic:spPr bwMode="auto">
+                          <a:xfrm>
+                            <a:off x="0" y="0"/>
+                            <a:ext cx="12700" cy="4826"/>
+                          </a:xfrm>
+                          <a:prstGeom prst="rect">
+                            <a:avLst/>
+                          </a:prstGeom>
+                          <a:noFill/>
+                        </pic:spPr>
+                      </pic:pic>
+                    </a:graphicData>
+                  </a:graphic>
+                </wp:inline>
+              </w:drawing>
+            </w:r>
+          </w:p>
+        </w:tc>
+        <w:tc>
+          <w:tcPr>
+            <w:tcBorders/>
+            <w:shd w:val="clear" w:color="auto" w:fill="FFFFFF"/>
+            <w:tcMar>
+              <w:top w:w="0" w:type="dxa"/>
+              <w:bottom w:w="0" w:type="dxa"/>
+              <w:left w:w="0" w:type="dxa"/>
+              <w:right w:w="0" w:type="dxa"/>
+            </w:tcMar>
+            <w:vAlign w:val="center"/>
+          </w:tcPr>
+          <w:p>
+            <w:pPr>
+              <w:jc w:val="right"/>
+              <w:spacing w:after="100" w:before="100" w:line="240"/>
+              <w:ind w:firstLine="0" w:left="100" w:right="100"/>
+            </w:pPr>
+            <w:r xmlns:w="http://schemas.openxmlformats.org/wordprocessingml/2006/main" xmlns:wp="http://schemas.openxmlformats.org/drawingml/2006/wordprocessingDrawing" xmlns:r="http://schemas.openxmlformats.org/officeDocument/2006/relationships" xmlns:w14="http://schemas.microsoft.com/office/word/2010/wordml">
               <w:rPr>
                 <w:rFonts w:ascii="Arial" w:hAnsi="Arial" w:eastAsia="Arial" w:cs="Arial"/>
                 <w:sz w:val="18"/>
@@ -1100,6 +1403,67 @@
               <w:ind w:firstLine="0" w:left="100" w:right="100"/>
             </w:pPr>
             <w:r xmlns:w="http://schemas.openxmlformats.org/wordprocessingml/2006/main" xmlns:wp="http://schemas.openxmlformats.org/drawingml/2006/wordprocessingDrawing" xmlns:r="http://schemas.openxmlformats.org/officeDocument/2006/relationships" xmlns:w14="http://schemas.microsoft.com/office/word/2010/wordml">
+              <w:rPr/>
+              <w:drawing>
+                <wp:inline distT="0" distB="0" distL="0" distR="0">
+                  <wp:extent cx="914400" cy="347472"/>
+                  <wp:docPr id="9" name=""/>
+                  <wp:cNvGraphicFramePr>
+                    <a:graphicFrameLocks xmlns:a="http://schemas.openxmlformats.org/drawingml/2006/main" noChangeAspect="1"/>
+                  </wp:cNvGraphicFramePr>
+                  <a:graphic xmlns:a="http://schemas.openxmlformats.org/drawingml/2006/main">
+                    <a:graphicData uri="http://schemas.openxmlformats.org/drawingml/2006/picture">
+                      <pic:pic xmlns:pic="http://schemas.openxmlformats.org/drawingml/2006/picture">
+                        <pic:nvPicPr>
+                          <pic:cNvPr id="10" name=""/>
+                          <pic:cNvPicPr>
+                            <a:picLocks noChangeAspect="1" noChangeArrowheads="1"/>
+                          </pic:cNvPicPr>
+                        </pic:nvPicPr>
+                        <pic:blipFill>
+                          <a:blip r:embed="rId13"/>
+                          <a:srcRect/>
+                          <a:stretch>
+                            <a:fillRect/>
+                          </a:stretch>
+                        </pic:blipFill>
+                        <pic:spPr bwMode="auto">
+                          <a:xfrm>
+                            <a:off x="0" y="0"/>
+                            <a:ext cx="12700" cy="4826"/>
+                          </a:xfrm>
+                          <a:prstGeom prst="rect">
+                            <a:avLst/>
+                          </a:prstGeom>
+                          <a:noFill/>
+                        </pic:spPr>
+                      </pic:pic>
+                    </a:graphicData>
+                  </a:graphic>
+                </wp:inline>
+              </w:drawing>
+            </w:r>
+          </w:p>
+        </w:tc>
+        <w:tc>
+          <w:tcPr>
+            <w:tcBorders/>
+            <w:shd w:val="clear" w:color="auto" w:fill="FFFFFF"/>
+            <w:tcMar>
+              <w:top w:w="0" w:type="dxa"/>
+              <w:bottom w:w="0" w:type="dxa"/>
+              <w:left w:w="0" w:type="dxa"/>
+              <w:right w:w="0" w:type="dxa"/>
+            </w:tcMar>
+            <w:vAlign w:val="center"/>
+          </w:tcPr>
+          <w:p>
+            <w:pPr>
+              <w:jc w:val="right"/>
+              <w:spacing w:after="100" w:before="100" w:line="240"/>
+              <w:ind w:firstLine="0" w:left="100" w:right="100"/>
+            </w:pPr>
+            <w:r xmlns:w="http://schemas.openxmlformats.org/wordprocessingml/2006/main" xmlns:wp="http://schemas.openxmlformats.org/drawingml/2006/wordprocessingDrawing" xmlns:r="http://schemas.openxmlformats.org/officeDocument/2006/relationships" xmlns:w14="http://schemas.microsoft.com/office/word/2010/wordml">
               <w:rPr>
                 <w:rFonts w:ascii="Arial" w:hAnsi="Arial" w:eastAsia="Arial" w:cs="Arial"/>
                 <w:sz w:val="18"/>
@@ -1251,6 +1615,67 @@
               <w:ind w:firstLine="0" w:left="100" w:right="100"/>
             </w:pPr>
             <w:r xmlns:w="http://schemas.openxmlformats.org/wordprocessingml/2006/main" xmlns:wp="http://schemas.openxmlformats.org/drawingml/2006/wordprocessingDrawing" xmlns:r="http://schemas.openxmlformats.org/officeDocument/2006/relationships" xmlns:w14="http://schemas.microsoft.com/office/word/2010/wordml">
+              <w:rPr/>
+              <w:drawing>
+                <wp:inline distT="0" distB="0" distL="0" distR="0">
+                  <wp:extent cx="914400" cy="347472"/>
+                  <wp:docPr id="11" name=""/>
+                  <wp:cNvGraphicFramePr>
+                    <a:graphicFrameLocks xmlns:a="http://schemas.openxmlformats.org/drawingml/2006/main" noChangeAspect="1"/>
+                  </wp:cNvGraphicFramePr>
+                  <a:graphic xmlns:a="http://schemas.openxmlformats.org/drawingml/2006/main">
+                    <a:graphicData uri="http://schemas.openxmlformats.org/drawingml/2006/picture">
+                      <pic:pic xmlns:pic="http://schemas.openxmlformats.org/drawingml/2006/picture">
+                        <pic:nvPicPr>
+                          <pic:cNvPr id="12" name=""/>
+                          <pic:cNvPicPr>
+                            <a:picLocks noChangeAspect="1" noChangeArrowheads="1"/>
+                          </pic:cNvPicPr>
+                        </pic:nvPicPr>
+                        <pic:blipFill>
+                          <a:blip r:embed="rId14"/>
+                          <a:srcRect/>
+                          <a:stretch>
+                            <a:fillRect/>
+                          </a:stretch>
+                        </pic:blipFill>
+                        <pic:spPr bwMode="auto">
+                          <a:xfrm>
+                            <a:off x="0" y="0"/>
+                            <a:ext cx="12700" cy="4826"/>
+                          </a:xfrm>
+                          <a:prstGeom prst="rect">
+                            <a:avLst/>
+                          </a:prstGeom>
+                          <a:noFill/>
+                        </pic:spPr>
+                      </pic:pic>
+                    </a:graphicData>
+                  </a:graphic>
+                </wp:inline>
+              </w:drawing>
+            </w:r>
+          </w:p>
+        </w:tc>
+        <w:tc>
+          <w:tcPr>
+            <w:tcBorders/>
+            <w:shd w:val="clear" w:color="auto" w:fill="FFFFFF"/>
+            <w:tcMar>
+              <w:top w:w="0" w:type="dxa"/>
+              <w:bottom w:w="0" w:type="dxa"/>
+              <w:left w:w="0" w:type="dxa"/>
+              <w:right w:w="0" w:type="dxa"/>
+            </w:tcMar>
+            <w:vAlign w:val="center"/>
+          </w:tcPr>
+          <w:p>
+            <w:pPr>
+              <w:jc w:val="right"/>
+              <w:spacing w:after="100" w:before="100" w:line="240"/>
+              <w:ind w:firstLine="0" w:left="100" w:right="100"/>
+            </w:pPr>
+            <w:r xmlns:w="http://schemas.openxmlformats.org/wordprocessingml/2006/main" xmlns:wp="http://schemas.openxmlformats.org/drawingml/2006/wordprocessingDrawing" xmlns:r="http://schemas.openxmlformats.org/officeDocument/2006/relationships" xmlns:w14="http://schemas.microsoft.com/office/word/2010/wordml">
               <w:rPr>
                 <w:rFonts w:ascii="Arial" w:hAnsi="Arial" w:eastAsia="Arial" w:cs="Arial"/>
                 <w:sz w:val="18"/>
@@ -1411,6 +1836,69 @@
               <w:ind w:firstLine="0" w:left="100" w:right="100"/>
             </w:pPr>
             <w:r xmlns:w="http://schemas.openxmlformats.org/wordprocessingml/2006/main" xmlns:wp="http://schemas.openxmlformats.org/drawingml/2006/wordprocessingDrawing" xmlns:r="http://schemas.openxmlformats.org/officeDocument/2006/relationships" xmlns:w14="http://schemas.microsoft.com/office/word/2010/wordml">
+              <w:rPr/>
+              <w:drawing>
+                <wp:inline distT="0" distB="0" distL="0" distR="0">
+                  <wp:extent cx="914400" cy="347472"/>
+                  <wp:docPr id="13" name=""/>
+                  <wp:cNvGraphicFramePr>
+                    <a:graphicFrameLocks xmlns:a="http://schemas.openxmlformats.org/drawingml/2006/main" noChangeAspect="1"/>
+                  </wp:cNvGraphicFramePr>
+                  <a:graphic xmlns:a="http://schemas.openxmlformats.org/drawingml/2006/main">
+                    <a:graphicData uri="http://schemas.openxmlformats.org/drawingml/2006/picture">
+                      <pic:pic xmlns:pic="http://schemas.openxmlformats.org/drawingml/2006/picture">
+                        <pic:nvPicPr>
+                          <pic:cNvPr id="14" name=""/>
+                          <pic:cNvPicPr>
+                            <a:picLocks noChangeAspect="1" noChangeArrowheads="1"/>
+                          </pic:cNvPicPr>
+                        </pic:nvPicPr>
+                        <pic:blipFill>
+                          <a:blip r:embed="rId15"/>
+                          <a:srcRect/>
+                          <a:stretch>
+                            <a:fillRect/>
+                          </a:stretch>
+                        </pic:blipFill>
+                        <pic:spPr bwMode="auto">
+                          <a:xfrm>
+                            <a:off x="0" y="0"/>
+                            <a:ext cx="12700" cy="4826"/>
+                          </a:xfrm>
+                          <a:prstGeom prst="rect">
+                            <a:avLst/>
+                          </a:prstGeom>
+                          <a:noFill/>
+                        </pic:spPr>
+                      </pic:pic>
+                    </a:graphicData>
+                  </a:graphic>
+                </wp:inline>
+              </w:drawing>
+            </w:r>
+          </w:p>
+        </w:tc>
+        <w:tc>
+          <w:tcPr>
+            <w:tcBorders>
+              <w:top w:val="single" w:sz="8" w:space="0" w:color="666666"/>
+            </w:tcBorders>
+            <w:shd w:val="clear" w:color="auto" w:fill="FFFFFF"/>
+            <w:tcMar>
+              <w:top w:w="0" w:type="dxa"/>
+              <w:bottom w:w="0" w:type="dxa"/>
+              <w:left w:w="0" w:type="dxa"/>
+              <w:right w:w="0" w:type="dxa"/>
+            </w:tcMar>
+            <w:vAlign w:val="center"/>
+          </w:tcPr>
+          <w:p>
+            <w:pPr>
+              <w:jc w:val="right"/>
+              <w:spacing w:after="100" w:before="100" w:line="240"/>
+              <w:ind w:firstLine="0" w:left="100" w:right="100"/>
+            </w:pPr>
+            <w:r xmlns:w="http://schemas.openxmlformats.org/wordprocessingml/2006/main" xmlns:wp="http://schemas.openxmlformats.org/drawingml/2006/wordprocessingDrawing" xmlns:r="http://schemas.openxmlformats.org/officeDocument/2006/relationships" xmlns:w14="http://schemas.microsoft.com/office/word/2010/wordml">
               <w:rPr>
                 <w:rFonts w:ascii="Arial" w:hAnsi="Arial" w:eastAsia="Arial" w:cs="Arial"/>
                 <w:sz w:val="18"/>
@@ -1572,6 +2060,67 @@
               <w:ind w:firstLine="0" w:left="100" w:right="100"/>
             </w:pPr>
             <w:r xmlns:w="http://schemas.openxmlformats.org/wordprocessingml/2006/main" xmlns:wp="http://schemas.openxmlformats.org/drawingml/2006/wordprocessingDrawing" xmlns:r="http://schemas.openxmlformats.org/officeDocument/2006/relationships" xmlns:w14="http://schemas.microsoft.com/office/word/2010/wordml">
+              <w:rPr/>
+              <w:drawing>
+                <wp:inline distT="0" distB="0" distL="0" distR="0">
+                  <wp:extent cx="914400" cy="347472"/>
+                  <wp:docPr id="15" name=""/>
+                  <wp:cNvGraphicFramePr>
+                    <a:graphicFrameLocks xmlns:a="http://schemas.openxmlformats.org/drawingml/2006/main" noChangeAspect="1"/>
+                  </wp:cNvGraphicFramePr>
+                  <a:graphic xmlns:a="http://schemas.openxmlformats.org/drawingml/2006/main">
+                    <a:graphicData uri="http://schemas.openxmlformats.org/drawingml/2006/picture">
+                      <pic:pic xmlns:pic="http://schemas.openxmlformats.org/drawingml/2006/picture">
+                        <pic:nvPicPr>
+                          <pic:cNvPr id="16" name=""/>
+                          <pic:cNvPicPr>
+                            <a:picLocks noChangeAspect="1" noChangeArrowheads="1"/>
+                          </pic:cNvPicPr>
+                        </pic:nvPicPr>
+                        <pic:blipFill>
+                          <a:blip r:embed="rId16"/>
+                          <a:srcRect/>
+                          <a:stretch>
+                            <a:fillRect/>
+                          </a:stretch>
+                        </pic:blipFill>
+                        <pic:spPr bwMode="auto">
+                          <a:xfrm>
+                            <a:off x="0" y="0"/>
+                            <a:ext cx="12700" cy="4826"/>
+                          </a:xfrm>
+                          <a:prstGeom prst="rect">
+                            <a:avLst/>
+                          </a:prstGeom>
+                          <a:noFill/>
+                        </pic:spPr>
+                      </pic:pic>
+                    </a:graphicData>
+                  </a:graphic>
+                </wp:inline>
+              </w:drawing>
+            </w:r>
+          </w:p>
+        </w:tc>
+        <w:tc>
+          <w:tcPr>
+            <w:tcBorders/>
+            <w:shd w:val="clear" w:color="auto" w:fill="FFFFFF"/>
+            <w:tcMar>
+              <w:top w:w="0" w:type="dxa"/>
+              <w:bottom w:w="0" w:type="dxa"/>
+              <w:left w:w="0" w:type="dxa"/>
+              <w:right w:w="0" w:type="dxa"/>
+            </w:tcMar>
+            <w:vAlign w:val="center"/>
+          </w:tcPr>
+          <w:p>
+            <w:pPr>
+              <w:jc w:val="right"/>
+              <w:spacing w:after="100" w:before="100" w:line="240"/>
+              <w:ind w:firstLine="0" w:left="100" w:right="100"/>
+            </w:pPr>
+            <w:r xmlns:w="http://schemas.openxmlformats.org/wordprocessingml/2006/main" xmlns:wp="http://schemas.openxmlformats.org/drawingml/2006/wordprocessingDrawing" xmlns:r="http://schemas.openxmlformats.org/officeDocument/2006/relationships" xmlns:w14="http://schemas.microsoft.com/office/word/2010/wordml">
               <w:rPr>
                 <w:rFonts w:ascii="Arial" w:hAnsi="Arial" w:eastAsia="Arial" w:cs="Arial"/>
                 <w:sz w:val="18"/>
@@ -1727,6 +2276,67 @@
               <w:ind w:firstLine="0" w:left="100" w:right="100"/>
             </w:pPr>
             <w:r xmlns:w="http://schemas.openxmlformats.org/wordprocessingml/2006/main" xmlns:wp="http://schemas.openxmlformats.org/drawingml/2006/wordprocessingDrawing" xmlns:r="http://schemas.openxmlformats.org/officeDocument/2006/relationships" xmlns:w14="http://schemas.microsoft.com/office/word/2010/wordml">
+              <w:rPr/>
+              <w:drawing>
+                <wp:inline distT="0" distB="0" distL="0" distR="0">
+                  <wp:extent cx="914400" cy="347472"/>
+                  <wp:docPr id="17" name=""/>
+                  <wp:cNvGraphicFramePr>
+                    <a:graphicFrameLocks xmlns:a="http://schemas.openxmlformats.org/drawingml/2006/main" noChangeAspect="1"/>
+                  </wp:cNvGraphicFramePr>
+                  <a:graphic xmlns:a="http://schemas.openxmlformats.org/drawingml/2006/main">
+                    <a:graphicData uri="http://schemas.openxmlformats.org/drawingml/2006/picture">
+                      <pic:pic xmlns:pic="http://schemas.openxmlformats.org/drawingml/2006/picture">
+                        <pic:nvPicPr>
+                          <pic:cNvPr id="18" name=""/>
+                          <pic:cNvPicPr>
+                            <a:picLocks noChangeAspect="1" noChangeArrowheads="1"/>
+                          </pic:cNvPicPr>
+                        </pic:nvPicPr>
+                        <pic:blipFill>
+                          <a:blip r:embed="rId17"/>
+                          <a:srcRect/>
+                          <a:stretch>
+                            <a:fillRect/>
+                          </a:stretch>
+                        </pic:blipFill>
+                        <pic:spPr bwMode="auto">
+                          <a:xfrm>
+                            <a:off x="0" y="0"/>
+                            <a:ext cx="12700" cy="4826"/>
+                          </a:xfrm>
+                          <a:prstGeom prst="rect">
+                            <a:avLst/>
+                          </a:prstGeom>
+                          <a:noFill/>
+                        </pic:spPr>
+                      </pic:pic>
+                    </a:graphicData>
+                  </a:graphic>
+                </wp:inline>
+              </w:drawing>
+            </w:r>
+          </w:p>
+        </w:tc>
+        <w:tc>
+          <w:tcPr>
+            <w:tcBorders/>
+            <w:shd w:val="clear" w:color="auto" w:fill="FFFFFF"/>
+            <w:tcMar>
+              <w:top w:w="0" w:type="dxa"/>
+              <w:bottom w:w="0" w:type="dxa"/>
+              <w:left w:w="0" w:type="dxa"/>
+              <w:right w:w="0" w:type="dxa"/>
+            </w:tcMar>
+            <w:vAlign w:val="center"/>
+          </w:tcPr>
+          <w:p>
+            <w:pPr>
+              <w:jc w:val="right"/>
+              <w:spacing w:after="100" w:before="100" w:line="240"/>
+              <w:ind w:firstLine="0" w:left="100" w:right="100"/>
+            </w:pPr>
+            <w:r xmlns:w="http://schemas.openxmlformats.org/wordprocessingml/2006/main" xmlns:wp="http://schemas.openxmlformats.org/drawingml/2006/wordprocessingDrawing" xmlns:r="http://schemas.openxmlformats.org/officeDocument/2006/relationships" xmlns:w14="http://schemas.microsoft.com/office/word/2010/wordml">
               <w:rPr>
                 <w:rFonts w:ascii="Arial" w:hAnsi="Arial" w:eastAsia="Arial" w:cs="Arial"/>
                 <w:sz w:val="18"/>
@@ -1882,6 +2492,67 @@
               <w:ind w:firstLine="0" w:left="100" w:right="100"/>
             </w:pPr>
             <w:r xmlns:w="http://schemas.openxmlformats.org/wordprocessingml/2006/main" xmlns:wp="http://schemas.openxmlformats.org/drawingml/2006/wordprocessingDrawing" xmlns:r="http://schemas.openxmlformats.org/officeDocument/2006/relationships" xmlns:w14="http://schemas.microsoft.com/office/word/2010/wordml">
+              <w:rPr/>
+              <w:drawing>
+                <wp:inline distT="0" distB="0" distL="0" distR="0">
+                  <wp:extent cx="914400" cy="347472"/>
+                  <wp:docPr id="19" name=""/>
+                  <wp:cNvGraphicFramePr>
+                    <a:graphicFrameLocks xmlns:a="http://schemas.openxmlformats.org/drawingml/2006/main" noChangeAspect="1"/>
+                  </wp:cNvGraphicFramePr>
+                  <a:graphic xmlns:a="http://schemas.openxmlformats.org/drawingml/2006/main">
+                    <a:graphicData uri="http://schemas.openxmlformats.org/drawingml/2006/picture">
+                      <pic:pic xmlns:pic="http://schemas.openxmlformats.org/drawingml/2006/picture">
+                        <pic:nvPicPr>
+                          <pic:cNvPr id="20" name=""/>
+                          <pic:cNvPicPr>
+                            <a:picLocks noChangeAspect="1" noChangeArrowheads="1"/>
+                          </pic:cNvPicPr>
+                        </pic:nvPicPr>
+                        <pic:blipFill>
+                          <a:blip r:embed="rId18"/>
+                          <a:srcRect/>
+                          <a:stretch>
+                            <a:fillRect/>
+                          </a:stretch>
+                        </pic:blipFill>
+                        <pic:spPr bwMode="auto">
+                          <a:xfrm>
+                            <a:off x="0" y="0"/>
+                            <a:ext cx="12700" cy="4826"/>
+                          </a:xfrm>
+                          <a:prstGeom prst="rect">
+                            <a:avLst/>
+                          </a:prstGeom>
+                          <a:noFill/>
+                        </pic:spPr>
+                      </pic:pic>
+                    </a:graphicData>
+                  </a:graphic>
+                </wp:inline>
+              </w:drawing>
+            </w:r>
+          </w:p>
+        </w:tc>
+        <w:tc>
+          <w:tcPr>
+            <w:tcBorders/>
+            <w:shd w:val="clear" w:color="auto" w:fill="FFFFFF"/>
+            <w:tcMar>
+              <w:top w:w="0" w:type="dxa"/>
+              <w:bottom w:w="0" w:type="dxa"/>
+              <w:left w:w="0" w:type="dxa"/>
+              <w:right w:w="0" w:type="dxa"/>
+            </w:tcMar>
+            <w:vAlign w:val="center"/>
+          </w:tcPr>
+          <w:p>
+            <w:pPr>
+              <w:jc w:val="right"/>
+              <w:spacing w:after="100" w:before="100" w:line="240"/>
+              <w:ind w:firstLine="0" w:left="100" w:right="100"/>
+            </w:pPr>
+            <w:r xmlns:w="http://schemas.openxmlformats.org/wordprocessingml/2006/main" xmlns:wp="http://schemas.openxmlformats.org/drawingml/2006/wordprocessingDrawing" xmlns:r="http://schemas.openxmlformats.org/officeDocument/2006/relationships" xmlns:w14="http://schemas.microsoft.com/office/word/2010/wordml">
               <w:rPr>
                 <w:rFonts w:ascii="Arial" w:hAnsi="Arial" w:eastAsia="Arial" w:cs="Arial"/>
                 <w:sz w:val="18"/>
@@ -2037,6 +2708,67 @@
               <w:ind w:firstLine="0" w:left="100" w:right="100"/>
             </w:pPr>
             <w:r xmlns:w="http://schemas.openxmlformats.org/wordprocessingml/2006/main" xmlns:wp="http://schemas.openxmlformats.org/drawingml/2006/wordprocessingDrawing" xmlns:r="http://schemas.openxmlformats.org/officeDocument/2006/relationships" xmlns:w14="http://schemas.microsoft.com/office/word/2010/wordml">
+              <w:rPr/>
+              <w:drawing>
+                <wp:inline distT="0" distB="0" distL="0" distR="0">
+                  <wp:extent cx="914400" cy="347472"/>
+                  <wp:docPr id="21" name=""/>
+                  <wp:cNvGraphicFramePr>
+                    <a:graphicFrameLocks xmlns:a="http://schemas.openxmlformats.org/drawingml/2006/main" noChangeAspect="1"/>
+                  </wp:cNvGraphicFramePr>
+                  <a:graphic xmlns:a="http://schemas.openxmlformats.org/drawingml/2006/main">
+                    <a:graphicData uri="http://schemas.openxmlformats.org/drawingml/2006/picture">
+                      <pic:pic xmlns:pic="http://schemas.openxmlformats.org/drawingml/2006/picture">
+                        <pic:nvPicPr>
+                          <pic:cNvPr id="22" name=""/>
+                          <pic:cNvPicPr>
+                            <a:picLocks noChangeAspect="1" noChangeArrowheads="1"/>
+                          </pic:cNvPicPr>
+                        </pic:nvPicPr>
+                        <pic:blipFill>
+                          <a:blip r:embed="rId19"/>
+                          <a:srcRect/>
+                          <a:stretch>
+                            <a:fillRect/>
+                          </a:stretch>
+                        </pic:blipFill>
+                        <pic:spPr bwMode="auto">
+                          <a:xfrm>
+                            <a:off x="0" y="0"/>
+                            <a:ext cx="12700" cy="4826"/>
+                          </a:xfrm>
+                          <a:prstGeom prst="rect">
+                            <a:avLst/>
+                          </a:prstGeom>
+                          <a:noFill/>
+                        </pic:spPr>
+                      </pic:pic>
+                    </a:graphicData>
+                  </a:graphic>
+                </wp:inline>
+              </w:drawing>
+            </w:r>
+          </w:p>
+        </w:tc>
+        <w:tc>
+          <w:tcPr>
+            <w:tcBorders/>
+            <w:shd w:val="clear" w:color="auto" w:fill="FFFFFF"/>
+            <w:tcMar>
+              <w:top w:w="0" w:type="dxa"/>
+              <w:bottom w:w="0" w:type="dxa"/>
+              <w:left w:w="0" w:type="dxa"/>
+              <w:right w:w="0" w:type="dxa"/>
+            </w:tcMar>
+            <w:vAlign w:val="center"/>
+          </w:tcPr>
+          <w:p>
+            <w:pPr>
+              <w:jc w:val="right"/>
+              <w:spacing w:after="100" w:before="100" w:line="240"/>
+              <w:ind w:firstLine="0" w:left="100" w:right="100"/>
+            </w:pPr>
+            <w:r xmlns:w="http://schemas.openxmlformats.org/wordprocessingml/2006/main" xmlns:wp="http://schemas.openxmlformats.org/drawingml/2006/wordprocessingDrawing" xmlns:r="http://schemas.openxmlformats.org/officeDocument/2006/relationships" xmlns:w14="http://schemas.microsoft.com/office/word/2010/wordml">
               <w:rPr>
                 <w:rFonts w:ascii="Arial" w:hAnsi="Arial" w:eastAsia="Arial" w:cs="Arial"/>
                 <w:sz w:val="18"/>
@@ -2192,6 +2924,67 @@
               <w:ind w:firstLine="0" w:left="100" w:right="100"/>
             </w:pPr>
             <w:r xmlns:w="http://schemas.openxmlformats.org/wordprocessingml/2006/main" xmlns:wp="http://schemas.openxmlformats.org/drawingml/2006/wordprocessingDrawing" xmlns:r="http://schemas.openxmlformats.org/officeDocument/2006/relationships" xmlns:w14="http://schemas.microsoft.com/office/word/2010/wordml">
+              <w:rPr/>
+              <w:drawing>
+                <wp:inline distT="0" distB="0" distL="0" distR="0">
+                  <wp:extent cx="914400" cy="347472"/>
+                  <wp:docPr id="23" name=""/>
+                  <wp:cNvGraphicFramePr>
+                    <a:graphicFrameLocks xmlns:a="http://schemas.openxmlformats.org/drawingml/2006/main" noChangeAspect="1"/>
+                  </wp:cNvGraphicFramePr>
+                  <a:graphic xmlns:a="http://schemas.openxmlformats.org/drawingml/2006/main">
+                    <a:graphicData uri="http://schemas.openxmlformats.org/drawingml/2006/picture">
+                      <pic:pic xmlns:pic="http://schemas.openxmlformats.org/drawingml/2006/picture">
+                        <pic:nvPicPr>
+                          <pic:cNvPr id="24" name=""/>
+                          <pic:cNvPicPr>
+                            <a:picLocks noChangeAspect="1" noChangeArrowheads="1"/>
+                          </pic:cNvPicPr>
+                        </pic:nvPicPr>
+                        <pic:blipFill>
+                          <a:blip r:embed="rId20"/>
+                          <a:srcRect/>
+                          <a:stretch>
+                            <a:fillRect/>
+                          </a:stretch>
+                        </pic:blipFill>
+                        <pic:spPr bwMode="auto">
+                          <a:xfrm>
+                            <a:off x="0" y="0"/>
+                            <a:ext cx="12700" cy="4826"/>
+                          </a:xfrm>
+                          <a:prstGeom prst="rect">
+                            <a:avLst/>
+                          </a:prstGeom>
+                          <a:noFill/>
+                        </pic:spPr>
+                      </pic:pic>
+                    </a:graphicData>
+                  </a:graphic>
+                </wp:inline>
+              </w:drawing>
+            </w:r>
+          </w:p>
+        </w:tc>
+        <w:tc>
+          <w:tcPr>
+            <w:tcBorders/>
+            <w:shd w:val="clear" w:color="auto" w:fill="FFFFFF"/>
+            <w:tcMar>
+              <w:top w:w="0" w:type="dxa"/>
+              <w:bottom w:w="0" w:type="dxa"/>
+              <w:left w:w="0" w:type="dxa"/>
+              <w:right w:w="0" w:type="dxa"/>
+            </w:tcMar>
+            <w:vAlign w:val="center"/>
+          </w:tcPr>
+          <w:p>
+            <w:pPr>
+              <w:jc w:val="right"/>
+              <w:spacing w:after="100" w:before="100" w:line="240"/>
+              <w:ind w:firstLine="0" w:left="100" w:right="100"/>
+            </w:pPr>
+            <w:r xmlns:w="http://schemas.openxmlformats.org/wordprocessingml/2006/main" xmlns:wp="http://schemas.openxmlformats.org/drawingml/2006/wordprocessingDrawing" xmlns:r="http://schemas.openxmlformats.org/officeDocument/2006/relationships" xmlns:w14="http://schemas.microsoft.com/office/word/2010/wordml">
               <w:rPr>
                 <w:rFonts w:ascii="Arial" w:hAnsi="Arial" w:eastAsia="Arial" w:cs="Arial"/>
                 <w:sz w:val="18"/>
@@ -2352,6 +3145,69 @@
               <w:ind w:firstLine="0" w:left="100" w:right="100"/>
             </w:pPr>
             <w:r xmlns:w="http://schemas.openxmlformats.org/wordprocessingml/2006/main" xmlns:wp="http://schemas.openxmlformats.org/drawingml/2006/wordprocessingDrawing" xmlns:r="http://schemas.openxmlformats.org/officeDocument/2006/relationships" xmlns:w14="http://schemas.microsoft.com/office/word/2010/wordml">
+              <w:rPr/>
+              <w:drawing>
+                <wp:inline distT="0" distB="0" distL="0" distR="0">
+                  <wp:extent cx="914400" cy="347472"/>
+                  <wp:docPr id="25" name=""/>
+                  <wp:cNvGraphicFramePr>
+                    <a:graphicFrameLocks xmlns:a="http://schemas.openxmlformats.org/drawingml/2006/main" noChangeAspect="1"/>
+                  </wp:cNvGraphicFramePr>
+                  <a:graphic xmlns:a="http://schemas.openxmlformats.org/drawingml/2006/main">
+                    <a:graphicData uri="http://schemas.openxmlformats.org/drawingml/2006/picture">
+                      <pic:pic xmlns:pic="http://schemas.openxmlformats.org/drawingml/2006/picture">
+                        <pic:nvPicPr>
+                          <pic:cNvPr id="26" name=""/>
+                          <pic:cNvPicPr>
+                            <a:picLocks noChangeAspect="1" noChangeArrowheads="1"/>
+                          </pic:cNvPicPr>
+                        </pic:nvPicPr>
+                        <pic:blipFill>
+                          <a:blip r:embed="rId21"/>
+                          <a:srcRect/>
+                          <a:stretch>
+                            <a:fillRect/>
+                          </a:stretch>
+                        </pic:blipFill>
+                        <pic:spPr bwMode="auto">
+                          <a:xfrm>
+                            <a:off x="0" y="0"/>
+                            <a:ext cx="12700" cy="4826"/>
+                          </a:xfrm>
+                          <a:prstGeom prst="rect">
+                            <a:avLst/>
+                          </a:prstGeom>
+                          <a:noFill/>
+                        </pic:spPr>
+                      </pic:pic>
+                    </a:graphicData>
+                  </a:graphic>
+                </wp:inline>
+              </w:drawing>
+            </w:r>
+          </w:p>
+        </w:tc>
+        <w:tc>
+          <w:tcPr>
+            <w:tcBorders>
+              <w:top w:val="single" w:sz="8" w:space="0" w:color="666666"/>
+            </w:tcBorders>
+            <w:shd w:val="clear" w:color="auto" w:fill="FFFFFF"/>
+            <w:tcMar>
+              <w:top w:w="0" w:type="dxa"/>
+              <w:bottom w:w="0" w:type="dxa"/>
+              <w:left w:w="0" w:type="dxa"/>
+              <w:right w:w="0" w:type="dxa"/>
+            </w:tcMar>
+            <w:vAlign w:val="center"/>
+          </w:tcPr>
+          <w:p>
+            <w:pPr>
+              <w:jc w:val="right"/>
+              <w:spacing w:after="100" w:before="100" w:line="240"/>
+              <w:ind w:firstLine="0" w:left="100" w:right="100"/>
+            </w:pPr>
+            <w:r xmlns:w="http://schemas.openxmlformats.org/wordprocessingml/2006/main" xmlns:wp="http://schemas.openxmlformats.org/drawingml/2006/wordprocessingDrawing" xmlns:r="http://schemas.openxmlformats.org/officeDocument/2006/relationships" xmlns:w14="http://schemas.microsoft.com/office/word/2010/wordml">
               <w:rPr>
                 <w:rFonts w:ascii="Arial" w:hAnsi="Arial" w:eastAsia="Arial" w:cs="Arial"/>
                 <w:sz w:val="18"/>
@@ -2509,6 +3365,67 @@
               <w:ind w:firstLine="0" w:left="100" w:right="100"/>
             </w:pPr>
             <w:r xmlns:w="http://schemas.openxmlformats.org/wordprocessingml/2006/main" xmlns:wp="http://schemas.openxmlformats.org/drawingml/2006/wordprocessingDrawing" xmlns:r="http://schemas.openxmlformats.org/officeDocument/2006/relationships" xmlns:w14="http://schemas.microsoft.com/office/word/2010/wordml">
+              <w:rPr/>
+              <w:drawing>
+                <wp:inline distT="0" distB="0" distL="0" distR="0">
+                  <wp:extent cx="914400" cy="347472"/>
+                  <wp:docPr id="27" name=""/>
+                  <wp:cNvGraphicFramePr>
+                    <a:graphicFrameLocks xmlns:a="http://schemas.openxmlformats.org/drawingml/2006/main" noChangeAspect="1"/>
+                  </wp:cNvGraphicFramePr>
+                  <a:graphic xmlns:a="http://schemas.openxmlformats.org/drawingml/2006/main">
+                    <a:graphicData uri="http://schemas.openxmlformats.org/drawingml/2006/picture">
+                      <pic:pic xmlns:pic="http://schemas.openxmlformats.org/drawingml/2006/picture">
+                        <pic:nvPicPr>
+                          <pic:cNvPr id="28" name=""/>
+                          <pic:cNvPicPr>
+                            <a:picLocks noChangeAspect="1" noChangeArrowheads="1"/>
+                          </pic:cNvPicPr>
+                        </pic:nvPicPr>
+                        <pic:blipFill>
+                          <a:blip r:embed="rId22"/>
+                          <a:srcRect/>
+                          <a:stretch>
+                            <a:fillRect/>
+                          </a:stretch>
+                        </pic:blipFill>
+                        <pic:spPr bwMode="auto">
+                          <a:xfrm>
+                            <a:off x="0" y="0"/>
+                            <a:ext cx="12700" cy="4826"/>
+                          </a:xfrm>
+                          <a:prstGeom prst="rect">
+                            <a:avLst/>
+                          </a:prstGeom>
+                          <a:noFill/>
+                        </pic:spPr>
+                      </pic:pic>
+                    </a:graphicData>
+                  </a:graphic>
+                </wp:inline>
+              </w:drawing>
+            </w:r>
+          </w:p>
+        </w:tc>
+        <w:tc>
+          <w:tcPr>
+            <w:tcBorders/>
+            <w:shd w:val="clear" w:color="auto" w:fill="FFFFFF"/>
+            <w:tcMar>
+              <w:top w:w="0" w:type="dxa"/>
+              <w:bottom w:w="0" w:type="dxa"/>
+              <w:left w:w="0" w:type="dxa"/>
+              <w:right w:w="0" w:type="dxa"/>
+            </w:tcMar>
+            <w:vAlign w:val="center"/>
+          </w:tcPr>
+          <w:p>
+            <w:pPr>
+              <w:jc w:val="right"/>
+              <w:spacing w:after="100" w:before="100" w:line="240"/>
+              <w:ind w:firstLine="0" w:left="100" w:right="100"/>
+            </w:pPr>
+            <w:r xmlns:w="http://schemas.openxmlformats.org/wordprocessingml/2006/main" xmlns:wp="http://schemas.openxmlformats.org/drawingml/2006/wordprocessingDrawing" xmlns:r="http://schemas.openxmlformats.org/officeDocument/2006/relationships" xmlns:w14="http://schemas.microsoft.com/office/word/2010/wordml">
               <w:rPr>
                 <w:rFonts w:ascii="Arial" w:hAnsi="Arial" w:eastAsia="Arial" w:cs="Arial"/>
                 <w:sz w:val="18"/>
@@ -2660,6 +3577,67 @@
               <w:ind w:firstLine="0" w:left="100" w:right="100"/>
             </w:pPr>
             <w:r xmlns:w="http://schemas.openxmlformats.org/wordprocessingml/2006/main" xmlns:wp="http://schemas.openxmlformats.org/drawingml/2006/wordprocessingDrawing" xmlns:r="http://schemas.openxmlformats.org/officeDocument/2006/relationships" xmlns:w14="http://schemas.microsoft.com/office/word/2010/wordml">
+              <w:rPr/>
+              <w:drawing>
+                <wp:inline distT="0" distB="0" distL="0" distR="0">
+                  <wp:extent cx="914400" cy="347472"/>
+                  <wp:docPr id="29" name=""/>
+                  <wp:cNvGraphicFramePr>
+                    <a:graphicFrameLocks xmlns:a="http://schemas.openxmlformats.org/drawingml/2006/main" noChangeAspect="1"/>
+                  </wp:cNvGraphicFramePr>
+                  <a:graphic xmlns:a="http://schemas.openxmlformats.org/drawingml/2006/main">
+                    <a:graphicData uri="http://schemas.openxmlformats.org/drawingml/2006/picture">
+                      <pic:pic xmlns:pic="http://schemas.openxmlformats.org/drawingml/2006/picture">
+                        <pic:nvPicPr>
+                          <pic:cNvPr id="30" name=""/>
+                          <pic:cNvPicPr>
+                            <a:picLocks noChangeAspect="1" noChangeArrowheads="1"/>
+                          </pic:cNvPicPr>
+                        </pic:nvPicPr>
+                        <pic:blipFill>
+                          <a:blip r:embed="rId23"/>
+                          <a:srcRect/>
+                          <a:stretch>
+                            <a:fillRect/>
+                          </a:stretch>
+                        </pic:blipFill>
+                        <pic:spPr bwMode="auto">
+                          <a:xfrm>
+                            <a:off x="0" y="0"/>
+                            <a:ext cx="12700" cy="4826"/>
+                          </a:xfrm>
+                          <a:prstGeom prst="rect">
+                            <a:avLst/>
+                          </a:prstGeom>
+                          <a:noFill/>
+                        </pic:spPr>
+                      </pic:pic>
+                    </a:graphicData>
+                  </a:graphic>
+                </wp:inline>
+              </w:drawing>
+            </w:r>
+          </w:p>
+        </w:tc>
+        <w:tc>
+          <w:tcPr>
+            <w:tcBorders/>
+            <w:shd w:val="clear" w:color="auto" w:fill="FFFFFF"/>
+            <w:tcMar>
+              <w:top w:w="0" w:type="dxa"/>
+              <w:bottom w:w="0" w:type="dxa"/>
+              <w:left w:w="0" w:type="dxa"/>
+              <w:right w:w="0" w:type="dxa"/>
+            </w:tcMar>
+            <w:vAlign w:val="center"/>
+          </w:tcPr>
+          <w:p>
+            <w:pPr>
+              <w:jc w:val="right"/>
+              <w:spacing w:after="100" w:before="100" w:line="240"/>
+              <w:ind w:firstLine="0" w:left="100" w:right="100"/>
+            </w:pPr>
+            <w:r xmlns:w="http://schemas.openxmlformats.org/wordprocessingml/2006/main" xmlns:wp="http://schemas.openxmlformats.org/drawingml/2006/wordprocessingDrawing" xmlns:r="http://schemas.openxmlformats.org/officeDocument/2006/relationships" xmlns:w14="http://schemas.microsoft.com/office/word/2010/wordml">
               <w:rPr>
                 <w:rFonts w:ascii="Arial" w:hAnsi="Arial" w:eastAsia="Arial" w:cs="Arial"/>
                 <w:sz w:val="18"/>
@@ -2811,6 +3789,67 @@
               <w:ind w:firstLine="0" w:left="100" w:right="100"/>
             </w:pPr>
             <w:r xmlns:w="http://schemas.openxmlformats.org/wordprocessingml/2006/main" xmlns:wp="http://schemas.openxmlformats.org/drawingml/2006/wordprocessingDrawing" xmlns:r="http://schemas.openxmlformats.org/officeDocument/2006/relationships" xmlns:w14="http://schemas.microsoft.com/office/word/2010/wordml">
+              <w:rPr/>
+              <w:drawing>
+                <wp:inline distT="0" distB="0" distL="0" distR="0">
+                  <wp:extent cx="914400" cy="347472"/>
+                  <wp:docPr id="31" name=""/>
+                  <wp:cNvGraphicFramePr>
+                    <a:graphicFrameLocks xmlns:a="http://schemas.openxmlformats.org/drawingml/2006/main" noChangeAspect="1"/>
+                  </wp:cNvGraphicFramePr>
+                  <a:graphic xmlns:a="http://schemas.openxmlformats.org/drawingml/2006/main">
+                    <a:graphicData uri="http://schemas.openxmlformats.org/drawingml/2006/picture">
+                      <pic:pic xmlns:pic="http://schemas.openxmlformats.org/drawingml/2006/picture">
+                        <pic:nvPicPr>
+                          <pic:cNvPr id="32" name=""/>
+                          <pic:cNvPicPr>
+                            <a:picLocks noChangeAspect="1" noChangeArrowheads="1"/>
+                          </pic:cNvPicPr>
+                        </pic:nvPicPr>
+                        <pic:blipFill>
+                          <a:blip r:embed="rId24"/>
+                          <a:srcRect/>
+                          <a:stretch>
+                            <a:fillRect/>
+                          </a:stretch>
+                        </pic:blipFill>
+                        <pic:spPr bwMode="auto">
+                          <a:xfrm>
+                            <a:off x="0" y="0"/>
+                            <a:ext cx="12700" cy="4826"/>
+                          </a:xfrm>
+                          <a:prstGeom prst="rect">
+                            <a:avLst/>
+                          </a:prstGeom>
+                          <a:noFill/>
+                        </pic:spPr>
+                      </pic:pic>
+                    </a:graphicData>
+                  </a:graphic>
+                </wp:inline>
+              </w:drawing>
+            </w:r>
+          </w:p>
+        </w:tc>
+        <w:tc>
+          <w:tcPr>
+            <w:tcBorders/>
+            <w:shd w:val="clear" w:color="auto" w:fill="FFFFFF"/>
+            <w:tcMar>
+              <w:top w:w="0" w:type="dxa"/>
+              <w:bottom w:w="0" w:type="dxa"/>
+              <w:left w:w="0" w:type="dxa"/>
+              <w:right w:w="0" w:type="dxa"/>
+            </w:tcMar>
+            <w:vAlign w:val="center"/>
+          </w:tcPr>
+          <w:p>
+            <w:pPr>
+              <w:jc w:val="right"/>
+              <w:spacing w:after="100" w:before="100" w:line="240"/>
+              <w:ind w:firstLine="0" w:left="100" w:right="100"/>
+            </w:pPr>
+            <w:r xmlns:w="http://schemas.openxmlformats.org/wordprocessingml/2006/main" xmlns:wp="http://schemas.openxmlformats.org/drawingml/2006/wordprocessingDrawing" xmlns:r="http://schemas.openxmlformats.org/officeDocument/2006/relationships" xmlns:w14="http://schemas.microsoft.com/office/word/2010/wordml">
               <w:rPr>
                 <w:rFonts w:ascii="Arial" w:hAnsi="Arial" w:eastAsia="Arial" w:cs="Arial"/>
                 <w:sz w:val="18"/>
@@ -2967,6 +4006,69 @@
               <w:ind w:firstLine="0" w:left="100" w:right="100"/>
             </w:pPr>
             <w:r xmlns:w="http://schemas.openxmlformats.org/wordprocessingml/2006/main" xmlns:wp="http://schemas.openxmlformats.org/drawingml/2006/wordprocessingDrawing" xmlns:r="http://schemas.openxmlformats.org/officeDocument/2006/relationships" xmlns:w14="http://schemas.microsoft.com/office/word/2010/wordml">
+              <w:rPr/>
+              <w:drawing>
+                <wp:inline distT="0" distB="0" distL="0" distR="0">
+                  <wp:extent cx="914400" cy="347472"/>
+                  <wp:docPr id="33" name=""/>
+                  <wp:cNvGraphicFramePr>
+                    <a:graphicFrameLocks xmlns:a="http://schemas.openxmlformats.org/drawingml/2006/main" noChangeAspect="1"/>
+                  </wp:cNvGraphicFramePr>
+                  <a:graphic xmlns:a="http://schemas.openxmlformats.org/drawingml/2006/main">
+                    <a:graphicData uri="http://schemas.openxmlformats.org/drawingml/2006/picture">
+                      <pic:pic xmlns:pic="http://schemas.openxmlformats.org/drawingml/2006/picture">
+                        <pic:nvPicPr>
+                          <pic:cNvPr id="34" name=""/>
+                          <pic:cNvPicPr>
+                            <a:picLocks noChangeAspect="1" noChangeArrowheads="1"/>
+                          </pic:cNvPicPr>
+                        </pic:nvPicPr>
+                        <pic:blipFill>
+                          <a:blip r:embed="rId25"/>
+                          <a:srcRect/>
+                          <a:stretch>
+                            <a:fillRect/>
+                          </a:stretch>
+                        </pic:blipFill>
+                        <pic:spPr bwMode="auto">
+                          <a:xfrm>
+                            <a:off x="0" y="0"/>
+                            <a:ext cx="12700" cy="4826"/>
+                          </a:xfrm>
+                          <a:prstGeom prst="rect">
+                            <a:avLst/>
+                          </a:prstGeom>
+                          <a:noFill/>
+                        </pic:spPr>
+                      </pic:pic>
+                    </a:graphicData>
+                  </a:graphic>
+                </wp:inline>
+              </w:drawing>
+            </w:r>
+          </w:p>
+        </w:tc>
+        <w:tc>
+          <w:tcPr>
+            <w:tcBorders>
+              <w:top w:val="single" w:sz="8" w:space="0" w:color="666666"/>
+            </w:tcBorders>
+            <w:shd w:val="clear" w:color="auto" w:fill="FFFFFF"/>
+            <w:tcMar>
+              <w:top w:w="0" w:type="dxa"/>
+              <w:bottom w:w="0" w:type="dxa"/>
+              <w:left w:w="0" w:type="dxa"/>
+              <w:right w:w="0" w:type="dxa"/>
+            </w:tcMar>
+            <w:vAlign w:val="center"/>
+          </w:tcPr>
+          <w:p>
+            <w:pPr>
+              <w:jc w:val="right"/>
+              <w:spacing w:after="100" w:before="100" w:line="240"/>
+              <w:ind w:firstLine="0" w:left="100" w:right="100"/>
+            </w:pPr>
+            <w:r xmlns:w="http://schemas.openxmlformats.org/wordprocessingml/2006/main" xmlns:wp="http://schemas.openxmlformats.org/drawingml/2006/wordprocessingDrawing" xmlns:r="http://schemas.openxmlformats.org/officeDocument/2006/relationships" xmlns:w14="http://schemas.microsoft.com/office/word/2010/wordml">
               <w:rPr>
                 <w:rFonts w:ascii="Arial" w:hAnsi="Arial" w:eastAsia="Arial" w:cs="Arial"/>
                 <w:sz w:val="18"/>
@@ -3133,6 +4235,69 @@
               <w:ind w:firstLine="0" w:left="100" w:right="100"/>
             </w:pPr>
             <w:r xmlns:w="http://schemas.openxmlformats.org/wordprocessingml/2006/main" xmlns:wp="http://schemas.openxmlformats.org/drawingml/2006/wordprocessingDrawing" xmlns:r="http://schemas.openxmlformats.org/officeDocument/2006/relationships" xmlns:w14="http://schemas.microsoft.com/office/word/2010/wordml">
+              <w:rPr/>
+              <w:drawing>
+                <wp:inline distT="0" distB="0" distL="0" distR="0">
+                  <wp:extent cx="914400" cy="347472"/>
+                  <wp:docPr id="35" name=""/>
+                  <wp:cNvGraphicFramePr>
+                    <a:graphicFrameLocks xmlns:a="http://schemas.openxmlformats.org/drawingml/2006/main" noChangeAspect="1"/>
+                  </wp:cNvGraphicFramePr>
+                  <a:graphic xmlns:a="http://schemas.openxmlformats.org/drawingml/2006/main">
+                    <a:graphicData uri="http://schemas.openxmlformats.org/drawingml/2006/picture">
+                      <pic:pic xmlns:pic="http://schemas.openxmlformats.org/drawingml/2006/picture">
+                        <pic:nvPicPr>
+                          <pic:cNvPr id="36" name=""/>
+                          <pic:cNvPicPr>
+                            <a:picLocks noChangeAspect="1" noChangeArrowheads="1"/>
+                          </pic:cNvPicPr>
+                        </pic:nvPicPr>
+                        <pic:blipFill>
+                          <a:blip r:embed="rId26"/>
+                          <a:srcRect/>
+                          <a:stretch>
+                            <a:fillRect/>
+                          </a:stretch>
+                        </pic:blipFill>
+                        <pic:spPr bwMode="auto">
+                          <a:xfrm>
+                            <a:off x="0" y="0"/>
+                            <a:ext cx="12700" cy="4826"/>
+                          </a:xfrm>
+                          <a:prstGeom prst="rect">
+                            <a:avLst/>
+                          </a:prstGeom>
+                          <a:noFill/>
+                        </pic:spPr>
+                      </pic:pic>
+                    </a:graphicData>
+                  </a:graphic>
+                </wp:inline>
+              </w:drawing>
+            </w:r>
+          </w:p>
+        </w:tc>
+        <w:tc>
+          <w:tcPr>
+            <w:tcBorders>
+              <w:top w:val="single" w:sz="8" w:space="0" w:color="666666"/>
+            </w:tcBorders>
+            <w:shd w:val="clear" w:color="auto" w:fill="FFFFFF"/>
+            <w:tcMar>
+              <w:top w:w="0" w:type="dxa"/>
+              <w:bottom w:w="0" w:type="dxa"/>
+              <w:left w:w="0" w:type="dxa"/>
+              <w:right w:w="0" w:type="dxa"/>
+            </w:tcMar>
+            <w:vAlign w:val="center"/>
+          </w:tcPr>
+          <w:p>
+            <w:pPr>
+              <w:jc w:val="right"/>
+              <w:spacing w:after="100" w:before="100" w:line="240"/>
+              <w:ind w:firstLine="0" w:left="100" w:right="100"/>
+            </w:pPr>
+            <w:r xmlns:w="http://schemas.openxmlformats.org/wordprocessingml/2006/main" xmlns:wp="http://schemas.openxmlformats.org/drawingml/2006/wordprocessingDrawing" xmlns:r="http://schemas.openxmlformats.org/officeDocument/2006/relationships" xmlns:w14="http://schemas.microsoft.com/office/word/2010/wordml">
               <w:rPr>
                 <w:rFonts w:ascii="Arial" w:hAnsi="Arial" w:eastAsia="Arial" w:cs="Arial"/>
                 <w:sz w:val="18"/>
@@ -3295,6 +4460,69 @@
               <w:ind w:firstLine="0" w:left="100" w:right="100"/>
             </w:pPr>
             <w:r xmlns:w="http://schemas.openxmlformats.org/wordprocessingml/2006/main" xmlns:wp="http://schemas.openxmlformats.org/drawingml/2006/wordprocessingDrawing" xmlns:r="http://schemas.openxmlformats.org/officeDocument/2006/relationships" xmlns:w14="http://schemas.microsoft.com/office/word/2010/wordml">
+              <w:rPr/>
+              <w:drawing>
+                <wp:inline distT="0" distB="0" distL="0" distR="0">
+                  <wp:extent cx="914400" cy="347472"/>
+                  <wp:docPr id="37" name=""/>
+                  <wp:cNvGraphicFramePr>
+                    <a:graphicFrameLocks xmlns:a="http://schemas.openxmlformats.org/drawingml/2006/main" noChangeAspect="1"/>
+                  </wp:cNvGraphicFramePr>
+                  <a:graphic xmlns:a="http://schemas.openxmlformats.org/drawingml/2006/main">
+                    <a:graphicData uri="http://schemas.openxmlformats.org/drawingml/2006/picture">
+                      <pic:pic xmlns:pic="http://schemas.openxmlformats.org/drawingml/2006/picture">
+                        <pic:nvPicPr>
+                          <pic:cNvPr id="38" name=""/>
+                          <pic:cNvPicPr>
+                            <a:picLocks noChangeAspect="1" noChangeArrowheads="1"/>
+                          </pic:cNvPicPr>
+                        </pic:nvPicPr>
+                        <pic:blipFill>
+                          <a:blip r:embed="rId27"/>
+                          <a:srcRect/>
+                          <a:stretch>
+                            <a:fillRect/>
+                          </a:stretch>
+                        </pic:blipFill>
+                        <pic:spPr bwMode="auto">
+                          <a:xfrm>
+                            <a:off x="0" y="0"/>
+                            <a:ext cx="12700" cy="4826"/>
+                          </a:xfrm>
+                          <a:prstGeom prst="rect">
+                            <a:avLst/>
+                          </a:prstGeom>
+                          <a:noFill/>
+                        </pic:spPr>
+                      </pic:pic>
+                    </a:graphicData>
+                  </a:graphic>
+                </wp:inline>
+              </w:drawing>
+            </w:r>
+          </w:p>
+        </w:tc>
+        <w:tc>
+          <w:tcPr>
+            <w:tcBorders>
+              <w:top w:val="single" w:sz="8" w:space="0" w:color="666666"/>
+            </w:tcBorders>
+            <w:shd w:val="clear" w:color="auto" w:fill="FFFFFF"/>
+            <w:tcMar>
+              <w:top w:w="0" w:type="dxa"/>
+              <w:bottom w:w="0" w:type="dxa"/>
+              <w:left w:w="0" w:type="dxa"/>
+              <w:right w:w="0" w:type="dxa"/>
+            </w:tcMar>
+            <w:vAlign w:val="center"/>
+          </w:tcPr>
+          <w:p>
+            <w:pPr>
+              <w:jc w:val="right"/>
+              <w:spacing w:after="100" w:before="100" w:line="240"/>
+              <w:ind w:firstLine="0" w:left="100" w:right="100"/>
+            </w:pPr>
+            <w:r xmlns:w="http://schemas.openxmlformats.org/wordprocessingml/2006/main" xmlns:wp="http://schemas.openxmlformats.org/drawingml/2006/wordprocessingDrawing" xmlns:r="http://schemas.openxmlformats.org/officeDocument/2006/relationships" xmlns:w14="http://schemas.microsoft.com/office/word/2010/wordml">
               <w:rPr>
                 <w:rFonts w:ascii="Arial" w:hAnsi="Arial" w:eastAsia="Arial" w:cs="Arial"/>
                 <w:sz w:val="18"/>
@@ -3459,6 +4687,70 @@
               <w:ind w:firstLine="0" w:left="100" w:right="100"/>
             </w:pPr>
             <w:r xmlns:w="http://schemas.openxmlformats.org/wordprocessingml/2006/main" xmlns:wp="http://schemas.openxmlformats.org/drawingml/2006/wordprocessingDrawing" xmlns:r="http://schemas.openxmlformats.org/officeDocument/2006/relationships" xmlns:w14="http://schemas.microsoft.com/office/word/2010/wordml">
+              <w:rPr/>
+              <w:drawing>
+                <wp:inline distT="0" distB="0" distL="0" distR="0">
+                  <wp:extent cx="914400" cy="347472"/>
+                  <wp:docPr id="39" name=""/>
+                  <wp:cNvGraphicFramePr>
+                    <a:graphicFrameLocks xmlns:a="http://schemas.openxmlformats.org/drawingml/2006/main" noChangeAspect="1"/>
+                  </wp:cNvGraphicFramePr>
+                  <a:graphic xmlns:a="http://schemas.openxmlformats.org/drawingml/2006/main">
+                    <a:graphicData uri="http://schemas.openxmlformats.org/drawingml/2006/picture">
+                      <pic:pic xmlns:pic="http://schemas.openxmlformats.org/drawingml/2006/picture">
+                        <pic:nvPicPr>
+                          <pic:cNvPr id="40" name=""/>
+                          <pic:cNvPicPr>
+                            <a:picLocks noChangeAspect="1" noChangeArrowheads="1"/>
+                          </pic:cNvPicPr>
+                        </pic:nvPicPr>
+                        <pic:blipFill>
+                          <a:blip r:embed="rId28"/>
+                          <a:srcRect/>
+                          <a:stretch>
+                            <a:fillRect/>
+                          </a:stretch>
+                        </pic:blipFill>
+                        <pic:spPr bwMode="auto">
+                          <a:xfrm>
+                            <a:off x="0" y="0"/>
+                            <a:ext cx="12700" cy="4826"/>
+                          </a:xfrm>
+                          <a:prstGeom prst="rect">
+                            <a:avLst/>
+                          </a:prstGeom>
+                          <a:noFill/>
+                        </pic:spPr>
+                      </pic:pic>
+                    </a:graphicData>
+                  </a:graphic>
+                </wp:inline>
+              </w:drawing>
+            </w:r>
+          </w:p>
+        </w:tc>
+        <w:tc>
+          <w:tcPr>
+            <w:tcBorders>
+              <w:bottom w:val="single" w:sz="8" w:space="0" w:color="666666"/>
+              <w:top w:val="single" w:sz="8" w:space="0" w:color="666666"/>
+            </w:tcBorders>
+            <w:shd w:val="clear" w:color="auto" w:fill="FFFFFF"/>
+            <w:tcMar>
+              <w:top w:w="0" w:type="dxa"/>
+              <w:bottom w:w="0" w:type="dxa"/>
+              <w:left w:w="0" w:type="dxa"/>
+              <w:right w:w="0" w:type="dxa"/>
+            </w:tcMar>
+            <w:vAlign w:val="center"/>
+          </w:tcPr>
+          <w:p>
+            <w:pPr>
+              <w:jc w:val="right"/>
+              <w:spacing w:after="100" w:before="100" w:line="240"/>
+              <w:ind w:firstLine="0" w:left="100" w:right="100"/>
+            </w:pPr>
+            <w:r xmlns:w="http://schemas.openxmlformats.org/wordprocessingml/2006/main" xmlns:wp="http://schemas.openxmlformats.org/drawingml/2006/wordprocessingDrawing" xmlns:r="http://schemas.openxmlformats.org/officeDocument/2006/relationships" xmlns:w14="http://schemas.microsoft.com/office/word/2010/wordml">
               <w:rPr>
                 <w:rFonts w:ascii="Arial" w:hAnsi="Arial" w:eastAsia="Arial" w:cs="Arial"/>
                 <w:sz w:val="18"/>
@@ -3573,7 +4865,7 @@
         </w:trPr>
         <w:tc>
           <w:tcPr>
-            <w:gridSpan w:val="5"/>
+            <w:gridSpan w:val="6"/>
             <w:tcBorders/>
             <w:shd w:val="clear" w:color="auto" w:fill="FFFFFF"/>
             <w:tcMar>

</xml_diff>

<commit_message>
don't force width of number cols
</commit_message>
<xml_diff>
--- a/data-raw/briefing_doc.docx
+++ b/data-raw/briefing_doc.docx
@@ -65,7 +65,7 @@
         <w:pStyle w:val="Date"/>
       </w:pPr>
       <w:r>
-        <w:t xml:space="preserve">22</w:t>
+        <w:t xml:space="preserve">23</w:t>
       </w:r>
       <w:r>
         <w:t xml:space="preserve"> </w:t>
@@ -117,14 +117,22 @@
     <w:tbl xmlns:w="http://schemas.openxmlformats.org/wordprocessingml/2006/main" xmlns:r="http://schemas.openxmlformats.org/officeDocument/2006/relationships" xmlns:w14="http://schemas.microsoft.com/office/word/2010/wordml" xmlns:wp="http://schemas.openxmlformats.org/drawingml/2006/wordprocessingDrawing" xmlns:a="http://schemas.openxmlformats.org/drawingml/2006/main" xmlns:pic="http://schemas.openxmlformats.org/drawingml/2006/picture">
       <w:tblPr>
         NA"/&gt;
-        <w:tblLayout w:type="autofit"/>
+        <w:tblLayout w:type="fixed"/>
         <w:jc w:val="center"/>
         <w:tblLook w:firstRow="1" w:lastRow="0" w:firstColumn="0" w:lastColumn="0" w:noHBand="0" w:noVBand="1"/>
       </w:tblPr>
+      <w:tblGrid>
+        <w:gridCol w:w="3397"/>
+        <w:gridCol w:w="1807"/>
+        <w:gridCol w:w="1133"/>
+        <w:gridCol w:w="1133"/>
+        <w:gridCol w:w="1133"/>
+        <w:gridCol w:w="1133"/>
+      </w:tblGrid>
       <w:tr>
         <w:trPr>
           <w:cantSplit/>
-          <w:trHeight w:val="360" w:hRule="auto"/>
+          <w:trHeight w:val="433" w:hRule="auto"/>
           <w:tblHeader/>
         </w:trPr>
         <w:tc>
@@ -311,7 +319,7 @@
       <w:tr>
         <w:trPr>
           <w:cantSplit/>
-          <w:trHeight w:val="360" w:hRule="auto"/>
+          <w:trHeight w:val="433" w:hRule="auto"/>
           <w:tblHeader/>
         </w:trPr>
         <w:tc>
@@ -492,7 +500,7 @@
       <w:tr>
         <w:trPr>
           <w:cantSplit/>
-          <w:trHeight w:val="360" w:hRule="auto"/>
+          <w:trHeight w:val="814" w:hRule="auto"/>
         </w:trPr>
         <w:tc>
           <w:tcPr>
@@ -717,7 +725,7 @@
       <w:tr>
         <w:trPr>
           <w:cantSplit/>
-          <w:trHeight w:val="360" w:hRule="auto"/>
+          <w:trHeight w:val="814" w:hRule="auto"/>
         </w:trPr>
         <w:tc>
           <w:tcPr>
@@ -929,7 +937,7 @@
       <w:tr>
         <w:trPr>
           <w:cantSplit/>
-          <w:trHeight w:val="360" w:hRule="auto"/>
+          <w:trHeight w:val="814" w:hRule="auto"/>
         </w:trPr>
         <w:tc>
           <w:tcPr>
@@ -1141,7 +1149,7 @@
       <w:tr>
         <w:trPr>
           <w:cantSplit/>
-          <w:trHeight w:val="360" w:hRule="auto"/>
+          <w:trHeight w:val="814" w:hRule="auto"/>
         </w:trPr>
         <w:tc>
           <w:tcPr>
@@ -1353,7 +1361,7 @@
       <w:tr>
         <w:trPr>
           <w:cantSplit/>
-          <w:trHeight w:val="360" w:hRule="auto"/>
+          <w:trHeight w:val="814" w:hRule="auto"/>
         </w:trPr>
         <w:tc>
           <w:tcPr>
@@ -1380,7 +1388,7 @@
                 <w:szCs w:val="18"/>
                 <w:color w:val="000000"/>
               </w:rPr>
-              <w:t xml:space="preserve">Regional unemployment rate (May 2021)</w:t>
+              <w:t xml:space="preserve">Regional unemployment rate</w:t>
             </w:r>
           </w:p>
         </w:tc>
@@ -1470,94 +1478,94 @@
                 <w:szCs w:val="18"/>
                 <w:color w:val="000000"/>
               </w:rPr>
-              <w:t xml:space="preserve">4.3%</w:t>
-            </w:r>
-          </w:p>
-        </w:tc>
-        <w:tc>
-          <w:tcPr>
-            <w:tcBorders/>
-            <w:shd w:val="clear" w:color="auto" w:fill="FFFFFF"/>
-            <w:tcMar>
-              <w:top w:w="0" w:type="dxa"/>
-              <w:bottom w:w="0" w:type="dxa"/>
-              <w:left w:w="0" w:type="dxa"/>
-              <w:right w:w="0" w:type="dxa"/>
-            </w:tcMar>
-            <w:vAlign w:val="center"/>
-          </w:tcPr>
-          <w:p>
-            <w:pPr>
-              <w:jc w:val="right"/>
-              <w:spacing w:after="100" w:before="100" w:line="240"/>
-              <w:ind w:firstLine="0" w:left="100" w:right="100"/>
-            </w:pPr>
-            <w:r xmlns:w="http://schemas.openxmlformats.org/wordprocessingml/2006/main" xmlns:wp="http://schemas.openxmlformats.org/drawingml/2006/wordprocessingDrawing" xmlns:r="http://schemas.openxmlformats.org/officeDocument/2006/relationships" xmlns:w14="http://schemas.microsoft.com/office/word/2010/wordml">
-              <w:rPr>
-                <w:rFonts w:ascii="Arial" w:hAnsi="Arial" w:eastAsia="Arial" w:cs="Arial"/>
-                <w:sz w:val="18"/>
-                <w:szCs w:val="18"/>
-                <w:color w:val="000000"/>
-              </w:rPr>
-              <w:t xml:space="preserve">-0.2 ppts</w:t>
-            </w:r>
-          </w:p>
-        </w:tc>
-        <w:tc>
-          <w:tcPr>
-            <w:tcBorders/>
-            <w:shd w:val="clear" w:color="auto" w:fill="FFFFFF"/>
-            <w:tcMar>
-              <w:top w:w="0" w:type="dxa"/>
-              <w:bottom w:w="0" w:type="dxa"/>
-              <w:left w:w="0" w:type="dxa"/>
-              <w:right w:w="0" w:type="dxa"/>
-            </w:tcMar>
-            <w:vAlign w:val="center"/>
-          </w:tcPr>
-          <w:p>
-            <w:pPr>
-              <w:jc w:val="right"/>
-              <w:spacing w:after="100" w:before="100" w:line="240"/>
-              <w:ind w:firstLine="0" w:left="100" w:right="100"/>
-            </w:pPr>
-            <w:r xmlns:w="http://schemas.openxmlformats.org/wordprocessingml/2006/main" xmlns:wp="http://schemas.openxmlformats.org/drawingml/2006/wordprocessingDrawing" xmlns:r="http://schemas.openxmlformats.org/officeDocument/2006/relationships" xmlns:w14="http://schemas.microsoft.com/office/word/2010/wordml">
-              <w:rPr>
-                <w:rFonts w:ascii="Arial" w:hAnsi="Arial" w:eastAsia="Arial" w:cs="Arial"/>
-                <w:sz w:val="18"/>
-                <w:szCs w:val="18"/>
-                <w:color w:val="000000"/>
-              </w:rPr>
-              <w:t xml:space="preserve">-0.1 ppts</w:t>
-            </w:r>
-          </w:p>
-        </w:tc>
-        <w:tc>
-          <w:tcPr>
-            <w:tcBorders/>
-            <w:shd w:val="clear" w:color="auto" w:fill="FFFFFF"/>
-            <w:tcMar>
-              <w:top w:w="0" w:type="dxa"/>
-              <w:bottom w:w="0" w:type="dxa"/>
-              <w:left w:w="0" w:type="dxa"/>
-              <w:right w:w="0" w:type="dxa"/>
-            </w:tcMar>
-            <w:vAlign w:val="center"/>
-          </w:tcPr>
-          <w:p>
-            <w:pPr>
-              <w:jc w:val="right"/>
-              <w:spacing w:after="100" w:before="100" w:line="240"/>
-              <w:ind w:firstLine="0" w:left="100" w:right="100"/>
-            </w:pPr>
-            <w:r xmlns:w="http://schemas.openxmlformats.org/wordprocessingml/2006/main" xmlns:wp="http://schemas.openxmlformats.org/drawingml/2006/wordprocessingDrawing" xmlns:r="http://schemas.openxmlformats.org/officeDocument/2006/relationships" xmlns:w14="http://schemas.microsoft.com/office/word/2010/wordml">
-              <w:rPr>
-                <w:rFonts w:ascii="Arial" w:hAnsi="Arial" w:eastAsia="Arial" w:cs="Arial"/>
-                <w:sz w:val="18"/>
-                <w:szCs w:val="18"/>
-                <w:color w:val="000000"/>
-              </w:rPr>
-              <w:t xml:space="preserve">-2.3 ppts</w:t>
+              <w:t xml:space="preserve">3.8%</w:t>
+            </w:r>
+          </w:p>
+        </w:tc>
+        <w:tc>
+          <w:tcPr>
+            <w:tcBorders/>
+            <w:shd w:val="clear" w:color="auto" w:fill="FFFFFF"/>
+            <w:tcMar>
+              <w:top w:w="0" w:type="dxa"/>
+              <w:bottom w:w="0" w:type="dxa"/>
+              <w:left w:w="0" w:type="dxa"/>
+              <w:right w:w="0" w:type="dxa"/>
+            </w:tcMar>
+            <w:vAlign w:val="center"/>
+          </w:tcPr>
+          <w:p>
+            <w:pPr>
+              <w:jc w:val="right"/>
+              <w:spacing w:after="100" w:before="100" w:line="240"/>
+              <w:ind w:firstLine="0" w:left="100" w:right="100"/>
+            </w:pPr>
+            <w:r xmlns:w="http://schemas.openxmlformats.org/wordprocessingml/2006/main" xmlns:wp="http://schemas.openxmlformats.org/drawingml/2006/wordprocessingDrawing" xmlns:r="http://schemas.openxmlformats.org/officeDocument/2006/relationships" xmlns:w14="http://schemas.microsoft.com/office/word/2010/wordml">
+              <w:rPr>
+                <w:rFonts w:ascii="Arial" w:hAnsi="Arial" w:eastAsia="Arial" w:cs="Arial"/>
+                <w:sz w:val="18"/>
+                <w:szCs w:val="18"/>
+                <w:color w:val="000000"/>
+              </w:rPr>
+              <w:t xml:space="preserve">-0.5 ppts</w:t>
+            </w:r>
+          </w:p>
+        </w:tc>
+        <w:tc>
+          <w:tcPr>
+            <w:tcBorders/>
+            <w:shd w:val="clear" w:color="auto" w:fill="FFFFFF"/>
+            <w:tcMar>
+              <w:top w:w="0" w:type="dxa"/>
+              <w:bottom w:w="0" w:type="dxa"/>
+              <w:left w:w="0" w:type="dxa"/>
+              <w:right w:w="0" w:type="dxa"/>
+            </w:tcMar>
+            <w:vAlign w:val="center"/>
+          </w:tcPr>
+          <w:p>
+            <w:pPr>
+              <w:jc w:val="right"/>
+              <w:spacing w:after="100" w:before="100" w:line="240"/>
+              <w:ind w:firstLine="0" w:left="100" w:right="100"/>
+            </w:pPr>
+            <w:r xmlns:w="http://schemas.openxmlformats.org/wordprocessingml/2006/main" xmlns:wp="http://schemas.openxmlformats.org/drawingml/2006/wordprocessingDrawing" xmlns:r="http://schemas.openxmlformats.org/officeDocument/2006/relationships" xmlns:w14="http://schemas.microsoft.com/office/word/2010/wordml">
+              <w:rPr>
+                <w:rFonts w:ascii="Arial" w:hAnsi="Arial" w:eastAsia="Arial" w:cs="Arial"/>
+                <w:sz w:val="18"/>
+                <w:szCs w:val="18"/>
+                <w:color w:val="000000"/>
+              </w:rPr>
+              <w:t xml:space="preserve">-0.6 ppts</w:t>
+            </w:r>
+          </w:p>
+        </w:tc>
+        <w:tc>
+          <w:tcPr>
+            <w:tcBorders/>
+            <w:shd w:val="clear" w:color="auto" w:fill="FFFFFF"/>
+            <w:tcMar>
+              <w:top w:w="0" w:type="dxa"/>
+              <w:bottom w:w="0" w:type="dxa"/>
+              <w:left w:w="0" w:type="dxa"/>
+              <w:right w:w="0" w:type="dxa"/>
+            </w:tcMar>
+            <w:vAlign w:val="center"/>
+          </w:tcPr>
+          <w:p>
+            <w:pPr>
+              <w:jc w:val="right"/>
+              <w:spacing w:after="100" w:before="100" w:line="240"/>
+              <w:ind w:firstLine="0" w:left="100" w:right="100"/>
+            </w:pPr>
+            <w:r xmlns:w="http://schemas.openxmlformats.org/wordprocessingml/2006/main" xmlns:wp="http://schemas.openxmlformats.org/drawingml/2006/wordprocessingDrawing" xmlns:r="http://schemas.openxmlformats.org/officeDocument/2006/relationships" xmlns:w14="http://schemas.microsoft.com/office/word/2010/wordml">
+              <w:rPr>
+                <w:rFonts w:ascii="Arial" w:hAnsi="Arial" w:eastAsia="Arial" w:cs="Arial"/>
+                <w:sz w:val="18"/>
+                <w:szCs w:val="18"/>
+                <w:color w:val="000000"/>
+              </w:rPr>
+              <w:t xml:space="preserve">-2.8 ppts</w:t>
             </w:r>
           </w:p>
         </w:tc>
@@ -1565,7 +1573,7 @@
       <w:tr>
         <w:trPr>
           <w:cantSplit/>
-          <w:trHeight w:val="360" w:hRule="auto"/>
+          <w:trHeight w:val="814" w:hRule="auto"/>
         </w:trPr>
         <w:tc>
           <w:tcPr>
@@ -1781,7 +1789,7 @@
       <w:tr>
         <w:trPr>
           <w:cantSplit/>
-          <w:trHeight w:val="360" w:hRule="auto"/>
+          <w:trHeight w:val="814" w:hRule="auto"/>
         </w:trPr>
         <w:tc>
           <w:tcPr>
@@ -2010,7 +2018,7 @@
       <w:tr>
         <w:trPr>
           <w:cantSplit/>
-          <w:trHeight w:val="360" w:hRule="auto"/>
+          <w:trHeight w:val="814" w:hRule="auto"/>
         </w:trPr>
         <w:tc>
           <w:tcPr>
@@ -2226,7 +2234,7 @@
       <w:tr>
         <w:trPr>
           <w:cantSplit/>
-          <w:trHeight w:val="360" w:hRule="auto"/>
+          <w:trHeight w:val="814" w:hRule="auto"/>
         </w:trPr>
         <w:tc>
           <w:tcPr>
@@ -2442,7 +2450,7 @@
       <w:tr>
         <w:trPr>
           <w:cantSplit/>
-          <w:trHeight w:val="360" w:hRule="auto"/>
+          <w:trHeight w:val="814" w:hRule="auto"/>
         </w:trPr>
         <w:tc>
           <w:tcPr>
@@ -2658,7 +2666,7 @@
       <w:tr>
         <w:trPr>
           <w:cantSplit/>
-          <w:trHeight w:val="360" w:hRule="auto"/>
+          <w:trHeight w:val="814" w:hRule="auto"/>
         </w:trPr>
         <w:tc>
           <w:tcPr>
@@ -2874,7 +2882,7 @@
       <w:tr>
         <w:trPr>
           <w:cantSplit/>
-          <w:trHeight w:val="360" w:hRule="auto"/>
+          <w:trHeight w:val="814" w:hRule="auto"/>
         </w:trPr>
         <w:tc>
           <w:tcPr>
@@ -3090,7 +3098,7 @@
       <w:tr>
         <w:trPr>
           <w:cantSplit/>
-          <w:trHeight w:val="360" w:hRule="auto"/>
+          <w:trHeight w:val="814" w:hRule="auto"/>
         </w:trPr>
         <w:tc>
           <w:tcPr>
@@ -3315,7 +3323,7 @@
       <w:tr>
         <w:trPr>
           <w:cantSplit/>
-          <w:trHeight w:val="360" w:hRule="auto"/>
+          <w:trHeight w:val="814" w:hRule="auto"/>
         </w:trPr>
         <w:tc>
           <w:tcPr>
@@ -3527,7 +3535,7 @@
       <w:tr>
         <w:trPr>
           <w:cantSplit/>
-          <w:trHeight w:val="360" w:hRule="auto"/>
+          <w:trHeight w:val="814" w:hRule="auto"/>
         </w:trPr>
         <w:tc>
           <w:tcPr>
@@ -3739,7 +3747,7 @@
       <w:tr>
         <w:trPr>
           <w:cantSplit/>
-          <w:trHeight w:val="360" w:hRule="auto"/>
+          <w:trHeight w:val="814" w:hRule="auto"/>
         </w:trPr>
         <w:tc>
           <w:tcPr>
@@ -3951,7 +3959,7 @@
       <w:tr>
         <w:trPr>
           <w:cantSplit/>
-          <w:trHeight w:val="360" w:hRule="auto"/>
+          <w:trHeight w:val="814" w:hRule="auto"/>
         </w:trPr>
         <w:tc>
           <w:tcPr>
@@ -4180,7 +4188,7 @@
       <w:tr>
         <w:trPr>
           <w:cantSplit/>
-          <w:trHeight w:val="360" w:hRule="auto"/>
+          <w:trHeight w:val="814" w:hRule="auto"/>
         </w:trPr>
         <w:tc>
           <w:tcPr>
@@ -4405,7 +4413,7 @@
       <w:tr>
         <w:trPr>
           <w:cantSplit/>
-          <w:trHeight w:val="360" w:hRule="auto"/>
+          <w:trHeight w:val="814" w:hRule="auto"/>
         </w:trPr>
         <w:tc>
           <w:tcPr>
@@ -4630,7 +4638,7 @@
       <w:tr>
         <w:trPr>
           <w:cantSplit/>
-          <w:trHeight w:val="360" w:hRule="auto"/>
+          <w:trHeight w:val="814" w:hRule="auto"/>
         </w:trPr>
         <w:tc>
           <w:tcPr>
@@ -4890,7 +4898,7 @@
                 <w:szCs w:val="14"/>
                 <w:color w:val="343A40"/>
               </w:rPr>
-              <w:t xml:space="preserve">Sources: ABS Labour Force monthly (latest data is from June 2021) and ABS Labour Force detailed monthly (latest data is from May 2021).</w:t>
+              <w:t xml:space="preserve">Sources: ABS Labour Force monthly (latest data is from June 2021) and ABS Labour Force detailed monthly (latest data is from June 2021).</w:t>
               <w:br/>
               <w:t xml:space="preserve">Notes:  All data seasonally adjusted, other than youth figures, which are smoothed using a 12 month rolling average, and regional figures, which are smoothed using a 3 month rolling average.</w:t>
             </w:r>

</xml_diff>

<commit_message>
add table_ind_unemp_state() to dashboard and briefing
</commit_message>
<xml_diff>
--- a/data-raw/briefing_doc.docx
+++ b/data-raw/briefing_doc.docx
@@ -33,7 +33,7 @@
         <w:pStyle w:val="Date"/>
       </w:pPr>
       <w:r>
-        <w:t xml:space="preserve">03</w:t>
+        <w:t xml:space="preserve">04</w:t>
       </w:r>
       <w:r>
         <w:t xml:space="preserve"> </w:t>
@@ -7020,6 +7020,1963 @@
                 <w:color w:val="000000"/>
               </w:rPr>
               <w:t xml:space="preserve">3.0 ppts</w:t>
+            </w:r>
+          </w:p>
+        </w:tc>
+      </w:tr>
+      <w:tr>
+        <w:trPr>
+          <w:cantSplit/>
+          <w:trHeight w:val="360" w:hRule="auto"/>
+        </w:trPr>
+        <w:tc>
+          <w:tcPr>
+            <w:gridSpan w:val="6"/>
+            <w:tcBorders/>
+            <w:shd w:val="clear" w:color="auto" w:fill="FFFFFF"/>
+            <w:tcMar>
+              <w:top w:w="0" w:type="dxa"/>
+              <w:bottom w:w="0" w:type="dxa"/>
+              <w:left w:w="0" w:type="dxa"/>
+              <w:right w:w="0" w:type="dxa"/>
+            </w:tcMar>
+            <w:vAlign w:val="center"/>
+          </w:tcPr>
+          <w:p>
+            <w:pPr>
+              <w:jc w:val="left"/>
+              <w:spacing w:after="100" w:before="100" w:line="192"/>
+              <w:ind w:firstLine="0" w:left="100" w:right="100"/>
+            </w:pPr>
+            <w:r xmlns:w="http://schemas.openxmlformats.org/wordprocessingml/2006/main" xmlns:wp="http://schemas.openxmlformats.org/drawingml/2006/wordprocessingDrawing" xmlns:r="http://schemas.openxmlformats.org/officeDocument/2006/relationships" xmlns:w14="http://schemas.microsoft.com/office/word/2010/wordml">
+              <w:rPr>
+                <w:rFonts w:ascii="Helvetica" w:hAnsi="Helvetica" w:eastAsia="Helvetica" w:cs="Helvetica"/>
+                <w:i/>
+                <w:sz w:val="14"/>
+                <w:szCs w:val="14"/>
+                <w:color w:val="343A40"/>
+              </w:rPr>
+              <w:t xml:space="preserve">Sources: ABS Labour Force monthly (latest data is from June 2021).</w:t>
+            </w:r>
+          </w:p>
+        </w:tc>
+      </w:tr>
+    </w:tbl>
+    <w:p>
+      <w:pPr>
+        <w:pStyle w:val="Heading3"/>
+      </w:pPr>
+      <w:r>
+        <w:rPr/>
+        <w:t xml:space="preserve">Table </w:t>
+      </w:r>
+      <w:r xmlns:w="http://schemas.openxmlformats.org/wordprocessingml/2006/main" xmlns:wp="http://schemas.openxmlformats.org/drawingml/2006/wordprocessingDrawing" xmlns:r="http://schemas.openxmlformats.org/officeDocument/2006/relationships" xmlns:w14="http://schemas.microsoft.com/office/word/2010/wordml">
+        <w:rPr/>
+        <w:fldChar w:fldCharType="begin" w:dirty="true"/>
+      </w:r>
+      <w:r xmlns:w="http://schemas.openxmlformats.org/wordprocessingml/2006/main" xmlns:wp="http://schemas.openxmlformats.org/drawingml/2006/wordprocessingDrawing" xmlns:r="http://schemas.openxmlformats.org/officeDocument/2006/relationships" xmlns:w14="http://schemas.microsoft.com/office/word/2010/wordml">
+        <w:rPr/>
+        <w:instrText xml:space="preserve" w:dirty="true">SEQ tab \* Arabic</w:instrText>
+      </w:r>
+      <w:r xmlns:w="http://schemas.openxmlformats.org/wordprocessingml/2006/main" xmlns:wp="http://schemas.openxmlformats.org/drawingml/2006/wordprocessingDrawing" xmlns:r="http://schemas.openxmlformats.org/officeDocument/2006/relationships" xmlns:w14="http://schemas.microsoft.com/office/word/2010/wordml">
+        <w:rPr/>
+        <w:fldChar w:fldCharType="end" w:dirty="true"/>
+      </w:r>
+      <w:r>
+        <w:rPr/>
+        <w:t xml:space="preserve">: </w:t>
+      </w:r>
+      <w:r>
+        <w:t xml:space="preserve">Unemployment rate by state, June 2021</w:t>
+      </w:r>
+    </w:p>
+    <w:tbl xmlns:w="http://schemas.openxmlformats.org/wordprocessingml/2006/main" xmlns:r="http://schemas.openxmlformats.org/officeDocument/2006/relationships" xmlns:w14="http://schemas.microsoft.com/office/word/2010/wordml" xmlns:wp="http://schemas.openxmlformats.org/drawingml/2006/wordprocessingDrawing" xmlns:a="http://schemas.openxmlformats.org/drawingml/2006/main" xmlns:pic="http://schemas.openxmlformats.org/drawingml/2006/picture">
+      <w:tblPr>
+        NA"/&gt;
+        <w:tblLayout w:type="fixed"/>
+        <w:jc w:val="center"/>
+        <w:tblLook w:firstRow="1" w:lastRow="0" w:firstColumn="0" w:lastColumn="0" w:noHBand="0" w:noVBand="1"/>
+      </w:tblPr>
+      <w:tblGrid>
+        <w:gridCol w:w="2015"/>
+        <w:gridCol w:w="1807"/>
+        <w:gridCol w:w="1080"/>
+        <w:gridCol w:w="1080"/>
+        <w:gridCol w:w="1080"/>
+        <w:gridCol w:w="1080"/>
+      </w:tblGrid>
+      <w:tr>
+        <w:trPr>
+          <w:cantSplit/>
+          <w:trHeight w:val="433" w:hRule="auto"/>
+          <w:tblHeader/>
+        </w:trPr>
+        <w:tc>
+          <w:tcPr>
+            <w:tcBorders/>
+            <w:shd w:val="clear" w:color="auto" w:fill="FFFFFF"/>
+            <w:tcMar>
+              <w:top w:w="0" w:type="dxa"/>
+              <w:bottom w:w="0" w:type="dxa"/>
+              <w:left w:w="0" w:type="dxa"/>
+              <w:right w:w="0" w:type="dxa"/>
+            </w:tcMar>
+            <w:vAlign w:val="center"/>
+          </w:tcPr>
+          <w:p>
+            <w:pPr>
+              <w:jc w:val="left"/>
+              <w:spacing w:after="100" w:before="100" w:line="240"/>
+              <w:ind w:firstLine="0" w:left="100" w:right="100"/>
+            </w:pPr>
+            <w:r xmlns:w="http://schemas.openxmlformats.org/wordprocessingml/2006/main" xmlns:wp="http://schemas.openxmlformats.org/drawingml/2006/wordprocessingDrawing" xmlns:r="http://schemas.openxmlformats.org/officeDocument/2006/relationships" xmlns:w14="http://schemas.microsoft.com/office/word/2010/wordml">
+              <w:rPr>
+                <w:rFonts w:ascii="Arial" w:hAnsi="Arial" w:eastAsia="Arial" w:cs="Arial"/>
+                <w:b/>
+                <w:sz w:val="18"/>
+                <w:szCs w:val="18"/>
+                <w:color w:val="000000"/>
+              </w:rPr>
+              <w:t xml:space="preserve"/>
+            </w:r>
+          </w:p>
+        </w:tc>
+        <w:tc>
+          <w:tcPr>
+            <w:tcBorders/>
+            <w:shd w:val="clear" w:color="auto" w:fill="FFFFFF"/>
+            <w:tcMar>
+              <w:top w:w="0" w:type="dxa"/>
+              <w:bottom w:w="0" w:type="dxa"/>
+              <w:left w:w="0" w:type="dxa"/>
+              <w:right w:w="0" w:type="dxa"/>
+            </w:tcMar>
+            <w:vAlign w:val="center"/>
+          </w:tcPr>
+          <w:p>
+            <w:pPr>
+              <w:jc w:val="right"/>
+              <w:spacing w:after="100" w:before="100" w:line="240"/>
+              <w:ind w:firstLine="0" w:left="100" w:right="100"/>
+            </w:pPr>
+            <w:r xmlns:w="http://schemas.openxmlformats.org/wordprocessingml/2006/main" xmlns:wp="http://schemas.openxmlformats.org/drawingml/2006/wordprocessingDrawing" xmlns:r="http://schemas.openxmlformats.org/officeDocument/2006/relationships" xmlns:w14="http://schemas.microsoft.com/office/word/2010/wordml">
+              <w:rPr>
+                <w:rFonts w:ascii="Arial" w:hAnsi="Arial" w:eastAsia="Arial" w:cs="Arial"/>
+                <w:b/>
+                <w:sz w:val="18"/>
+                <w:szCs w:val="18"/>
+                <w:color w:val="000000"/>
+              </w:rPr>
+              <w:t xml:space="preserve">Recent trend</w:t>
+            </w:r>
+          </w:p>
+        </w:tc>
+        <w:tc>
+          <w:tcPr>
+            <w:tcBorders/>
+            <w:shd w:val="clear" w:color="auto" w:fill="FFFFFF"/>
+            <w:tcMar>
+              <w:top w:w="0" w:type="dxa"/>
+              <w:bottom w:w="0" w:type="dxa"/>
+              <w:left w:w="0" w:type="dxa"/>
+              <w:right w:w="0" w:type="dxa"/>
+            </w:tcMar>
+            <w:vAlign w:val="center"/>
+          </w:tcPr>
+          <w:p>
+            <w:pPr>
+              <w:jc w:val="right"/>
+              <w:spacing w:after="100" w:before="100" w:line="240"/>
+              <w:ind w:firstLine="0" w:left="100" w:right="100"/>
+            </w:pPr>
+            <w:r xmlns:w="http://schemas.openxmlformats.org/wordprocessingml/2006/main" xmlns:wp="http://schemas.openxmlformats.org/drawingml/2006/wordprocessingDrawing" xmlns:r="http://schemas.openxmlformats.org/officeDocument/2006/relationships" xmlns:w14="http://schemas.microsoft.com/office/word/2010/wordml">
+              <w:rPr>
+                <w:rFonts w:ascii="Arial" w:hAnsi="Arial" w:eastAsia="Arial" w:cs="Arial"/>
+                <w:b/>
+                <w:sz w:val="18"/>
+                <w:szCs w:val="18"/>
+                <w:color w:val="000000"/>
+              </w:rPr>
+              <w:t xml:space="preserve">Current figures</w:t>
+            </w:r>
+          </w:p>
+        </w:tc>
+        <w:tc>
+          <w:tcPr>
+            <w:tcBorders/>
+            <w:shd w:val="clear" w:color="auto" w:fill="FFFFFF"/>
+            <w:tcMar>
+              <w:top w:w="0" w:type="dxa"/>
+              <w:bottom w:w="0" w:type="dxa"/>
+              <w:left w:w="0" w:type="dxa"/>
+              <w:right w:w="0" w:type="dxa"/>
+            </w:tcMar>
+            <w:vAlign w:val="center"/>
+          </w:tcPr>
+          <w:p>
+            <w:pPr>
+              <w:jc w:val="right"/>
+              <w:spacing w:after="100" w:before="100" w:line="240"/>
+              <w:ind w:firstLine="0" w:left="100" w:right="100"/>
+            </w:pPr>
+            <w:r xmlns:w="http://schemas.openxmlformats.org/wordprocessingml/2006/main" xmlns:wp="http://schemas.openxmlformats.org/drawingml/2006/wordprocessingDrawing" xmlns:r="http://schemas.openxmlformats.org/officeDocument/2006/relationships" xmlns:w14="http://schemas.microsoft.com/office/word/2010/wordml">
+              <w:rPr>
+                <w:rFonts w:ascii="Arial" w:hAnsi="Arial" w:eastAsia="Arial" w:cs="Arial"/>
+                <w:b/>
+                <w:sz w:val="18"/>
+                <w:szCs w:val="18"/>
+                <w:color w:val="000000"/>
+              </w:rPr>
+              <w:t xml:space="preserve">Change in past month</w:t>
+            </w:r>
+          </w:p>
+        </w:tc>
+        <w:tc>
+          <w:tcPr>
+            <w:tcBorders/>
+            <w:shd w:val="clear" w:color="auto" w:fill="FFFFFF"/>
+            <w:tcMar>
+              <w:top w:w="0" w:type="dxa"/>
+              <w:bottom w:w="0" w:type="dxa"/>
+              <w:left w:w="0" w:type="dxa"/>
+              <w:right w:w="0" w:type="dxa"/>
+            </w:tcMar>
+            <w:vAlign w:val="center"/>
+          </w:tcPr>
+          <w:p>
+            <w:pPr>
+              <w:jc w:val="right"/>
+              <w:spacing w:after="100" w:before="100" w:line="240"/>
+              <w:ind w:firstLine="0" w:left="100" w:right="100"/>
+            </w:pPr>
+            <w:r xmlns:w="http://schemas.openxmlformats.org/wordprocessingml/2006/main" xmlns:wp="http://schemas.openxmlformats.org/drawingml/2006/wordprocessingDrawing" xmlns:r="http://schemas.openxmlformats.org/officeDocument/2006/relationships" xmlns:w14="http://schemas.microsoft.com/office/word/2010/wordml">
+              <w:rPr>
+                <w:rFonts w:ascii="Arial" w:hAnsi="Arial" w:eastAsia="Arial" w:cs="Arial"/>
+                <w:b/>
+                <w:sz w:val="18"/>
+                <w:szCs w:val="18"/>
+                <w:color w:val="000000"/>
+              </w:rPr>
+              <w:t xml:space="preserve">Change in past year</w:t>
+            </w:r>
+          </w:p>
+        </w:tc>
+        <w:tc>
+          <w:tcPr>
+            <w:tcBorders/>
+            <w:shd w:val="clear" w:color="auto" w:fill="FFFFFF"/>
+            <w:tcMar>
+              <w:top w:w="0" w:type="dxa"/>
+              <w:bottom w:w="0" w:type="dxa"/>
+              <w:left w:w="0" w:type="dxa"/>
+              <w:right w:w="0" w:type="dxa"/>
+            </w:tcMar>
+            <w:vAlign w:val="center"/>
+          </w:tcPr>
+          <w:p>
+            <w:pPr>
+              <w:jc w:val="right"/>
+              <w:spacing w:after="100" w:before="100" w:line="240"/>
+              <w:ind w:firstLine="0" w:left="100" w:right="100"/>
+            </w:pPr>
+            <w:r xmlns:w="http://schemas.openxmlformats.org/wordprocessingml/2006/main" xmlns:wp="http://schemas.openxmlformats.org/drawingml/2006/wordprocessingDrawing" xmlns:r="http://schemas.openxmlformats.org/officeDocument/2006/relationships" xmlns:w14="http://schemas.microsoft.com/office/word/2010/wordml">
+              <w:rPr>
+                <w:rFonts w:ascii="Arial" w:hAnsi="Arial" w:eastAsia="Arial" w:cs="Arial"/>
+                <w:b/>
+                <w:sz w:val="18"/>
+                <w:szCs w:val="18"/>
+                <w:color w:val="000000"/>
+              </w:rPr>
+              <w:t xml:space="preserve">Change during govt</w:t>
+            </w:r>
+          </w:p>
+        </w:tc>
+      </w:tr>
+      <w:tr>
+        <w:trPr>
+          <w:cantSplit/>
+          <w:trHeight w:val="433" w:hRule="auto"/>
+          <w:tblHeader/>
+        </w:trPr>
+        <w:tc>
+          <w:tcPr>
+            <w:tcBorders/>
+            <w:shd w:val="clear" w:color="auto" w:fill="FFFFFF"/>
+            <w:tcMar>
+              <w:top w:w="0" w:type="dxa"/>
+              <w:bottom w:w="0" w:type="dxa"/>
+              <w:left w:w="0" w:type="dxa"/>
+              <w:right w:w="0" w:type="dxa"/>
+            </w:tcMar>
+            <w:vAlign w:val="center"/>
+          </w:tcPr>
+          <w:p>
+            <w:pPr>
+              <w:jc w:val="left"/>
+              <w:spacing w:after="100" w:before="100" w:line="240"/>
+              <w:ind w:firstLine="0" w:left="100" w:right="100"/>
+            </w:pPr>
+            <w:r xmlns:w="http://schemas.openxmlformats.org/wordprocessingml/2006/main" xmlns:wp="http://schemas.openxmlformats.org/drawingml/2006/wordprocessingDrawing" xmlns:r="http://schemas.openxmlformats.org/officeDocument/2006/relationships" xmlns:w14="http://schemas.microsoft.com/office/word/2010/wordml">
+              <w:rPr>
+                <w:rFonts w:ascii="Arial" w:hAnsi="Arial" w:eastAsia="Arial" w:cs="Arial"/>
+                <w:sz w:val="16"/>
+                <w:szCs w:val="16"/>
+                <w:color w:val="000000"/>
+              </w:rPr>
+              <w:t xml:space="preserve"> </w:t>
+            </w:r>
+          </w:p>
+        </w:tc>
+        <w:tc>
+          <w:tcPr>
+            <w:tcBorders/>
+            <w:shd w:val="clear" w:color="auto" w:fill="FFFFFF"/>
+            <w:tcMar>
+              <w:top w:w="0" w:type="dxa"/>
+              <w:bottom w:w="0" w:type="dxa"/>
+              <w:left w:w="0" w:type="dxa"/>
+              <w:right w:w="0" w:type="dxa"/>
+            </w:tcMar>
+            <w:vAlign w:val="center"/>
+          </w:tcPr>
+          <w:p>
+            <w:pPr>
+              <w:jc w:val="right"/>
+              <w:spacing w:after="100" w:before="100" w:line="240"/>
+              <w:ind w:firstLine="0" w:left="100" w:right="100"/>
+            </w:pPr>
+            <w:r xmlns:w="http://schemas.openxmlformats.org/wordprocessingml/2006/main" xmlns:wp="http://schemas.openxmlformats.org/drawingml/2006/wordprocessingDrawing" xmlns:r="http://schemas.openxmlformats.org/officeDocument/2006/relationships" xmlns:w14="http://schemas.microsoft.com/office/word/2010/wordml">
+              <w:rPr>
+                <w:rFonts w:ascii="Arial" w:hAnsi="Arial" w:eastAsia="Arial" w:cs="Arial"/>
+                <w:sz w:val="16"/>
+                <w:szCs w:val="16"/>
+                <w:color w:val="000000"/>
+              </w:rPr>
+              <w:t xml:space="preserve">LAST 3 YEARS</w:t>
+            </w:r>
+          </w:p>
+        </w:tc>
+        <w:tc>
+          <w:tcPr>
+            <w:tcBorders/>
+            <w:shd w:val="clear" w:color="auto" w:fill="FFFFFF"/>
+            <w:tcMar>
+              <w:top w:w="0" w:type="dxa"/>
+              <w:bottom w:w="0" w:type="dxa"/>
+              <w:left w:w="0" w:type="dxa"/>
+              <w:right w:w="0" w:type="dxa"/>
+            </w:tcMar>
+            <w:vAlign w:val="center"/>
+          </w:tcPr>
+          <w:p>
+            <w:pPr>
+              <w:jc w:val="right"/>
+              <w:spacing w:after="100" w:before="100" w:line="240"/>
+              <w:ind w:firstLine="0" w:left="100" w:right="100"/>
+            </w:pPr>
+            <w:r xmlns:w="http://schemas.openxmlformats.org/wordprocessingml/2006/main" xmlns:wp="http://schemas.openxmlformats.org/drawingml/2006/wordprocessingDrawing" xmlns:r="http://schemas.openxmlformats.org/officeDocument/2006/relationships" xmlns:w14="http://schemas.microsoft.com/office/word/2010/wordml">
+              <w:rPr>
+                <w:rFonts w:ascii="Arial" w:hAnsi="Arial" w:eastAsia="Arial" w:cs="Arial"/>
+                <w:sz w:val="16"/>
+                <w:szCs w:val="16"/>
+                <w:color w:val="000000"/>
+              </w:rPr>
+              <w:t xml:space="preserve">JUN 2021</w:t>
+            </w:r>
+          </w:p>
+        </w:tc>
+        <w:tc>
+          <w:tcPr>
+            <w:tcBorders/>
+            <w:shd w:val="clear" w:color="auto" w:fill="FFFFFF"/>
+            <w:tcMar>
+              <w:top w:w="0" w:type="dxa"/>
+              <w:bottom w:w="0" w:type="dxa"/>
+              <w:left w:w="0" w:type="dxa"/>
+              <w:right w:w="0" w:type="dxa"/>
+            </w:tcMar>
+            <w:vAlign w:val="center"/>
+          </w:tcPr>
+          <w:p>
+            <w:pPr>
+              <w:jc w:val="right"/>
+              <w:spacing w:after="100" w:before="100" w:line="240"/>
+              <w:ind w:firstLine="0" w:left="100" w:right="100"/>
+            </w:pPr>
+            <w:r xmlns:w="http://schemas.openxmlformats.org/wordprocessingml/2006/main" xmlns:wp="http://schemas.openxmlformats.org/drawingml/2006/wordprocessingDrawing" xmlns:r="http://schemas.openxmlformats.org/officeDocument/2006/relationships" xmlns:w14="http://schemas.microsoft.com/office/word/2010/wordml">
+              <w:rPr>
+                <w:rFonts w:ascii="Arial" w:hAnsi="Arial" w:eastAsia="Arial" w:cs="Arial"/>
+                <w:sz w:val="16"/>
+                <w:szCs w:val="16"/>
+                <w:color w:val="000000"/>
+              </w:rPr>
+              <w:t xml:space="preserve">SINCE MAY 2021</w:t>
+            </w:r>
+          </w:p>
+        </w:tc>
+        <w:tc>
+          <w:tcPr>
+            <w:tcBorders/>
+            <w:shd w:val="clear" w:color="auto" w:fill="FFFFFF"/>
+            <w:tcMar>
+              <w:top w:w="0" w:type="dxa"/>
+              <w:bottom w:w="0" w:type="dxa"/>
+              <w:left w:w="0" w:type="dxa"/>
+              <w:right w:w="0" w:type="dxa"/>
+            </w:tcMar>
+            <w:vAlign w:val="center"/>
+          </w:tcPr>
+          <w:p>
+            <w:pPr>
+              <w:jc w:val="right"/>
+              <w:spacing w:after="100" w:before="100" w:line="240"/>
+              <w:ind w:firstLine="0" w:left="100" w:right="100"/>
+            </w:pPr>
+            <w:r xmlns:w="http://schemas.openxmlformats.org/wordprocessingml/2006/main" xmlns:wp="http://schemas.openxmlformats.org/drawingml/2006/wordprocessingDrawing" xmlns:r="http://schemas.openxmlformats.org/officeDocument/2006/relationships" xmlns:w14="http://schemas.microsoft.com/office/word/2010/wordml">
+              <w:rPr>
+                <w:rFonts w:ascii="Arial" w:hAnsi="Arial" w:eastAsia="Arial" w:cs="Arial"/>
+                <w:sz w:val="16"/>
+                <w:szCs w:val="16"/>
+                <w:color w:val="000000"/>
+              </w:rPr>
+              <w:t xml:space="preserve">SINCE JUN 2020</w:t>
+            </w:r>
+          </w:p>
+        </w:tc>
+        <w:tc>
+          <w:tcPr>
+            <w:tcBorders/>
+            <w:shd w:val="clear" w:color="auto" w:fill="FFFFFF"/>
+            <w:tcMar>
+              <w:top w:w="0" w:type="dxa"/>
+              <w:bottom w:w="0" w:type="dxa"/>
+              <w:left w:w="0" w:type="dxa"/>
+              <w:right w:w="0" w:type="dxa"/>
+            </w:tcMar>
+            <w:vAlign w:val="center"/>
+          </w:tcPr>
+          <w:p>
+            <w:pPr>
+              <w:jc w:val="right"/>
+              <w:spacing w:after="100" w:before="100" w:line="240"/>
+              <w:ind w:firstLine="0" w:left="100" w:right="100"/>
+            </w:pPr>
+            <w:r xmlns:w="http://schemas.openxmlformats.org/wordprocessingml/2006/main" xmlns:wp="http://schemas.openxmlformats.org/drawingml/2006/wordprocessingDrawing" xmlns:r="http://schemas.openxmlformats.org/officeDocument/2006/relationships" xmlns:w14="http://schemas.microsoft.com/office/word/2010/wordml">
+              <w:rPr>
+                <w:rFonts w:ascii="Arial" w:hAnsi="Arial" w:eastAsia="Arial" w:cs="Arial"/>
+                <w:sz w:val="16"/>
+                <w:szCs w:val="16"/>
+                <w:color w:val="000000"/>
+              </w:rPr>
+              <w:t xml:space="preserve">SINCE NOV 2014</w:t>
+            </w:r>
+          </w:p>
+        </w:tc>
+      </w:tr>
+      <w:tr>
+        <w:trPr>
+          <w:cantSplit/>
+          <w:trHeight w:val="684" w:hRule="auto"/>
+        </w:trPr>
+        <w:tc>
+          <w:tcPr>
+            <w:tcBorders>
+              <w:top w:val="single" w:sz="8" w:space="0" w:color="666666"/>
+            </w:tcBorders>
+            <w:shd w:val="clear" w:color="auto" w:fill="FFFFFF"/>
+            <w:tcMar>
+              <w:top w:w="0" w:type="dxa"/>
+              <w:bottom w:w="0" w:type="dxa"/>
+              <w:left w:w="0" w:type="dxa"/>
+              <w:right w:w="0" w:type="dxa"/>
+            </w:tcMar>
+            <w:vAlign w:val="center"/>
+          </w:tcPr>
+          <w:p>
+            <w:pPr>
+              <w:jc w:val="left"/>
+              <w:spacing w:after="100" w:before="100" w:line="240"/>
+              <w:ind w:firstLine="0" w:left="100" w:right="100"/>
+            </w:pPr>
+            <w:r xmlns:w="http://schemas.openxmlformats.org/wordprocessingml/2006/main" xmlns:wp="http://schemas.openxmlformats.org/drawingml/2006/wordprocessingDrawing" xmlns:r="http://schemas.openxmlformats.org/officeDocument/2006/relationships" xmlns:w14="http://schemas.microsoft.com/office/word/2010/wordml">
+              <w:rPr>
+                <w:rFonts w:ascii="Arial" w:hAnsi="Arial" w:eastAsia="Arial" w:cs="Arial"/>
+                <w:sz w:val="18"/>
+                <w:szCs w:val="18"/>
+                <w:color w:val="000000"/>
+              </w:rPr>
+              <w:t xml:space="preserve">Australia</w:t>
+            </w:r>
+          </w:p>
+        </w:tc>
+        <w:tc>
+          <w:tcPr>
+            <w:tcBorders>
+              <w:top w:val="single" w:sz="8" w:space="0" w:color="666666"/>
+            </w:tcBorders>
+            <w:shd w:val="clear" w:color="auto" w:fill="FFFFFF"/>
+            <w:tcMar>
+              <w:top w:w="0" w:type="dxa"/>
+              <w:bottom w:w="0" w:type="dxa"/>
+              <w:left w:w="0" w:type="dxa"/>
+              <w:right w:w="0" w:type="dxa"/>
+            </w:tcMar>
+            <w:vAlign w:val="center"/>
+          </w:tcPr>
+          <w:p>
+            <w:pPr>
+              <w:jc w:val="right"/>
+              <w:spacing w:after="100" w:before="100" w:line="240"/>
+              <w:ind w:firstLine="0" w:left="100" w:right="100"/>
+            </w:pPr>
+            <w:r xmlns:w="http://schemas.openxmlformats.org/wordprocessingml/2006/main" xmlns:wp="http://schemas.openxmlformats.org/drawingml/2006/wordprocessingDrawing" xmlns:r="http://schemas.openxmlformats.org/officeDocument/2006/relationships" xmlns:w14="http://schemas.microsoft.com/office/word/2010/wordml">
+              <w:rPr/>
+              <w:drawing>
+                <wp:inline distT="0" distB="0" distL="0" distR="0">
+                  <wp:extent cx="914400" cy="265176"/>
+                  <wp:docPr id="57" name=""/>
+                  <wp:cNvGraphicFramePr>
+                    <a:graphicFrameLocks xmlns:a="http://schemas.openxmlformats.org/drawingml/2006/main" noChangeAspect="1"/>
+                  </wp:cNvGraphicFramePr>
+                  <a:graphic xmlns:a="http://schemas.openxmlformats.org/drawingml/2006/main">
+                    <a:graphicData uri="http://schemas.openxmlformats.org/drawingml/2006/picture">
+                      <pic:pic xmlns:pic="http://schemas.openxmlformats.org/drawingml/2006/picture">
+                        <pic:nvPicPr>
+                          <pic:cNvPr id="58" name=""/>
+                          <pic:cNvPicPr>
+                            <a:picLocks noChangeAspect="1" noChangeArrowheads="1"/>
+                          </pic:cNvPicPr>
+                        </pic:nvPicPr>
+                        <pic:blipFill>
+                          <a:blip r:embed="rId37"/>
+                          <a:srcRect/>
+                          <a:stretch>
+                            <a:fillRect/>
+                          </a:stretch>
+                        </pic:blipFill>
+                        <pic:spPr bwMode="auto">
+                          <a:xfrm>
+                            <a:off x="0" y="0"/>
+                            <a:ext cx="12700" cy="3683"/>
+                          </a:xfrm>
+                          <a:prstGeom prst="rect">
+                            <a:avLst/>
+                          </a:prstGeom>
+                          <a:noFill/>
+                        </pic:spPr>
+                      </pic:pic>
+                    </a:graphicData>
+                  </a:graphic>
+                </wp:inline>
+              </w:drawing>
+            </w:r>
+          </w:p>
+        </w:tc>
+        <w:tc>
+          <w:tcPr>
+            <w:tcBorders>
+              <w:top w:val="single" w:sz="8" w:space="0" w:color="666666"/>
+            </w:tcBorders>
+            <w:shd w:val="clear" w:color="auto" w:fill="FFFFFF"/>
+            <w:tcMar>
+              <w:top w:w="0" w:type="dxa"/>
+              <w:bottom w:w="0" w:type="dxa"/>
+              <w:left w:w="0" w:type="dxa"/>
+              <w:right w:w="0" w:type="dxa"/>
+            </w:tcMar>
+            <w:vAlign w:val="center"/>
+          </w:tcPr>
+          <w:p>
+            <w:pPr>
+              <w:jc w:val="right"/>
+              <w:spacing w:after="100" w:before="100" w:line="240"/>
+              <w:ind w:firstLine="0" w:left="100" w:right="100"/>
+            </w:pPr>
+            <w:r xmlns:w="http://schemas.openxmlformats.org/wordprocessingml/2006/main" xmlns:wp="http://schemas.openxmlformats.org/drawingml/2006/wordprocessingDrawing" xmlns:r="http://schemas.openxmlformats.org/officeDocument/2006/relationships" xmlns:w14="http://schemas.microsoft.com/office/word/2010/wordml">
+              <w:rPr>
+                <w:rFonts w:ascii="Arial" w:hAnsi="Arial" w:eastAsia="Arial" w:cs="Arial"/>
+                <w:sz w:val="18"/>
+                <w:szCs w:val="18"/>
+                <w:color w:val="000000"/>
+              </w:rPr>
+              <w:t xml:space="preserve">4.9%</w:t>
+            </w:r>
+          </w:p>
+        </w:tc>
+        <w:tc>
+          <w:tcPr>
+            <w:tcBorders>
+              <w:top w:val="single" w:sz="8" w:space="0" w:color="666666"/>
+            </w:tcBorders>
+            <w:shd w:val="clear" w:color="auto" w:fill="FFFFFF"/>
+            <w:tcMar>
+              <w:top w:w="0" w:type="dxa"/>
+              <w:bottom w:w="0" w:type="dxa"/>
+              <w:left w:w="0" w:type="dxa"/>
+              <w:right w:w="0" w:type="dxa"/>
+            </w:tcMar>
+            <w:vAlign w:val="center"/>
+          </w:tcPr>
+          <w:p>
+            <w:pPr>
+              <w:jc w:val="right"/>
+              <w:spacing w:after="100" w:before="100" w:line="240"/>
+              <w:ind w:firstLine="0" w:left="100" w:right="100"/>
+            </w:pPr>
+            <w:r xmlns:w="http://schemas.openxmlformats.org/wordprocessingml/2006/main" xmlns:wp="http://schemas.openxmlformats.org/drawingml/2006/wordprocessingDrawing" xmlns:r="http://schemas.openxmlformats.org/officeDocument/2006/relationships" xmlns:w14="http://schemas.microsoft.com/office/word/2010/wordml">
+              <w:rPr>
+                <w:rFonts w:ascii="Arial" w:hAnsi="Arial" w:eastAsia="Arial" w:cs="Arial"/>
+                <w:sz w:val="18"/>
+                <w:szCs w:val="18"/>
+                <w:color w:val="000000"/>
+              </w:rPr>
+              <w:t xml:space="preserve">-0.2 ppts</w:t>
+            </w:r>
+          </w:p>
+        </w:tc>
+        <w:tc>
+          <w:tcPr>
+            <w:tcBorders>
+              <w:top w:val="single" w:sz="8" w:space="0" w:color="666666"/>
+            </w:tcBorders>
+            <w:shd w:val="clear" w:color="auto" w:fill="FFFFFF"/>
+            <w:tcMar>
+              <w:top w:w="0" w:type="dxa"/>
+              <w:bottom w:w="0" w:type="dxa"/>
+              <w:left w:w="0" w:type="dxa"/>
+              <w:right w:w="0" w:type="dxa"/>
+            </w:tcMar>
+            <w:vAlign w:val="center"/>
+          </w:tcPr>
+          <w:p>
+            <w:pPr>
+              <w:jc w:val="right"/>
+              <w:spacing w:after="100" w:before="100" w:line="240"/>
+              <w:ind w:firstLine="0" w:left="100" w:right="100"/>
+            </w:pPr>
+            <w:r xmlns:w="http://schemas.openxmlformats.org/wordprocessingml/2006/main" xmlns:wp="http://schemas.openxmlformats.org/drawingml/2006/wordprocessingDrawing" xmlns:r="http://schemas.openxmlformats.org/officeDocument/2006/relationships" xmlns:w14="http://schemas.microsoft.com/office/word/2010/wordml">
+              <w:rPr>
+                <w:rFonts w:ascii="Arial" w:hAnsi="Arial" w:eastAsia="Arial" w:cs="Arial"/>
+                <w:sz w:val="18"/>
+                <w:szCs w:val="18"/>
+                <w:color w:val="000000"/>
+              </w:rPr>
+              <w:t xml:space="preserve">-2.4 ppts</w:t>
+            </w:r>
+          </w:p>
+        </w:tc>
+        <w:tc>
+          <w:tcPr>
+            <w:tcBorders>
+              <w:top w:val="single" w:sz="8" w:space="0" w:color="666666"/>
+            </w:tcBorders>
+            <w:shd w:val="clear" w:color="auto" w:fill="FFFFFF"/>
+            <w:tcMar>
+              <w:top w:w="0" w:type="dxa"/>
+              <w:bottom w:w="0" w:type="dxa"/>
+              <w:left w:w="0" w:type="dxa"/>
+              <w:right w:w="0" w:type="dxa"/>
+            </w:tcMar>
+            <w:vAlign w:val="center"/>
+          </w:tcPr>
+          <w:p>
+            <w:pPr>
+              <w:jc w:val="right"/>
+              <w:spacing w:after="100" w:before="100" w:line="240"/>
+              <w:ind w:firstLine="0" w:left="100" w:right="100"/>
+            </w:pPr>
+            <w:r xmlns:w="http://schemas.openxmlformats.org/wordprocessingml/2006/main" xmlns:wp="http://schemas.openxmlformats.org/drawingml/2006/wordprocessingDrawing" xmlns:r="http://schemas.openxmlformats.org/officeDocument/2006/relationships" xmlns:w14="http://schemas.microsoft.com/office/word/2010/wordml">
+              <w:rPr>
+                <w:rFonts w:ascii="Arial" w:hAnsi="Arial" w:eastAsia="Arial" w:cs="Arial"/>
+                <w:sz w:val="18"/>
+                <w:szCs w:val="18"/>
+                <w:color w:val="000000"/>
+              </w:rPr>
+              <w:t xml:space="preserve">-1.4 ppts</w:t>
+            </w:r>
+          </w:p>
+        </w:tc>
+      </w:tr>
+      <w:tr>
+        <w:trPr>
+          <w:cantSplit/>
+          <w:trHeight w:val="684" w:hRule="auto"/>
+        </w:trPr>
+        <w:tc>
+          <w:tcPr>
+            <w:tcBorders/>
+            <w:shd w:val="clear" w:color="auto" w:fill="FFFFFF"/>
+            <w:tcMar>
+              <w:top w:w="0" w:type="dxa"/>
+              <w:bottom w:w="0" w:type="dxa"/>
+              <w:left w:w="0" w:type="dxa"/>
+              <w:right w:w="0" w:type="dxa"/>
+            </w:tcMar>
+            <w:vAlign w:val="center"/>
+          </w:tcPr>
+          <w:p>
+            <w:pPr>
+              <w:jc w:val="left"/>
+              <w:spacing w:after="100" w:before="100" w:line="240"/>
+              <w:ind w:firstLine="0" w:left="100" w:right="100"/>
+            </w:pPr>
+            <w:r xmlns:w="http://schemas.openxmlformats.org/wordprocessingml/2006/main" xmlns:wp="http://schemas.openxmlformats.org/drawingml/2006/wordprocessingDrawing" xmlns:r="http://schemas.openxmlformats.org/officeDocument/2006/relationships" xmlns:w14="http://schemas.microsoft.com/office/word/2010/wordml">
+              <w:rPr>
+                <w:rFonts w:ascii="Arial" w:hAnsi="Arial" w:eastAsia="Arial" w:cs="Arial"/>
+                <w:sz w:val="18"/>
+                <w:szCs w:val="18"/>
+                <w:color w:val="000000"/>
+              </w:rPr>
+              <w:t xml:space="preserve">Victoria</w:t>
+            </w:r>
+          </w:p>
+        </w:tc>
+        <w:tc>
+          <w:tcPr>
+            <w:tcBorders/>
+            <w:shd w:val="clear" w:color="auto" w:fill="FFFFFF"/>
+            <w:tcMar>
+              <w:top w:w="0" w:type="dxa"/>
+              <w:bottom w:w="0" w:type="dxa"/>
+              <w:left w:w="0" w:type="dxa"/>
+              <w:right w:w="0" w:type="dxa"/>
+            </w:tcMar>
+            <w:vAlign w:val="center"/>
+          </w:tcPr>
+          <w:p>
+            <w:pPr>
+              <w:jc w:val="right"/>
+              <w:spacing w:after="100" w:before="100" w:line="240"/>
+              <w:ind w:firstLine="0" w:left="100" w:right="100"/>
+            </w:pPr>
+            <w:r xmlns:w="http://schemas.openxmlformats.org/wordprocessingml/2006/main" xmlns:wp="http://schemas.openxmlformats.org/drawingml/2006/wordprocessingDrawing" xmlns:r="http://schemas.openxmlformats.org/officeDocument/2006/relationships" xmlns:w14="http://schemas.microsoft.com/office/word/2010/wordml">
+              <w:rPr/>
+              <w:drawing>
+                <wp:inline distT="0" distB="0" distL="0" distR="0">
+                  <wp:extent cx="914400" cy="265176"/>
+                  <wp:docPr id="59" name=""/>
+                  <wp:cNvGraphicFramePr>
+                    <a:graphicFrameLocks xmlns:a="http://schemas.openxmlformats.org/drawingml/2006/main" noChangeAspect="1"/>
+                  </wp:cNvGraphicFramePr>
+                  <a:graphic xmlns:a="http://schemas.openxmlformats.org/drawingml/2006/main">
+                    <a:graphicData uri="http://schemas.openxmlformats.org/drawingml/2006/picture">
+                      <pic:pic xmlns:pic="http://schemas.openxmlformats.org/drawingml/2006/picture">
+                        <pic:nvPicPr>
+                          <pic:cNvPr id="60" name=""/>
+                          <pic:cNvPicPr>
+                            <a:picLocks noChangeAspect="1" noChangeArrowheads="1"/>
+                          </pic:cNvPicPr>
+                        </pic:nvPicPr>
+                        <pic:blipFill>
+                          <a:blip r:embed="rId38"/>
+                          <a:srcRect/>
+                          <a:stretch>
+                            <a:fillRect/>
+                          </a:stretch>
+                        </pic:blipFill>
+                        <pic:spPr bwMode="auto">
+                          <a:xfrm>
+                            <a:off x="0" y="0"/>
+                            <a:ext cx="12700" cy="3683"/>
+                          </a:xfrm>
+                          <a:prstGeom prst="rect">
+                            <a:avLst/>
+                          </a:prstGeom>
+                          <a:noFill/>
+                        </pic:spPr>
+                      </pic:pic>
+                    </a:graphicData>
+                  </a:graphic>
+                </wp:inline>
+              </w:drawing>
+            </w:r>
+          </w:p>
+        </w:tc>
+        <w:tc>
+          <w:tcPr>
+            <w:tcBorders/>
+            <w:shd w:val="clear" w:color="auto" w:fill="FFFFFF"/>
+            <w:tcMar>
+              <w:top w:w="0" w:type="dxa"/>
+              <w:bottom w:w="0" w:type="dxa"/>
+              <w:left w:w="0" w:type="dxa"/>
+              <w:right w:w="0" w:type="dxa"/>
+            </w:tcMar>
+            <w:vAlign w:val="center"/>
+          </w:tcPr>
+          <w:p>
+            <w:pPr>
+              <w:jc w:val="right"/>
+              <w:spacing w:after="100" w:before="100" w:line="240"/>
+              <w:ind w:firstLine="0" w:left="100" w:right="100"/>
+            </w:pPr>
+            <w:r xmlns:w="http://schemas.openxmlformats.org/wordprocessingml/2006/main" xmlns:wp="http://schemas.openxmlformats.org/drawingml/2006/wordprocessingDrawing" xmlns:r="http://schemas.openxmlformats.org/officeDocument/2006/relationships" xmlns:w14="http://schemas.microsoft.com/office/word/2010/wordml">
+              <w:rPr>
+                <w:rFonts w:ascii="Arial" w:hAnsi="Arial" w:eastAsia="Arial" w:cs="Arial"/>
+                <w:sz w:val="18"/>
+                <w:szCs w:val="18"/>
+                <w:color w:val="000000"/>
+              </w:rPr>
+              <w:t xml:space="preserve">4.4%</w:t>
+            </w:r>
+          </w:p>
+        </w:tc>
+        <w:tc>
+          <w:tcPr>
+            <w:tcBorders/>
+            <w:shd w:val="clear" w:color="auto" w:fill="FFFFFF"/>
+            <w:tcMar>
+              <w:top w:w="0" w:type="dxa"/>
+              <w:bottom w:w="0" w:type="dxa"/>
+              <w:left w:w="0" w:type="dxa"/>
+              <w:right w:w="0" w:type="dxa"/>
+            </w:tcMar>
+            <w:vAlign w:val="center"/>
+          </w:tcPr>
+          <w:p>
+            <w:pPr>
+              <w:jc w:val="right"/>
+              <w:spacing w:after="100" w:before="100" w:line="240"/>
+              <w:ind w:firstLine="0" w:left="100" w:right="100"/>
+            </w:pPr>
+            <w:r xmlns:w="http://schemas.openxmlformats.org/wordprocessingml/2006/main" xmlns:wp="http://schemas.openxmlformats.org/drawingml/2006/wordprocessingDrawing" xmlns:r="http://schemas.openxmlformats.org/officeDocument/2006/relationships" xmlns:w14="http://schemas.microsoft.com/office/word/2010/wordml">
+              <w:rPr>
+                <w:rFonts w:ascii="Arial" w:hAnsi="Arial" w:eastAsia="Arial" w:cs="Arial"/>
+                <w:sz w:val="18"/>
+                <w:szCs w:val="18"/>
+                <w:color w:val="000000"/>
+              </w:rPr>
+              <w:t xml:space="preserve">-0.3 ppts</w:t>
+            </w:r>
+          </w:p>
+        </w:tc>
+        <w:tc>
+          <w:tcPr>
+            <w:tcBorders/>
+            <w:shd w:val="clear" w:color="auto" w:fill="FFFFFF"/>
+            <w:tcMar>
+              <w:top w:w="0" w:type="dxa"/>
+              <w:bottom w:w="0" w:type="dxa"/>
+              <w:left w:w="0" w:type="dxa"/>
+              <w:right w:w="0" w:type="dxa"/>
+            </w:tcMar>
+            <w:vAlign w:val="center"/>
+          </w:tcPr>
+          <w:p>
+            <w:pPr>
+              <w:jc w:val="right"/>
+              <w:spacing w:after="100" w:before="100" w:line="240"/>
+              <w:ind w:firstLine="0" w:left="100" w:right="100"/>
+            </w:pPr>
+            <w:r xmlns:w="http://schemas.openxmlformats.org/wordprocessingml/2006/main" xmlns:wp="http://schemas.openxmlformats.org/drawingml/2006/wordprocessingDrawing" xmlns:r="http://schemas.openxmlformats.org/officeDocument/2006/relationships" xmlns:w14="http://schemas.microsoft.com/office/word/2010/wordml">
+              <w:rPr>
+                <w:rFonts w:ascii="Arial" w:hAnsi="Arial" w:eastAsia="Arial" w:cs="Arial"/>
+                <w:sz w:val="18"/>
+                <w:szCs w:val="18"/>
+                <w:color w:val="000000"/>
+              </w:rPr>
+              <w:t xml:space="preserve">-2.9 ppts</w:t>
+            </w:r>
+          </w:p>
+        </w:tc>
+        <w:tc>
+          <w:tcPr>
+            <w:tcBorders/>
+            <w:shd w:val="clear" w:color="auto" w:fill="FFFFFF"/>
+            <w:tcMar>
+              <w:top w:w="0" w:type="dxa"/>
+              <w:bottom w:w="0" w:type="dxa"/>
+              <w:left w:w="0" w:type="dxa"/>
+              <w:right w:w="0" w:type="dxa"/>
+            </w:tcMar>
+            <w:vAlign w:val="center"/>
+          </w:tcPr>
+          <w:p>
+            <w:pPr>
+              <w:jc w:val="right"/>
+              <w:spacing w:after="100" w:before="100" w:line="240"/>
+              <w:ind w:firstLine="0" w:left="100" w:right="100"/>
+            </w:pPr>
+            <w:r xmlns:w="http://schemas.openxmlformats.org/wordprocessingml/2006/main" xmlns:wp="http://schemas.openxmlformats.org/drawingml/2006/wordprocessingDrawing" xmlns:r="http://schemas.openxmlformats.org/officeDocument/2006/relationships" xmlns:w14="http://schemas.microsoft.com/office/word/2010/wordml">
+              <w:rPr>
+                <w:rFonts w:ascii="Arial" w:hAnsi="Arial" w:eastAsia="Arial" w:cs="Arial"/>
+                <w:sz w:val="18"/>
+                <w:szCs w:val="18"/>
+                <w:color w:val="000000"/>
+              </w:rPr>
+              <w:t xml:space="preserve">-2.3 ppts</w:t>
+            </w:r>
+          </w:p>
+        </w:tc>
+      </w:tr>
+      <w:tr>
+        <w:trPr>
+          <w:cantSplit/>
+          <w:trHeight w:val="684" w:hRule="auto"/>
+        </w:trPr>
+        <w:tc>
+          <w:tcPr>
+            <w:tcBorders/>
+            <w:shd w:val="clear" w:color="auto" w:fill="FFFFFF"/>
+            <w:tcMar>
+              <w:top w:w="0" w:type="dxa"/>
+              <w:bottom w:w="0" w:type="dxa"/>
+              <w:left w:w="0" w:type="dxa"/>
+              <w:right w:w="0" w:type="dxa"/>
+            </w:tcMar>
+            <w:vAlign w:val="center"/>
+          </w:tcPr>
+          <w:p>
+            <w:pPr>
+              <w:jc w:val="left"/>
+              <w:spacing w:after="100" w:before="100" w:line="240"/>
+              <w:ind w:firstLine="0" w:left="100" w:right="100"/>
+            </w:pPr>
+            <w:r xmlns:w="http://schemas.openxmlformats.org/wordprocessingml/2006/main" xmlns:wp="http://schemas.openxmlformats.org/drawingml/2006/wordprocessingDrawing" xmlns:r="http://schemas.openxmlformats.org/officeDocument/2006/relationships" xmlns:w14="http://schemas.microsoft.com/office/word/2010/wordml">
+              <w:rPr>
+                <w:rFonts w:ascii="Arial" w:hAnsi="Arial" w:eastAsia="Arial" w:cs="Arial"/>
+                <w:sz w:val="18"/>
+                <w:szCs w:val="18"/>
+                <w:color w:val="000000"/>
+              </w:rPr>
+              <w:t xml:space="preserve">New South Wales</w:t>
+            </w:r>
+          </w:p>
+        </w:tc>
+        <w:tc>
+          <w:tcPr>
+            <w:tcBorders/>
+            <w:shd w:val="clear" w:color="auto" w:fill="FFFFFF"/>
+            <w:tcMar>
+              <w:top w:w="0" w:type="dxa"/>
+              <w:bottom w:w="0" w:type="dxa"/>
+              <w:left w:w="0" w:type="dxa"/>
+              <w:right w:w="0" w:type="dxa"/>
+            </w:tcMar>
+            <w:vAlign w:val="center"/>
+          </w:tcPr>
+          <w:p>
+            <w:pPr>
+              <w:jc w:val="right"/>
+              <w:spacing w:after="100" w:before="100" w:line="240"/>
+              <w:ind w:firstLine="0" w:left="100" w:right="100"/>
+            </w:pPr>
+            <w:r xmlns:w="http://schemas.openxmlformats.org/wordprocessingml/2006/main" xmlns:wp="http://schemas.openxmlformats.org/drawingml/2006/wordprocessingDrawing" xmlns:r="http://schemas.openxmlformats.org/officeDocument/2006/relationships" xmlns:w14="http://schemas.microsoft.com/office/word/2010/wordml">
+              <w:rPr/>
+              <w:drawing>
+                <wp:inline distT="0" distB="0" distL="0" distR="0">
+                  <wp:extent cx="914400" cy="265176"/>
+                  <wp:docPr id="61" name=""/>
+                  <wp:cNvGraphicFramePr>
+                    <a:graphicFrameLocks xmlns:a="http://schemas.openxmlformats.org/drawingml/2006/main" noChangeAspect="1"/>
+                  </wp:cNvGraphicFramePr>
+                  <a:graphic xmlns:a="http://schemas.openxmlformats.org/drawingml/2006/main">
+                    <a:graphicData uri="http://schemas.openxmlformats.org/drawingml/2006/picture">
+                      <pic:pic xmlns:pic="http://schemas.openxmlformats.org/drawingml/2006/picture">
+                        <pic:nvPicPr>
+                          <pic:cNvPr id="62" name=""/>
+                          <pic:cNvPicPr>
+                            <a:picLocks noChangeAspect="1" noChangeArrowheads="1"/>
+                          </pic:cNvPicPr>
+                        </pic:nvPicPr>
+                        <pic:blipFill>
+                          <a:blip r:embed="rId39"/>
+                          <a:srcRect/>
+                          <a:stretch>
+                            <a:fillRect/>
+                          </a:stretch>
+                        </pic:blipFill>
+                        <pic:spPr bwMode="auto">
+                          <a:xfrm>
+                            <a:off x="0" y="0"/>
+                            <a:ext cx="12700" cy="3683"/>
+                          </a:xfrm>
+                          <a:prstGeom prst="rect">
+                            <a:avLst/>
+                          </a:prstGeom>
+                          <a:noFill/>
+                        </pic:spPr>
+                      </pic:pic>
+                    </a:graphicData>
+                  </a:graphic>
+                </wp:inline>
+              </w:drawing>
+            </w:r>
+          </w:p>
+        </w:tc>
+        <w:tc>
+          <w:tcPr>
+            <w:tcBorders/>
+            <w:shd w:val="clear" w:color="auto" w:fill="FFFFFF"/>
+            <w:tcMar>
+              <w:top w:w="0" w:type="dxa"/>
+              <w:bottom w:w="0" w:type="dxa"/>
+              <w:left w:w="0" w:type="dxa"/>
+              <w:right w:w="0" w:type="dxa"/>
+            </w:tcMar>
+            <w:vAlign w:val="center"/>
+          </w:tcPr>
+          <w:p>
+            <w:pPr>
+              <w:jc w:val="right"/>
+              <w:spacing w:after="100" w:before="100" w:line="240"/>
+              <w:ind w:firstLine="0" w:left="100" w:right="100"/>
+            </w:pPr>
+            <w:r xmlns:w="http://schemas.openxmlformats.org/wordprocessingml/2006/main" xmlns:wp="http://schemas.openxmlformats.org/drawingml/2006/wordprocessingDrawing" xmlns:r="http://schemas.openxmlformats.org/officeDocument/2006/relationships" xmlns:w14="http://schemas.microsoft.com/office/word/2010/wordml">
+              <w:rPr>
+                <w:rFonts w:ascii="Arial" w:hAnsi="Arial" w:eastAsia="Arial" w:cs="Arial"/>
+                <w:sz w:val="18"/>
+                <w:szCs w:val="18"/>
+                <w:color w:val="000000"/>
+              </w:rPr>
+              <w:t xml:space="preserve">5.1%</w:t>
+            </w:r>
+          </w:p>
+        </w:tc>
+        <w:tc>
+          <w:tcPr>
+            <w:tcBorders/>
+            <w:shd w:val="clear" w:color="auto" w:fill="FFFFFF"/>
+            <w:tcMar>
+              <w:top w:w="0" w:type="dxa"/>
+              <w:bottom w:w="0" w:type="dxa"/>
+              <w:left w:w="0" w:type="dxa"/>
+              <w:right w:w="0" w:type="dxa"/>
+            </w:tcMar>
+            <w:vAlign w:val="center"/>
+          </w:tcPr>
+          <w:p>
+            <w:pPr>
+              <w:jc w:val="right"/>
+              <w:spacing w:after="100" w:before="100" w:line="240"/>
+              <w:ind w:firstLine="0" w:left="100" w:right="100"/>
+            </w:pPr>
+            <w:r xmlns:w="http://schemas.openxmlformats.org/wordprocessingml/2006/main" xmlns:wp="http://schemas.openxmlformats.org/drawingml/2006/wordprocessingDrawing" xmlns:r="http://schemas.openxmlformats.org/officeDocument/2006/relationships" xmlns:w14="http://schemas.microsoft.com/office/word/2010/wordml">
+              <w:rPr>
+                <w:rFonts w:ascii="Arial" w:hAnsi="Arial" w:eastAsia="Arial" w:cs="Arial"/>
+                <w:sz w:val="18"/>
+                <w:szCs w:val="18"/>
+                <w:color w:val="000000"/>
+              </w:rPr>
+              <w:t xml:space="preserve">0.0 ppts</w:t>
+            </w:r>
+          </w:p>
+        </w:tc>
+        <w:tc>
+          <w:tcPr>
+            <w:tcBorders/>
+            <w:shd w:val="clear" w:color="auto" w:fill="FFFFFF"/>
+            <w:tcMar>
+              <w:top w:w="0" w:type="dxa"/>
+              <w:bottom w:w="0" w:type="dxa"/>
+              <w:left w:w="0" w:type="dxa"/>
+              <w:right w:w="0" w:type="dxa"/>
+            </w:tcMar>
+            <w:vAlign w:val="center"/>
+          </w:tcPr>
+          <w:p>
+            <w:pPr>
+              <w:jc w:val="right"/>
+              <w:spacing w:after="100" w:before="100" w:line="240"/>
+              <w:ind w:firstLine="0" w:left="100" w:right="100"/>
+            </w:pPr>
+            <w:r xmlns:w="http://schemas.openxmlformats.org/wordprocessingml/2006/main" xmlns:wp="http://schemas.openxmlformats.org/drawingml/2006/wordprocessingDrawing" xmlns:r="http://schemas.openxmlformats.org/officeDocument/2006/relationships" xmlns:w14="http://schemas.microsoft.com/office/word/2010/wordml">
+              <w:rPr>
+                <w:rFonts w:ascii="Arial" w:hAnsi="Arial" w:eastAsia="Arial" w:cs="Arial"/>
+                <w:sz w:val="18"/>
+                <w:szCs w:val="18"/>
+                <w:color w:val="000000"/>
+              </w:rPr>
+              <w:t xml:space="preserve">-1.7 ppts</w:t>
+            </w:r>
+          </w:p>
+        </w:tc>
+        <w:tc>
+          <w:tcPr>
+            <w:tcBorders/>
+            <w:shd w:val="clear" w:color="auto" w:fill="FFFFFF"/>
+            <w:tcMar>
+              <w:top w:w="0" w:type="dxa"/>
+              <w:bottom w:w="0" w:type="dxa"/>
+              <w:left w:w="0" w:type="dxa"/>
+              <w:right w:w="0" w:type="dxa"/>
+            </w:tcMar>
+            <w:vAlign w:val="center"/>
+          </w:tcPr>
+          <w:p>
+            <w:pPr>
+              <w:jc w:val="right"/>
+              <w:spacing w:after="100" w:before="100" w:line="240"/>
+              <w:ind w:firstLine="0" w:left="100" w:right="100"/>
+            </w:pPr>
+            <w:r xmlns:w="http://schemas.openxmlformats.org/wordprocessingml/2006/main" xmlns:wp="http://schemas.openxmlformats.org/drawingml/2006/wordprocessingDrawing" xmlns:r="http://schemas.openxmlformats.org/officeDocument/2006/relationships" xmlns:w14="http://schemas.microsoft.com/office/word/2010/wordml">
+              <w:rPr>
+                <w:rFonts w:ascii="Arial" w:hAnsi="Arial" w:eastAsia="Arial" w:cs="Arial"/>
+                <w:sz w:val="18"/>
+                <w:szCs w:val="18"/>
+                <w:color w:val="000000"/>
+              </w:rPr>
+              <w:t xml:space="preserve">-1.1 ppts</w:t>
+            </w:r>
+          </w:p>
+        </w:tc>
+      </w:tr>
+      <w:tr>
+        <w:trPr>
+          <w:cantSplit/>
+          <w:trHeight w:val="684" w:hRule="auto"/>
+        </w:trPr>
+        <w:tc>
+          <w:tcPr>
+            <w:tcBorders/>
+            <w:shd w:val="clear" w:color="auto" w:fill="FFFFFF"/>
+            <w:tcMar>
+              <w:top w:w="0" w:type="dxa"/>
+              <w:bottom w:w="0" w:type="dxa"/>
+              <w:left w:w="0" w:type="dxa"/>
+              <w:right w:w="0" w:type="dxa"/>
+            </w:tcMar>
+            <w:vAlign w:val="center"/>
+          </w:tcPr>
+          <w:p>
+            <w:pPr>
+              <w:jc w:val="left"/>
+              <w:spacing w:after="100" w:before="100" w:line="240"/>
+              <w:ind w:firstLine="0" w:left="100" w:right="100"/>
+            </w:pPr>
+            <w:r xmlns:w="http://schemas.openxmlformats.org/wordprocessingml/2006/main" xmlns:wp="http://schemas.openxmlformats.org/drawingml/2006/wordprocessingDrawing" xmlns:r="http://schemas.openxmlformats.org/officeDocument/2006/relationships" xmlns:w14="http://schemas.microsoft.com/office/word/2010/wordml">
+              <w:rPr>
+                <w:rFonts w:ascii="Arial" w:hAnsi="Arial" w:eastAsia="Arial" w:cs="Arial"/>
+                <w:sz w:val="18"/>
+                <w:szCs w:val="18"/>
+                <w:color w:val="000000"/>
+              </w:rPr>
+              <w:t xml:space="preserve">Queensland</w:t>
+            </w:r>
+          </w:p>
+        </w:tc>
+        <w:tc>
+          <w:tcPr>
+            <w:tcBorders/>
+            <w:shd w:val="clear" w:color="auto" w:fill="FFFFFF"/>
+            <w:tcMar>
+              <w:top w:w="0" w:type="dxa"/>
+              <w:bottom w:w="0" w:type="dxa"/>
+              <w:left w:w="0" w:type="dxa"/>
+              <w:right w:w="0" w:type="dxa"/>
+            </w:tcMar>
+            <w:vAlign w:val="center"/>
+          </w:tcPr>
+          <w:p>
+            <w:pPr>
+              <w:jc w:val="right"/>
+              <w:spacing w:after="100" w:before="100" w:line="240"/>
+              <w:ind w:firstLine="0" w:left="100" w:right="100"/>
+            </w:pPr>
+            <w:r xmlns:w="http://schemas.openxmlformats.org/wordprocessingml/2006/main" xmlns:wp="http://schemas.openxmlformats.org/drawingml/2006/wordprocessingDrawing" xmlns:r="http://schemas.openxmlformats.org/officeDocument/2006/relationships" xmlns:w14="http://schemas.microsoft.com/office/word/2010/wordml">
+              <w:rPr/>
+              <w:drawing>
+                <wp:inline distT="0" distB="0" distL="0" distR="0">
+                  <wp:extent cx="914400" cy="265176"/>
+                  <wp:docPr id="63" name=""/>
+                  <wp:cNvGraphicFramePr>
+                    <a:graphicFrameLocks xmlns:a="http://schemas.openxmlformats.org/drawingml/2006/main" noChangeAspect="1"/>
+                  </wp:cNvGraphicFramePr>
+                  <a:graphic xmlns:a="http://schemas.openxmlformats.org/drawingml/2006/main">
+                    <a:graphicData uri="http://schemas.openxmlformats.org/drawingml/2006/picture">
+                      <pic:pic xmlns:pic="http://schemas.openxmlformats.org/drawingml/2006/picture">
+                        <pic:nvPicPr>
+                          <pic:cNvPr id="64" name=""/>
+                          <pic:cNvPicPr>
+                            <a:picLocks noChangeAspect="1" noChangeArrowheads="1"/>
+                          </pic:cNvPicPr>
+                        </pic:nvPicPr>
+                        <pic:blipFill>
+                          <a:blip r:embed="rId40"/>
+                          <a:srcRect/>
+                          <a:stretch>
+                            <a:fillRect/>
+                          </a:stretch>
+                        </pic:blipFill>
+                        <pic:spPr bwMode="auto">
+                          <a:xfrm>
+                            <a:off x="0" y="0"/>
+                            <a:ext cx="12700" cy="3683"/>
+                          </a:xfrm>
+                          <a:prstGeom prst="rect">
+                            <a:avLst/>
+                          </a:prstGeom>
+                          <a:noFill/>
+                        </pic:spPr>
+                      </pic:pic>
+                    </a:graphicData>
+                  </a:graphic>
+                </wp:inline>
+              </w:drawing>
+            </w:r>
+          </w:p>
+        </w:tc>
+        <w:tc>
+          <w:tcPr>
+            <w:tcBorders/>
+            <w:shd w:val="clear" w:color="auto" w:fill="FFFFFF"/>
+            <w:tcMar>
+              <w:top w:w="0" w:type="dxa"/>
+              <w:bottom w:w="0" w:type="dxa"/>
+              <w:left w:w="0" w:type="dxa"/>
+              <w:right w:w="0" w:type="dxa"/>
+            </w:tcMar>
+            <w:vAlign w:val="center"/>
+          </w:tcPr>
+          <w:p>
+            <w:pPr>
+              <w:jc w:val="right"/>
+              <w:spacing w:after="100" w:before="100" w:line="240"/>
+              <w:ind w:firstLine="0" w:left="100" w:right="100"/>
+            </w:pPr>
+            <w:r xmlns:w="http://schemas.openxmlformats.org/wordprocessingml/2006/main" xmlns:wp="http://schemas.openxmlformats.org/drawingml/2006/wordprocessingDrawing" xmlns:r="http://schemas.openxmlformats.org/officeDocument/2006/relationships" xmlns:w14="http://schemas.microsoft.com/office/word/2010/wordml">
+              <w:rPr>
+                <w:rFonts w:ascii="Arial" w:hAnsi="Arial" w:eastAsia="Arial" w:cs="Arial"/>
+                <w:sz w:val="18"/>
+                <w:szCs w:val="18"/>
+                <w:color w:val="000000"/>
+              </w:rPr>
+              <w:t xml:space="preserve">5.1%</w:t>
+            </w:r>
+          </w:p>
+        </w:tc>
+        <w:tc>
+          <w:tcPr>
+            <w:tcBorders/>
+            <w:shd w:val="clear" w:color="auto" w:fill="FFFFFF"/>
+            <w:tcMar>
+              <w:top w:w="0" w:type="dxa"/>
+              <w:bottom w:w="0" w:type="dxa"/>
+              <w:left w:w="0" w:type="dxa"/>
+              <w:right w:w="0" w:type="dxa"/>
+            </w:tcMar>
+            <w:vAlign w:val="center"/>
+          </w:tcPr>
+          <w:p>
+            <w:pPr>
+              <w:jc w:val="right"/>
+              <w:spacing w:after="100" w:before="100" w:line="240"/>
+              <w:ind w:firstLine="0" w:left="100" w:right="100"/>
+            </w:pPr>
+            <w:r xmlns:w="http://schemas.openxmlformats.org/wordprocessingml/2006/main" xmlns:wp="http://schemas.openxmlformats.org/drawingml/2006/wordprocessingDrawing" xmlns:r="http://schemas.openxmlformats.org/officeDocument/2006/relationships" xmlns:w14="http://schemas.microsoft.com/office/word/2010/wordml">
+              <w:rPr>
+                <w:rFonts w:ascii="Arial" w:hAnsi="Arial" w:eastAsia="Arial" w:cs="Arial"/>
+                <w:sz w:val="18"/>
+                <w:szCs w:val="18"/>
+                <w:color w:val="000000"/>
+              </w:rPr>
+              <w:t xml:space="preserve">-0.3 ppts</w:t>
+            </w:r>
+          </w:p>
+        </w:tc>
+        <w:tc>
+          <w:tcPr>
+            <w:tcBorders/>
+            <w:shd w:val="clear" w:color="auto" w:fill="FFFFFF"/>
+            <w:tcMar>
+              <w:top w:w="0" w:type="dxa"/>
+              <w:bottom w:w="0" w:type="dxa"/>
+              <w:left w:w="0" w:type="dxa"/>
+              <w:right w:w="0" w:type="dxa"/>
+            </w:tcMar>
+            <w:vAlign w:val="center"/>
+          </w:tcPr>
+          <w:p>
+            <w:pPr>
+              <w:jc w:val="right"/>
+              <w:spacing w:after="100" w:before="100" w:line="240"/>
+              <w:ind w:firstLine="0" w:left="100" w:right="100"/>
+            </w:pPr>
+            <w:r xmlns:w="http://schemas.openxmlformats.org/wordprocessingml/2006/main" xmlns:wp="http://schemas.openxmlformats.org/drawingml/2006/wordprocessingDrawing" xmlns:r="http://schemas.openxmlformats.org/officeDocument/2006/relationships" xmlns:w14="http://schemas.microsoft.com/office/word/2010/wordml">
+              <w:rPr>
+                <w:rFonts w:ascii="Arial" w:hAnsi="Arial" w:eastAsia="Arial" w:cs="Arial"/>
+                <w:sz w:val="18"/>
+                <w:szCs w:val="18"/>
+                <w:color w:val="000000"/>
+              </w:rPr>
+              <w:t xml:space="preserve">-2.7 ppts</w:t>
+            </w:r>
+          </w:p>
+        </w:tc>
+        <w:tc>
+          <w:tcPr>
+            <w:tcBorders/>
+            <w:shd w:val="clear" w:color="auto" w:fill="FFFFFF"/>
+            <w:tcMar>
+              <w:top w:w="0" w:type="dxa"/>
+              <w:bottom w:w="0" w:type="dxa"/>
+              <w:left w:w="0" w:type="dxa"/>
+              <w:right w:w="0" w:type="dxa"/>
+            </w:tcMar>
+            <w:vAlign w:val="center"/>
+          </w:tcPr>
+          <w:p>
+            <w:pPr>
+              <w:jc w:val="right"/>
+              <w:spacing w:after="100" w:before="100" w:line="240"/>
+              <w:ind w:firstLine="0" w:left="100" w:right="100"/>
+            </w:pPr>
+            <w:r xmlns:w="http://schemas.openxmlformats.org/wordprocessingml/2006/main" xmlns:wp="http://schemas.openxmlformats.org/drawingml/2006/wordprocessingDrawing" xmlns:r="http://schemas.openxmlformats.org/officeDocument/2006/relationships" xmlns:w14="http://schemas.microsoft.com/office/word/2010/wordml">
+              <w:rPr>
+                <w:rFonts w:ascii="Arial" w:hAnsi="Arial" w:eastAsia="Arial" w:cs="Arial"/>
+                <w:sz w:val="18"/>
+                <w:szCs w:val="18"/>
+                <w:color w:val="000000"/>
+              </w:rPr>
+              <w:t xml:space="preserve">-1.8 ppts</w:t>
+            </w:r>
+          </w:p>
+        </w:tc>
+      </w:tr>
+      <w:tr>
+        <w:trPr>
+          <w:cantSplit/>
+          <w:trHeight w:val="684" w:hRule="auto"/>
+        </w:trPr>
+        <w:tc>
+          <w:tcPr>
+            <w:tcBorders/>
+            <w:shd w:val="clear" w:color="auto" w:fill="FFFFFF"/>
+            <w:tcMar>
+              <w:top w:w="0" w:type="dxa"/>
+              <w:bottom w:w="0" w:type="dxa"/>
+              <w:left w:w="0" w:type="dxa"/>
+              <w:right w:w="0" w:type="dxa"/>
+            </w:tcMar>
+            <w:vAlign w:val="center"/>
+          </w:tcPr>
+          <w:p>
+            <w:pPr>
+              <w:jc w:val="left"/>
+              <w:spacing w:after="100" w:before="100" w:line="240"/>
+              <w:ind w:firstLine="0" w:left="100" w:right="100"/>
+            </w:pPr>
+            <w:r xmlns:w="http://schemas.openxmlformats.org/wordprocessingml/2006/main" xmlns:wp="http://schemas.openxmlformats.org/drawingml/2006/wordprocessingDrawing" xmlns:r="http://schemas.openxmlformats.org/officeDocument/2006/relationships" xmlns:w14="http://schemas.microsoft.com/office/word/2010/wordml">
+              <w:rPr>
+                <w:rFonts w:ascii="Arial" w:hAnsi="Arial" w:eastAsia="Arial" w:cs="Arial"/>
+                <w:sz w:val="18"/>
+                <w:szCs w:val="18"/>
+                <w:color w:val="000000"/>
+              </w:rPr>
+              <w:t xml:space="preserve">Western Australia</w:t>
+            </w:r>
+          </w:p>
+        </w:tc>
+        <w:tc>
+          <w:tcPr>
+            <w:tcBorders/>
+            <w:shd w:val="clear" w:color="auto" w:fill="FFFFFF"/>
+            <w:tcMar>
+              <w:top w:w="0" w:type="dxa"/>
+              <w:bottom w:w="0" w:type="dxa"/>
+              <w:left w:w="0" w:type="dxa"/>
+              <w:right w:w="0" w:type="dxa"/>
+            </w:tcMar>
+            <w:vAlign w:val="center"/>
+          </w:tcPr>
+          <w:p>
+            <w:pPr>
+              <w:jc w:val="right"/>
+              <w:spacing w:after="100" w:before="100" w:line="240"/>
+              <w:ind w:firstLine="0" w:left="100" w:right="100"/>
+            </w:pPr>
+            <w:r xmlns:w="http://schemas.openxmlformats.org/wordprocessingml/2006/main" xmlns:wp="http://schemas.openxmlformats.org/drawingml/2006/wordprocessingDrawing" xmlns:r="http://schemas.openxmlformats.org/officeDocument/2006/relationships" xmlns:w14="http://schemas.microsoft.com/office/word/2010/wordml">
+              <w:rPr/>
+              <w:drawing>
+                <wp:inline distT="0" distB="0" distL="0" distR="0">
+                  <wp:extent cx="914400" cy="265176"/>
+                  <wp:docPr id="65" name=""/>
+                  <wp:cNvGraphicFramePr>
+                    <a:graphicFrameLocks xmlns:a="http://schemas.openxmlformats.org/drawingml/2006/main" noChangeAspect="1"/>
+                  </wp:cNvGraphicFramePr>
+                  <a:graphic xmlns:a="http://schemas.openxmlformats.org/drawingml/2006/main">
+                    <a:graphicData uri="http://schemas.openxmlformats.org/drawingml/2006/picture">
+                      <pic:pic xmlns:pic="http://schemas.openxmlformats.org/drawingml/2006/picture">
+                        <pic:nvPicPr>
+                          <pic:cNvPr id="66" name=""/>
+                          <pic:cNvPicPr>
+                            <a:picLocks noChangeAspect="1" noChangeArrowheads="1"/>
+                          </pic:cNvPicPr>
+                        </pic:nvPicPr>
+                        <pic:blipFill>
+                          <a:blip r:embed="rId41"/>
+                          <a:srcRect/>
+                          <a:stretch>
+                            <a:fillRect/>
+                          </a:stretch>
+                        </pic:blipFill>
+                        <pic:spPr bwMode="auto">
+                          <a:xfrm>
+                            <a:off x="0" y="0"/>
+                            <a:ext cx="12700" cy="3683"/>
+                          </a:xfrm>
+                          <a:prstGeom prst="rect">
+                            <a:avLst/>
+                          </a:prstGeom>
+                          <a:noFill/>
+                        </pic:spPr>
+                      </pic:pic>
+                    </a:graphicData>
+                  </a:graphic>
+                </wp:inline>
+              </w:drawing>
+            </w:r>
+          </w:p>
+        </w:tc>
+        <w:tc>
+          <w:tcPr>
+            <w:tcBorders/>
+            <w:shd w:val="clear" w:color="auto" w:fill="FFFFFF"/>
+            <w:tcMar>
+              <w:top w:w="0" w:type="dxa"/>
+              <w:bottom w:w="0" w:type="dxa"/>
+              <w:left w:w="0" w:type="dxa"/>
+              <w:right w:w="0" w:type="dxa"/>
+            </w:tcMar>
+            <w:vAlign w:val="center"/>
+          </w:tcPr>
+          <w:p>
+            <w:pPr>
+              <w:jc w:val="right"/>
+              <w:spacing w:after="100" w:before="100" w:line="240"/>
+              <w:ind w:firstLine="0" w:left="100" w:right="100"/>
+            </w:pPr>
+            <w:r xmlns:w="http://schemas.openxmlformats.org/wordprocessingml/2006/main" xmlns:wp="http://schemas.openxmlformats.org/drawingml/2006/wordprocessingDrawing" xmlns:r="http://schemas.openxmlformats.org/officeDocument/2006/relationships" xmlns:w14="http://schemas.microsoft.com/office/word/2010/wordml">
+              <w:rPr>
+                <w:rFonts w:ascii="Arial" w:hAnsi="Arial" w:eastAsia="Arial" w:cs="Arial"/>
+                <w:sz w:val="18"/>
+                <w:szCs w:val="18"/>
+                <w:color w:val="000000"/>
+              </w:rPr>
+              <w:t xml:space="preserve">5.1%</w:t>
+            </w:r>
+          </w:p>
+        </w:tc>
+        <w:tc>
+          <w:tcPr>
+            <w:tcBorders/>
+            <w:shd w:val="clear" w:color="auto" w:fill="FFFFFF"/>
+            <w:tcMar>
+              <w:top w:w="0" w:type="dxa"/>
+              <w:bottom w:w="0" w:type="dxa"/>
+              <w:left w:w="0" w:type="dxa"/>
+              <w:right w:w="0" w:type="dxa"/>
+            </w:tcMar>
+            <w:vAlign w:val="center"/>
+          </w:tcPr>
+          <w:p>
+            <w:pPr>
+              <w:jc w:val="right"/>
+              <w:spacing w:after="100" w:before="100" w:line="240"/>
+              <w:ind w:firstLine="0" w:left="100" w:right="100"/>
+            </w:pPr>
+            <w:r xmlns:w="http://schemas.openxmlformats.org/wordprocessingml/2006/main" xmlns:wp="http://schemas.openxmlformats.org/drawingml/2006/wordprocessingDrawing" xmlns:r="http://schemas.openxmlformats.org/officeDocument/2006/relationships" xmlns:w14="http://schemas.microsoft.com/office/word/2010/wordml">
+              <w:rPr>
+                <w:rFonts w:ascii="Arial" w:hAnsi="Arial" w:eastAsia="Arial" w:cs="Arial"/>
+                <w:sz w:val="18"/>
+                <w:szCs w:val="18"/>
+                <w:color w:val="000000"/>
+              </w:rPr>
+              <w:t xml:space="preserve">0.5 ppts</w:t>
+            </w:r>
+          </w:p>
+        </w:tc>
+        <w:tc>
+          <w:tcPr>
+            <w:tcBorders/>
+            <w:shd w:val="clear" w:color="auto" w:fill="FFFFFF"/>
+            <w:tcMar>
+              <w:top w:w="0" w:type="dxa"/>
+              <w:bottom w:w="0" w:type="dxa"/>
+              <w:left w:w="0" w:type="dxa"/>
+              <w:right w:w="0" w:type="dxa"/>
+            </w:tcMar>
+            <w:vAlign w:val="center"/>
+          </w:tcPr>
+          <w:p>
+            <w:pPr>
+              <w:jc w:val="right"/>
+              <w:spacing w:after="100" w:before="100" w:line="240"/>
+              <w:ind w:firstLine="0" w:left="100" w:right="100"/>
+            </w:pPr>
+            <w:r xmlns:w="http://schemas.openxmlformats.org/wordprocessingml/2006/main" xmlns:wp="http://schemas.openxmlformats.org/drawingml/2006/wordprocessingDrawing" xmlns:r="http://schemas.openxmlformats.org/officeDocument/2006/relationships" xmlns:w14="http://schemas.microsoft.com/office/word/2010/wordml">
+              <w:rPr>
+                <w:rFonts w:ascii="Arial" w:hAnsi="Arial" w:eastAsia="Arial" w:cs="Arial"/>
+                <w:sz w:val="18"/>
+                <w:szCs w:val="18"/>
+                <w:color w:val="000000"/>
+              </w:rPr>
+              <w:t xml:space="preserve">-3.4 ppts</w:t>
+            </w:r>
+          </w:p>
+        </w:tc>
+        <w:tc>
+          <w:tcPr>
+            <w:tcBorders/>
+            <w:shd w:val="clear" w:color="auto" w:fill="FFFFFF"/>
+            <w:tcMar>
+              <w:top w:w="0" w:type="dxa"/>
+              <w:bottom w:w="0" w:type="dxa"/>
+              <w:left w:w="0" w:type="dxa"/>
+              <w:right w:w="0" w:type="dxa"/>
+            </w:tcMar>
+            <w:vAlign w:val="center"/>
+          </w:tcPr>
+          <w:p>
+            <w:pPr>
+              <w:jc w:val="right"/>
+              <w:spacing w:after="100" w:before="100" w:line="240"/>
+              <w:ind w:firstLine="0" w:left="100" w:right="100"/>
+            </w:pPr>
+            <w:r xmlns:w="http://schemas.openxmlformats.org/wordprocessingml/2006/main" xmlns:wp="http://schemas.openxmlformats.org/drawingml/2006/wordprocessingDrawing" xmlns:r="http://schemas.openxmlformats.org/officeDocument/2006/relationships" xmlns:w14="http://schemas.microsoft.com/office/word/2010/wordml">
+              <w:rPr>
+                <w:rFonts w:ascii="Arial" w:hAnsi="Arial" w:eastAsia="Arial" w:cs="Arial"/>
+                <w:sz w:val="18"/>
+                <w:szCs w:val="18"/>
+                <w:color w:val="000000"/>
+              </w:rPr>
+              <w:t xml:space="preserve">0.1 ppts</w:t>
+            </w:r>
+          </w:p>
+        </w:tc>
+      </w:tr>
+      <w:tr>
+        <w:trPr>
+          <w:cantSplit/>
+          <w:trHeight w:val="684" w:hRule="auto"/>
+        </w:trPr>
+        <w:tc>
+          <w:tcPr>
+            <w:tcBorders/>
+            <w:shd w:val="clear" w:color="auto" w:fill="FFFFFF"/>
+            <w:tcMar>
+              <w:top w:w="0" w:type="dxa"/>
+              <w:bottom w:w="0" w:type="dxa"/>
+              <w:left w:w="0" w:type="dxa"/>
+              <w:right w:w="0" w:type="dxa"/>
+            </w:tcMar>
+            <w:vAlign w:val="center"/>
+          </w:tcPr>
+          <w:p>
+            <w:pPr>
+              <w:jc w:val="left"/>
+              <w:spacing w:after="100" w:before="100" w:line="240"/>
+              <w:ind w:firstLine="0" w:left="100" w:right="100"/>
+            </w:pPr>
+            <w:r xmlns:w="http://schemas.openxmlformats.org/wordprocessingml/2006/main" xmlns:wp="http://schemas.openxmlformats.org/drawingml/2006/wordprocessingDrawing" xmlns:r="http://schemas.openxmlformats.org/officeDocument/2006/relationships" xmlns:w14="http://schemas.microsoft.com/office/word/2010/wordml">
+              <w:rPr>
+                <w:rFonts w:ascii="Arial" w:hAnsi="Arial" w:eastAsia="Arial" w:cs="Arial"/>
+                <w:sz w:val="18"/>
+                <w:szCs w:val="18"/>
+                <w:color w:val="000000"/>
+              </w:rPr>
+              <w:t xml:space="preserve">South Australia</w:t>
+            </w:r>
+          </w:p>
+        </w:tc>
+        <w:tc>
+          <w:tcPr>
+            <w:tcBorders/>
+            <w:shd w:val="clear" w:color="auto" w:fill="FFFFFF"/>
+            <w:tcMar>
+              <w:top w:w="0" w:type="dxa"/>
+              <w:bottom w:w="0" w:type="dxa"/>
+              <w:left w:w="0" w:type="dxa"/>
+              <w:right w:w="0" w:type="dxa"/>
+            </w:tcMar>
+            <w:vAlign w:val="center"/>
+          </w:tcPr>
+          <w:p>
+            <w:pPr>
+              <w:jc w:val="right"/>
+              <w:spacing w:after="100" w:before="100" w:line="240"/>
+              <w:ind w:firstLine="0" w:left="100" w:right="100"/>
+            </w:pPr>
+            <w:r xmlns:w="http://schemas.openxmlformats.org/wordprocessingml/2006/main" xmlns:wp="http://schemas.openxmlformats.org/drawingml/2006/wordprocessingDrawing" xmlns:r="http://schemas.openxmlformats.org/officeDocument/2006/relationships" xmlns:w14="http://schemas.microsoft.com/office/word/2010/wordml">
+              <w:rPr/>
+              <w:drawing>
+                <wp:inline distT="0" distB="0" distL="0" distR="0">
+                  <wp:extent cx="914400" cy="265176"/>
+                  <wp:docPr id="67" name=""/>
+                  <wp:cNvGraphicFramePr>
+                    <a:graphicFrameLocks xmlns:a="http://schemas.openxmlformats.org/drawingml/2006/main" noChangeAspect="1"/>
+                  </wp:cNvGraphicFramePr>
+                  <a:graphic xmlns:a="http://schemas.openxmlformats.org/drawingml/2006/main">
+                    <a:graphicData uri="http://schemas.openxmlformats.org/drawingml/2006/picture">
+                      <pic:pic xmlns:pic="http://schemas.openxmlformats.org/drawingml/2006/picture">
+                        <pic:nvPicPr>
+                          <pic:cNvPr id="68" name=""/>
+                          <pic:cNvPicPr>
+                            <a:picLocks noChangeAspect="1" noChangeArrowheads="1"/>
+                          </pic:cNvPicPr>
+                        </pic:nvPicPr>
+                        <pic:blipFill>
+                          <a:blip r:embed="rId42"/>
+                          <a:srcRect/>
+                          <a:stretch>
+                            <a:fillRect/>
+                          </a:stretch>
+                        </pic:blipFill>
+                        <pic:spPr bwMode="auto">
+                          <a:xfrm>
+                            <a:off x="0" y="0"/>
+                            <a:ext cx="12700" cy="3683"/>
+                          </a:xfrm>
+                          <a:prstGeom prst="rect">
+                            <a:avLst/>
+                          </a:prstGeom>
+                          <a:noFill/>
+                        </pic:spPr>
+                      </pic:pic>
+                    </a:graphicData>
+                  </a:graphic>
+                </wp:inline>
+              </w:drawing>
+            </w:r>
+          </w:p>
+        </w:tc>
+        <w:tc>
+          <w:tcPr>
+            <w:tcBorders/>
+            <w:shd w:val="clear" w:color="auto" w:fill="FFFFFF"/>
+            <w:tcMar>
+              <w:top w:w="0" w:type="dxa"/>
+              <w:bottom w:w="0" w:type="dxa"/>
+              <w:left w:w="0" w:type="dxa"/>
+              <w:right w:w="0" w:type="dxa"/>
+            </w:tcMar>
+            <w:vAlign w:val="center"/>
+          </w:tcPr>
+          <w:p>
+            <w:pPr>
+              <w:jc w:val="right"/>
+              <w:spacing w:after="100" w:before="100" w:line="240"/>
+              <w:ind w:firstLine="0" w:left="100" w:right="100"/>
+            </w:pPr>
+            <w:r xmlns:w="http://schemas.openxmlformats.org/wordprocessingml/2006/main" xmlns:wp="http://schemas.openxmlformats.org/drawingml/2006/wordprocessingDrawing" xmlns:r="http://schemas.openxmlformats.org/officeDocument/2006/relationships" xmlns:w14="http://schemas.microsoft.com/office/word/2010/wordml">
+              <w:rPr>
+                <w:rFonts w:ascii="Arial" w:hAnsi="Arial" w:eastAsia="Arial" w:cs="Arial"/>
+                <w:sz w:val="18"/>
+                <w:szCs w:val="18"/>
+                <w:color w:val="000000"/>
+              </w:rPr>
+              <w:t xml:space="preserve">5.3%</w:t>
+            </w:r>
+          </w:p>
+        </w:tc>
+        <w:tc>
+          <w:tcPr>
+            <w:tcBorders/>
+            <w:shd w:val="clear" w:color="auto" w:fill="FFFFFF"/>
+            <w:tcMar>
+              <w:top w:w="0" w:type="dxa"/>
+              <w:bottom w:w="0" w:type="dxa"/>
+              <w:left w:w="0" w:type="dxa"/>
+              <w:right w:w="0" w:type="dxa"/>
+            </w:tcMar>
+            <w:vAlign w:val="center"/>
+          </w:tcPr>
+          <w:p>
+            <w:pPr>
+              <w:jc w:val="right"/>
+              <w:spacing w:after="100" w:before="100" w:line="240"/>
+              <w:ind w:firstLine="0" w:left="100" w:right="100"/>
+            </w:pPr>
+            <w:r xmlns:w="http://schemas.openxmlformats.org/wordprocessingml/2006/main" xmlns:wp="http://schemas.openxmlformats.org/drawingml/2006/wordprocessingDrawing" xmlns:r="http://schemas.openxmlformats.org/officeDocument/2006/relationships" xmlns:w14="http://schemas.microsoft.com/office/word/2010/wordml">
+              <w:rPr>
+                <w:rFonts w:ascii="Arial" w:hAnsi="Arial" w:eastAsia="Arial" w:cs="Arial"/>
+                <w:sz w:val="18"/>
+                <w:szCs w:val="18"/>
+                <w:color w:val="000000"/>
+              </w:rPr>
+              <w:t xml:space="preserve">-0.5 ppts</w:t>
+            </w:r>
+          </w:p>
+        </w:tc>
+        <w:tc>
+          <w:tcPr>
+            <w:tcBorders/>
+            <w:shd w:val="clear" w:color="auto" w:fill="FFFFFF"/>
+            <w:tcMar>
+              <w:top w:w="0" w:type="dxa"/>
+              <w:bottom w:w="0" w:type="dxa"/>
+              <w:left w:w="0" w:type="dxa"/>
+              <w:right w:w="0" w:type="dxa"/>
+            </w:tcMar>
+            <w:vAlign w:val="center"/>
+          </w:tcPr>
+          <w:p>
+            <w:pPr>
+              <w:jc w:val="right"/>
+              <w:spacing w:after="100" w:before="100" w:line="240"/>
+              <w:ind w:firstLine="0" w:left="100" w:right="100"/>
+            </w:pPr>
+            <w:r xmlns:w="http://schemas.openxmlformats.org/wordprocessingml/2006/main" xmlns:wp="http://schemas.openxmlformats.org/drawingml/2006/wordprocessingDrawing" xmlns:r="http://schemas.openxmlformats.org/officeDocument/2006/relationships" xmlns:w14="http://schemas.microsoft.com/office/word/2010/wordml">
+              <w:rPr>
+                <w:rFonts w:ascii="Arial" w:hAnsi="Arial" w:eastAsia="Arial" w:cs="Arial"/>
+                <w:sz w:val="18"/>
+                <w:szCs w:val="18"/>
+                <w:color w:val="000000"/>
+              </w:rPr>
+              <w:t xml:space="preserve">-3.4 ppts</w:t>
+            </w:r>
+          </w:p>
+        </w:tc>
+        <w:tc>
+          <w:tcPr>
+            <w:tcBorders/>
+            <w:shd w:val="clear" w:color="auto" w:fill="FFFFFF"/>
+            <w:tcMar>
+              <w:top w:w="0" w:type="dxa"/>
+              <w:bottom w:w="0" w:type="dxa"/>
+              <w:left w:w="0" w:type="dxa"/>
+              <w:right w:w="0" w:type="dxa"/>
+            </w:tcMar>
+            <w:vAlign w:val="center"/>
+          </w:tcPr>
+          <w:p>
+            <w:pPr>
+              <w:jc w:val="right"/>
+              <w:spacing w:after="100" w:before="100" w:line="240"/>
+              <w:ind w:firstLine="0" w:left="100" w:right="100"/>
+            </w:pPr>
+            <w:r xmlns:w="http://schemas.openxmlformats.org/wordprocessingml/2006/main" xmlns:wp="http://schemas.openxmlformats.org/drawingml/2006/wordprocessingDrawing" xmlns:r="http://schemas.openxmlformats.org/officeDocument/2006/relationships" xmlns:w14="http://schemas.microsoft.com/office/word/2010/wordml">
+              <w:rPr>
+                <w:rFonts w:ascii="Arial" w:hAnsi="Arial" w:eastAsia="Arial" w:cs="Arial"/>
+                <w:sz w:val="18"/>
+                <w:szCs w:val="18"/>
+                <w:color w:val="000000"/>
+              </w:rPr>
+              <w:t xml:space="preserve">-1.3 ppts</w:t>
+            </w:r>
+          </w:p>
+        </w:tc>
+      </w:tr>
+      <w:tr>
+        <w:trPr>
+          <w:cantSplit/>
+          <w:trHeight w:val="684" w:hRule="auto"/>
+        </w:trPr>
+        <w:tc>
+          <w:tcPr>
+            <w:tcBorders>
+              <w:bottom w:val="single" w:sz="8" w:space="0" w:color="666666"/>
+            </w:tcBorders>
+            <w:shd w:val="clear" w:color="auto" w:fill="FFFFFF"/>
+            <w:tcMar>
+              <w:top w:w="0" w:type="dxa"/>
+              <w:bottom w:w="0" w:type="dxa"/>
+              <w:left w:w="0" w:type="dxa"/>
+              <w:right w:w="0" w:type="dxa"/>
+            </w:tcMar>
+            <w:vAlign w:val="center"/>
+          </w:tcPr>
+          <w:p>
+            <w:pPr>
+              <w:jc w:val="left"/>
+              <w:spacing w:after="100" w:before="100" w:line="240"/>
+              <w:ind w:firstLine="0" w:left="100" w:right="100"/>
+            </w:pPr>
+            <w:r xmlns:w="http://schemas.openxmlformats.org/wordprocessingml/2006/main" xmlns:wp="http://schemas.openxmlformats.org/drawingml/2006/wordprocessingDrawing" xmlns:r="http://schemas.openxmlformats.org/officeDocument/2006/relationships" xmlns:w14="http://schemas.microsoft.com/office/word/2010/wordml">
+              <w:rPr>
+                <w:rFonts w:ascii="Arial" w:hAnsi="Arial" w:eastAsia="Arial" w:cs="Arial"/>
+                <w:sz w:val="18"/>
+                <w:szCs w:val="18"/>
+                <w:color w:val="000000"/>
+              </w:rPr>
+              <w:t xml:space="preserve">Tasmania</w:t>
+            </w:r>
+          </w:p>
+        </w:tc>
+        <w:tc>
+          <w:tcPr>
+            <w:tcBorders>
+              <w:bottom w:val="single" w:sz="8" w:space="0" w:color="666666"/>
+            </w:tcBorders>
+            <w:shd w:val="clear" w:color="auto" w:fill="FFFFFF"/>
+            <w:tcMar>
+              <w:top w:w="0" w:type="dxa"/>
+              <w:bottom w:w="0" w:type="dxa"/>
+              <w:left w:w="0" w:type="dxa"/>
+              <w:right w:w="0" w:type="dxa"/>
+            </w:tcMar>
+            <w:vAlign w:val="center"/>
+          </w:tcPr>
+          <w:p>
+            <w:pPr>
+              <w:jc w:val="right"/>
+              <w:spacing w:after="100" w:before="100" w:line="240"/>
+              <w:ind w:firstLine="0" w:left="100" w:right="100"/>
+            </w:pPr>
+            <w:r xmlns:w="http://schemas.openxmlformats.org/wordprocessingml/2006/main" xmlns:wp="http://schemas.openxmlformats.org/drawingml/2006/wordprocessingDrawing" xmlns:r="http://schemas.openxmlformats.org/officeDocument/2006/relationships" xmlns:w14="http://schemas.microsoft.com/office/word/2010/wordml">
+              <w:rPr/>
+              <w:drawing>
+                <wp:inline distT="0" distB="0" distL="0" distR="0">
+                  <wp:extent cx="914400" cy="265176"/>
+                  <wp:docPr id="69" name=""/>
+                  <wp:cNvGraphicFramePr>
+                    <a:graphicFrameLocks xmlns:a="http://schemas.openxmlformats.org/drawingml/2006/main" noChangeAspect="1"/>
+                  </wp:cNvGraphicFramePr>
+                  <a:graphic xmlns:a="http://schemas.openxmlformats.org/drawingml/2006/main">
+                    <a:graphicData uri="http://schemas.openxmlformats.org/drawingml/2006/picture">
+                      <pic:pic xmlns:pic="http://schemas.openxmlformats.org/drawingml/2006/picture">
+                        <pic:nvPicPr>
+                          <pic:cNvPr id="70" name=""/>
+                          <pic:cNvPicPr>
+                            <a:picLocks noChangeAspect="1" noChangeArrowheads="1"/>
+                          </pic:cNvPicPr>
+                        </pic:nvPicPr>
+                        <pic:blipFill>
+                          <a:blip r:embed="rId43"/>
+                          <a:srcRect/>
+                          <a:stretch>
+                            <a:fillRect/>
+                          </a:stretch>
+                        </pic:blipFill>
+                        <pic:spPr bwMode="auto">
+                          <a:xfrm>
+                            <a:off x="0" y="0"/>
+                            <a:ext cx="12700" cy="3683"/>
+                          </a:xfrm>
+                          <a:prstGeom prst="rect">
+                            <a:avLst/>
+                          </a:prstGeom>
+                          <a:noFill/>
+                        </pic:spPr>
+                      </pic:pic>
+                    </a:graphicData>
+                  </a:graphic>
+                </wp:inline>
+              </w:drawing>
+            </w:r>
+          </w:p>
+        </w:tc>
+        <w:tc>
+          <w:tcPr>
+            <w:tcBorders>
+              <w:bottom w:val="single" w:sz="8" w:space="0" w:color="666666"/>
+            </w:tcBorders>
+            <w:shd w:val="clear" w:color="auto" w:fill="FFFFFF"/>
+            <w:tcMar>
+              <w:top w:w="0" w:type="dxa"/>
+              <w:bottom w:w="0" w:type="dxa"/>
+              <w:left w:w="0" w:type="dxa"/>
+              <w:right w:w="0" w:type="dxa"/>
+            </w:tcMar>
+            <w:vAlign w:val="center"/>
+          </w:tcPr>
+          <w:p>
+            <w:pPr>
+              <w:jc w:val="right"/>
+              <w:spacing w:after="100" w:before="100" w:line="240"/>
+              <w:ind w:firstLine="0" w:left="100" w:right="100"/>
+            </w:pPr>
+            <w:r xmlns:w="http://schemas.openxmlformats.org/wordprocessingml/2006/main" xmlns:wp="http://schemas.openxmlformats.org/drawingml/2006/wordprocessingDrawing" xmlns:r="http://schemas.openxmlformats.org/officeDocument/2006/relationships" xmlns:w14="http://schemas.microsoft.com/office/word/2010/wordml">
+              <w:rPr>
+                <w:rFonts w:ascii="Arial" w:hAnsi="Arial" w:eastAsia="Arial" w:cs="Arial"/>
+                <w:sz w:val="18"/>
+                <w:szCs w:val="18"/>
+                <w:color w:val="000000"/>
+              </w:rPr>
+              <w:t xml:space="preserve">4.5%</w:t>
+            </w:r>
+          </w:p>
+        </w:tc>
+        <w:tc>
+          <w:tcPr>
+            <w:tcBorders>
+              <w:bottom w:val="single" w:sz="8" w:space="0" w:color="666666"/>
+            </w:tcBorders>
+            <w:shd w:val="clear" w:color="auto" w:fill="FFFFFF"/>
+            <w:tcMar>
+              <w:top w:w="0" w:type="dxa"/>
+              <w:bottom w:w="0" w:type="dxa"/>
+              <w:left w:w="0" w:type="dxa"/>
+              <w:right w:w="0" w:type="dxa"/>
+            </w:tcMar>
+            <w:vAlign w:val="center"/>
+          </w:tcPr>
+          <w:p>
+            <w:pPr>
+              <w:jc w:val="right"/>
+              <w:spacing w:after="100" w:before="100" w:line="240"/>
+              <w:ind w:firstLine="0" w:left="100" w:right="100"/>
+            </w:pPr>
+            <w:r xmlns:w="http://schemas.openxmlformats.org/wordprocessingml/2006/main" xmlns:wp="http://schemas.openxmlformats.org/drawingml/2006/wordprocessingDrawing" xmlns:r="http://schemas.openxmlformats.org/officeDocument/2006/relationships" xmlns:w14="http://schemas.microsoft.com/office/word/2010/wordml">
+              <w:rPr>
+                <w:rFonts w:ascii="Arial" w:hAnsi="Arial" w:eastAsia="Arial" w:cs="Arial"/>
+                <w:sz w:val="18"/>
+                <w:szCs w:val="18"/>
+                <w:color w:val="000000"/>
+              </w:rPr>
+              <w:t xml:space="preserve">-1.2 ppts</w:t>
+            </w:r>
+          </w:p>
+        </w:tc>
+        <w:tc>
+          <w:tcPr>
+            <w:tcBorders>
+              <w:bottom w:val="single" w:sz="8" w:space="0" w:color="666666"/>
+            </w:tcBorders>
+            <w:shd w:val="clear" w:color="auto" w:fill="FFFFFF"/>
+            <w:tcMar>
+              <w:top w:w="0" w:type="dxa"/>
+              <w:bottom w:w="0" w:type="dxa"/>
+              <w:left w:w="0" w:type="dxa"/>
+              <w:right w:w="0" w:type="dxa"/>
+            </w:tcMar>
+            <w:vAlign w:val="center"/>
+          </w:tcPr>
+          <w:p>
+            <w:pPr>
+              <w:jc w:val="right"/>
+              <w:spacing w:after="100" w:before="100" w:line="240"/>
+              <w:ind w:firstLine="0" w:left="100" w:right="100"/>
+            </w:pPr>
+            <w:r xmlns:w="http://schemas.openxmlformats.org/wordprocessingml/2006/main" xmlns:wp="http://schemas.openxmlformats.org/drawingml/2006/wordprocessingDrawing" xmlns:r="http://schemas.openxmlformats.org/officeDocument/2006/relationships" xmlns:w14="http://schemas.microsoft.com/office/word/2010/wordml">
+              <w:rPr>
+                <w:rFonts w:ascii="Arial" w:hAnsi="Arial" w:eastAsia="Arial" w:cs="Arial"/>
+                <w:sz w:val="18"/>
+                <w:szCs w:val="18"/>
+                <w:color w:val="000000"/>
+              </w:rPr>
+              <w:t xml:space="preserve">-2.3 ppts</w:t>
+            </w:r>
+          </w:p>
+        </w:tc>
+        <w:tc>
+          <w:tcPr>
+            <w:tcBorders>
+              <w:bottom w:val="single" w:sz="8" w:space="0" w:color="666666"/>
+            </w:tcBorders>
+            <w:shd w:val="clear" w:color="auto" w:fill="FFFFFF"/>
+            <w:tcMar>
+              <w:top w:w="0" w:type="dxa"/>
+              <w:bottom w:w="0" w:type="dxa"/>
+              <w:left w:w="0" w:type="dxa"/>
+              <w:right w:w="0" w:type="dxa"/>
+            </w:tcMar>
+            <w:vAlign w:val="center"/>
+          </w:tcPr>
+          <w:p>
+            <w:pPr>
+              <w:jc w:val="right"/>
+              <w:spacing w:after="100" w:before="100" w:line="240"/>
+              <w:ind w:firstLine="0" w:left="100" w:right="100"/>
+            </w:pPr>
+            <w:r xmlns:w="http://schemas.openxmlformats.org/wordprocessingml/2006/main" xmlns:wp="http://schemas.openxmlformats.org/drawingml/2006/wordprocessingDrawing" xmlns:r="http://schemas.openxmlformats.org/officeDocument/2006/relationships" xmlns:w14="http://schemas.microsoft.com/office/word/2010/wordml">
+              <w:rPr>
+                <w:rFonts w:ascii="Arial" w:hAnsi="Arial" w:eastAsia="Arial" w:cs="Arial"/>
+                <w:sz w:val="18"/>
+                <w:szCs w:val="18"/>
+                <w:color w:val="000000"/>
+              </w:rPr>
+              <w:t xml:space="preserve">-2.3 ppts</w:t>
             </w:r>
           </w:p>
         </w:tc>

</xml_diff>

<commit_message>
add regional tables to dashboard
</commit_message>
<xml_diff>
--- a/data-raw/briefing_doc.docx
+++ b/data-raw/briefing_doc.docx
@@ -13,19 +13,45 @@
         <w:t xml:space="preserve"> </w:t>
       </w:r>
       <w:r>
-        <w:t xml:space="preserve">Labour</w:t>
-      </w:r>
-      <w:r>
-        <w:t xml:space="preserve"> </w:t>
-      </w:r>
-      <w:r>
-        <w:t xml:space="preserve">Force</w:t>
+        <w:t xml:space="preserve">Jobs</w:t>
       </w:r>
       <w:r>
         <w:t xml:space="preserve"> </w:t>
       </w:r>
       <w:r>
         <w:t xml:space="preserve">Summary</w:t>
+      </w:r>
+    </w:p>
+    <w:p>
+      <w:pPr>
+        <w:pStyle w:val="Author"/>
+      </w:pPr>
+      <w:r>
+        <w:t xml:space="preserve">DJPR</w:t>
+      </w:r>
+      <w:r>
+        <w:t xml:space="preserve"> </w:t>
+      </w:r>
+      <w:r>
+        <w:t xml:space="preserve">SPP</w:t>
+      </w:r>
+      <w:r>
+        <w:t xml:space="preserve"> </w:t>
+      </w:r>
+      <w:r>
+        <w:t xml:space="preserve">Data</w:t>
+      </w:r>
+      <w:r>
+        <w:t xml:space="preserve"> </w:t>
+      </w:r>
+      <w:r>
+        <w:t xml:space="preserve">+</w:t>
+      </w:r>
+      <w:r>
+        <w:t xml:space="preserve"> </w:t>
+      </w:r>
+      <w:r>
+        <w:t xml:space="preserve">Analytics</w:t>
       </w:r>
     </w:p>
     <w:p>

</xml_diff>